<commit_message>
Add links for icons in Memory Cards Game.
</commit_message>
<xml_diff>
--- a/Documentation/TheUncarriables_v2.0.docx
+++ b/Documentation/TheUncarriables_v2.0.docx
@@ -1354,14 +1354,34 @@
                 <w:szCs w:val="24"/>
               </w:rPr>
             </w:pPr>
-            <w:r>
-              <w:rPr>
-                <w:rFonts w:ascii="Poppins" w:hAnsi="Poppins" w:cs="Poppins"/>
-                <w:sz w:val="24"/>
-                <w:szCs w:val="24"/>
-              </w:rPr>
-              <w:t>Denislav Bratoevski</w:t>
-            </w:r>
+            <w:proofErr w:type="spellStart"/>
+            <w:r>
+              <w:rPr>
+                <w:rFonts w:ascii="Poppins" w:hAnsi="Poppins" w:cs="Poppins"/>
+                <w:sz w:val="24"/>
+                <w:szCs w:val="24"/>
+              </w:rPr>
+              <w:t>Denislav</w:t>
+            </w:r>
+            <w:proofErr w:type="spellEnd"/>
+            <w:r>
+              <w:rPr>
+                <w:rFonts w:ascii="Poppins" w:hAnsi="Poppins" w:cs="Poppins"/>
+                <w:sz w:val="24"/>
+                <w:szCs w:val="24"/>
+              </w:rPr>
+              <w:t xml:space="preserve"> </w:t>
+            </w:r>
+            <w:proofErr w:type="spellStart"/>
+            <w:r>
+              <w:rPr>
+                <w:rFonts w:ascii="Poppins" w:hAnsi="Poppins" w:cs="Poppins"/>
+                <w:sz w:val="24"/>
+                <w:szCs w:val="24"/>
+              </w:rPr>
+              <w:t>Bratoevski</w:t>
+            </w:r>
+            <w:proofErr w:type="spellEnd"/>
             <w:r>
               <w:rPr>
                 <w:rFonts w:ascii="Poppins" w:hAnsi="Poppins" w:cs="Poppins"/>
@@ -1489,7 +1509,25 @@
                 <w:sz w:val="24"/>
                 <w:szCs w:val="24"/>
               </w:rPr>
-              <w:t xml:space="preserve">Alexander Baev </w:t>
+              <w:t xml:space="preserve">Alexander </w:t>
+            </w:r>
+            <w:proofErr w:type="spellStart"/>
+            <w:r>
+              <w:rPr>
+                <w:rFonts w:ascii="Poppins" w:hAnsi="Poppins" w:cs="Poppins"/>
+                <w:sz w:val="24"/>
+                <w:szCs w:val="24"/>
+              </w:rPr>
+              <w:t>Baev</w:t>
+            </w:r>
+            <w:proofErr w:type="spellEnd"/>
+            <w:r>
+              <w:rPr>
+                <w:rFonts w:ascii="Poppins" w:hAnsi="Poppins" w:cs="Poppins"/>
+                <w:sz w:val="24"/>
+                <w:szCs w:val="24"/>
+              </w:rPr>
+              <w:t xml:space="preserve"> </w:t>
             </w:r>
             <w:r>
               <w:rPr>
@@ -1711,7 +1749,27 @@
           <w:szCs w:val="24"/>
           <w:lang w:val="en-GB" w:eastAsia="ja-JP"/>
         </w:rPr>
-        <w:t>We carried the uncarriable!</w:t>
+        <w:t xml:space="preserve">We carried the </w:t>
+      </w:r>
+      <w:proofErr w:type="spellStart"/>
+      <w:r>
+        <w:rPr>
+          <w:rFonts w:ascii="Poppins" w:hAnsi="Poppins" w:cs="Poppins"/>
+          <w:sz w:val="24"/>
+          <w:szCs w:val="24"/>
+          <w:lang w:val="en-GB" w:eastAsia="ja-JP"/>
+        </w:rPr>
+        <w:t>uncarriable</w:t>
+      </w:r>
+      <w:proofErr w:type="spellEnd"/>
+      <w:r>
+        <w:rPr>
+          <w:rFonts w:ascii="Poppins" w:hAnsi="Poppins" w:cs="Poppins"/>
+          <w:sz w:val="24"/>
+          <w:szCs w:val="24"/>
+          <w:lang w:val="en-GB" w:eastAsia="ja-JP"/>
+        </w:rPr>
+        <w:t>!</w:t>
       </w:r>
       <w:r>
         <w:rPr>
@@ -2203,7 +2261,39 @@
                 <w:sz w:val="24"/>
                 <w:szCs w:val="24"/>
               </w:rPr>
-              <w:t>Amcharts - Diagrams</w:t>
+              <w:t xml:space="preserve">Amcharts </w:t>
+            </w:r>
+            <w:r>
+              <w:rPr>
+                <w:rFonts w:ascii="Poppins" w:hAnsi="Poppins" w:cs="Poppins"/>
+                <w:sz w:val="24"/>
+                <w:szCs w:val="24"/>
+              </w:rPr>
+              <w:t>–</w:t>
+            </w:r>
+            <w:r>
+              <w:rPr>
+                <w:rFonts w:ascii="Poppins" w:hAnsi="Poppins" w:cs="Poppins"/>
+                <w:sz w:val="24"/>
+                <w:szCs w:val="24"/>
+              </w:rPr>
+              <w:t xml:space="preserve"> </w:t>
+            </w:r>
+            <w:r>
+              <w:rPr>
+                <w:rFonts w:ascii="Poppins" w:hAnsi="Poppins" w:cs="Poppins"/>
+                <w:sz w:val="24"/>
+                <w:szCs w:val="24"/>
+              </w:rPr>
+              <w:t>Charts and D</w:t>
+            </w:r>
+            <w:r>
+              <w:rPr>
+                <w:rFonts w:ascii="Poppins" w:hAnsi="Poppins" w:cs="Poppins"/>
+                <w:sz w:val="24"/>
+                <w:szCs w:val="24"/>
+              </w:rPr>
+              <w:t>iagrams</w:t>
             </w:r>
           </w:p>
         </w:tc>
@@ -2327,6 +2417,166 @@
                 <w:szCs w:val="24"/>
               </w:rPr>
               <w:t>Awesome - Icons</w:t>
+            </w:r>
+          </w:p>
+        </w:tc>
+      </w:tr>
+      <w:tr>
+        <w:trPr>
+          <w:trHeight w:val="20"/>
+        </w:trPr>
+        <w:tc>
+          <w:tcPr>
+            <w:cnfStyle w:val="001000000000" w:firstRow="0" w:lastRow="0" w:firstColumn="1" w:lastColumn="0" w:oddVBand="0" w:evenVBand="0" w:oddHBand="0" w:evenHBand="0" w:firstRowFirstColumn="0" w:firstRowLastColumn="0" w:lastRowFirstColumn="0" w:lastRowLastColumn="0"/>
+            <w:tcW w:w="518" w:type="dxa"/>
+          </w:tcPr>
+          <w:p>
+            <w:pPr>
+              <w:pStyle w:val="ListNumber"/>
+              <w:numPr>
+                <w:ilvl w:val="0"/>
+                <w:numId w:val="0"/>
+              </w:numPr>
+              <w:spacing w:after="160" w:line="276" w:lineRule="auto"/>
+              <w:ind w:left="7655" w:hanging="288"/>
+              <w:rPr>
+                <w:rFonts w:ascii="Poppins" w:hAnsi="Poppins" w:cs="Poppins"/>
+                <w:b w:val="0"/>
+                <w:sz w:val="20"/>
+                <w:szCs w:val="20"/>
+                <w:lang w:val="en-GB"/>
+              </w:rPr>
+            </w:pPr>
+          </w:p>
+        </w:tc>
+        <w:tc>
+          <w:tcPr>
+            <w:tcW w:w="8271" w:type="dxa"/>
+          </w:tcPr>
+          <w:p>
+            <w:pPr>
+              <w:spacing w:line="276" w:lineRule="auto"/>
+              <w:cnfStyle w:val="000000000000" w:firstRow="0" w:lastRow="0" w:firstColumn="0" w:lastColumn="0" w:oddVBand="0" w:evenVBand="0" w:oddHBand="0" w:evenHBand="0" w:firstRowFirstColumn="0" w:firstRowLastColumn="0" w:lastRowFirstColumn="0" w:lastRowLastColumn="0"/>
+              <w:rPr>
+                <w:rFonts w:ascii="Poppins" w:hAnsi="Poppins" w:cs="Poppins"/>
+                <w:sz w:val="24"/>
+                <w:szCs w:val="24"/>
+              </w:rPr>
+            </w:pPr>
+            <w:r>
+              <w:rPr>
+                <w:rFonts w:ascii="Poppins" w:hAnsi="Poppins" w:cs="Poppins"/>
+                <w:sz w:val="24"/>
+                <w:szCs w:val="24"/>
+              </w:rPr>
+              <w:t>HTML – Structure of the website</w:t>
+            </w:r>
+          </w:p>
+        </w:tc>
+      </w:tr>
+      <w:tr>
+        <w:trPr>
+          <w:cnfStyle w:val="000000100000" w:firstRow="0" w:lastRow="0" w:firstColumn="0" w:lastColumn="0" w:oddVBand="0" w:evenVBand="0" w:oddHBand="1" w:evenHBand="0" w:firstRowFirstColumn="0" w:firstRowLastColumn="0" w:lastRowFirstColumn="0" w:lastRowLastColumn="0"/>
+          <w:trHeight w:val="20"/>
+        </w:trPr>
+        <w:tc>
+          <w:tcPr>
+            <w:cnfStyle w:val="001000000000" w:firstRow="0" w:lastRow="0" w:firstColumn="1" w:lastColumn="0" w:oddVBand="0" w:evenVBand="0" w:oddHBand="0" w:evenHBand="0" w:firstRowFirstColumn="0" w:firstRowLastColumn="0" w:lastRowFirstColumn="0" w:lastRowLastColumn="0"/>
+            <w:tcW w:w="518" w:type="dxa"/>
+          </w:tcPr>
+          <w:p>
+            <w:pPr>
+              <w:pStyle w:val="ListNumber"/>
+              <w:numPr>
+                <w:ilvl w:val="0"/>
+                <w:numId w:val="0"/>
+              </w:numPr>
+              <w:spacing w:after="160" w:line="276" w:lineRule="auto"/>
+              <w:ind w:left="7655" w:hanging="288"/>
+              <w:rPr>
+                <w:rFonts w:ascii="Poppins" w:hAnsi="Poppins" w:cs="Poppins"/>
+                <w:b w:val="0"/>
+                <w:sz w:val="20"/>
+                <w:szCs w:val="20"/>
+                <w:lang w:val="en-GB"/>
+              </w:rPr>
+            </w:pPr>
+          </w:p>
+        </w:tc>
+        <w:tc>
+          <w:tcPr>
+            <w:tcW w:w="8271" w:type="dxa"/>
+          </w:tcPr>
+          <w:p>
+            <w:pPr>
+              <w:spacing w:line="276" w:lineRule="auto"/>
+              <w:cnfStyle w:val="000000100000" w:firstRow="0" w:lastRow="0" w:firstColumn="0" w:lastColumn="0" w:oddVBand="0" w:evenVBand="0" w:oddHBand="1" w:evenHBand="0" w:firstRowFirstColumn="0" w:firstRowLastColumn="0" w:lastRowFirstColumn="0" w:lastRowLastColumn="0"/>
+              <w:rPr>
+                <w:rFonts w:ascii="Poppins" w:hAnsi="Poppins" w:cs="Poppins"/>
+                <w:sz w:val="24"/>
+                <w:szCs w:val="24"/>
+              </w:rPr>
+            </w:pPr>
+            <w:r>
+              <w:rPr>
+                <w:rFonts w:ascii="Poppins" w:hAnsi="Poppins" w:cs="Poppins"/>
+                <w:sz w:val="24"/>
+                <w:szCs w:val="24"/>
+              </w:rPr>
+              <w:t>CSS – Style of the website</w:t>
+            </w:r>
+          </w:p>
+        </w:tc>
+      </w:tr>
+      <w:tr>
+        <w:trPr>
+          <w:trHeight w:val="20"/>
+        </w:trPr>
+        <w:tc>
+          <w:tcPr>
+            <w:cnfStyle w:val="001000000000" w:firstRow="0" w:lastRow="0" w:firstColumn="1" w:lastColumn="0" w:oddVBand="0" w:evenVBand="0" w:oddHBand="0" w:evenHBand="0" w:firstRowFirstColumn="0" w:firstRowLastColumn="0" w:lastRowFirstColumn="0" w:lastRowLastColumn="0"/>
+            <w:tcW w:w="518" w:type="dxa"/>
+          </w:tcPr>
+          <w:p>
+            <w:pPr>
+              <w:pStyle w:val="ListNumber"/>
+              <w:numPr>
+                <w:ilvl w:val="0"/>
+                <w:numId w:val="0"/>
+              </w:numPr>
+              <w:spacing w:after="160" w:line="276" w:lineRule="auto"/>
+              <w:ind w:left="7655" w:hanging="288"/>
+              <w:rPr>
+                <w:rFonts w:ascii="Poppins" w:hAnsi="Poppins" w:cs="Poppins"/>
+                <w:b w:val="0"/>
+                <w:sz w:val="20"/>
+                <w:szCs w:val="20"/>
+                <w:lang w:val="en-GB"/>
+              </w:rPr>
+            </w:pPr>
+          </w:p>
+        </w:tc>
+        <w:tc>
+          <w:tcPr>
+            <w:tcW w:w="8271" w:type="dxa"/>
+          </w:tcPr>
+          <w:p>
+            <w:pPr>
+              <w:spacing w:line="276" w:lineRule="auto"/>
+              <w:cnfStyle w:val="000000000000" w:firstRow="0" w:lastRow="0" w:firstColumn="0" w:lastColumn="0" w:oddVBand="0" w:evenVBand="0" w:oddHBand="0" w:evenHBand="0" w:firstRowFirstColumn="0" w:firstRowLastColumn="0" w:lastRowFirstColumn="0" w:lastRowLastColumn="0"/>
+              <w:rPr>
+                <w:rFonts w:ascii="Poppins" w:hAnsi="Poppins" w:cs="Poppins"/>
+                <w:sz w:val="24"/>
+                <w:szCs w:val="24"/>
+              </w:rPr>
+            </w:pPr>
+            <w:r>
+              <w:rPr>
+                <w:rFonts w:ascii="Poppins" w:hAnsi="Poppins" w:cs="Poppins"/>
+                <w:sz w:val="24"/>
+                <w:szCs w:val="24"/>
+              </w:rPr>
+              <w:t>JavaScript – Games, Charts, Diagrams</w:t>
             </w:r>
           </w:p>
         </w:tc>
@@ -4802,28 +5052,14 @@
               </w:rPr>
               <w:t>Exosphere</w:t>
             </w:r>
-          </w:p>
-          <w:p>
-            <w:pPr>
-              <w:spacing w:line="276" w:lineRule="auto"/>
-              <w:cnfStyle w:val="000000100000" w:firstRow="0" w:lastRow="0" w:firstColumn="0" w:lastColumn="0" w:oddVBand="0" w:evenVBand="0" w:oddHBand="1" w:evenHBand="0" w:firstRowFirstColumn="0" w:firstRowLastColumn="0" w:lastRowFirstColumn="0" w:lastRowLastColumn="0"/>
-              <w:rPr>
-                <w:rFonts w:ascii="Poppins" w:hAnsi="Poppins" w:cs="Poppins"/>
-                <w:sz w:val="24"/>
-                <w:szCs w:val="24"/>
-              </w:rPr>
-            </w:pPr>
-          </w:p>
-          <w:p>
-            <w:pPr>
-              <w:spacing w:line="276" w:lineRule="auto"/>
-              <w:cnfStyle w:val="000000100000" w:firstRow="0" w:lastRow="0" w:firstColumn="0" w:lastColumn="0" w:oddVBand="0" w:evenVBand="0" w:oddHBand="1" w:evenHBand="0" w:firstRowFirstColumn="0" w:firstRowLastColumn="0" w:lastRowFirstColumn="0" w:lastRowLastColumn="0"/>
-              <w:rPr>
-                <w:rFonts w:ascii="Poppins" w:hAnsi="Poppins" w:cs="Poppins"/>
-                <w:sz w:val="24"/>
-                <w:szCs w:val="24"/>
-              </w:rPr>
-            </w:pPr>
+            <w:r>
+              <w:rPr>
+                <w:rFonts w:ascii="Poppins" w:hAnsi="Poppins" w:cs="Poppins"/>
+                <w:sz w:val="24"/>
+                <w:szCs w:val="24"/>
+              </w:rPr>
+              <w:t xml:space="preserve"> - </w:t>
+            </w:r>
             <w:hyperlink r:id="rId45" w:history="1">
               <w:r>
                 <w:rPr>
@@ -4897,6 +5133,71 @@
                   <w:szCs w:val="24"/>
                 </w:rPr>
                 <w:t>Britannica.com</w:t>
+              </w:r>
+            </w:hyperlink>
+          </w:p>
+        </w:tc>
+      </w:tr>
+      <w:tr>
+        <w:trPr>
+          <w:cnfStyle w:val="000000100000" w:firstRow="0" w:lastRow="0" w:firstColumn="0" w:lastColumn="0" w:oddVBand="0" w:evenVBand="0" w:oddHBand="1" w:evenHBand="0" w:firstRowFirstColumn="0" w:firstRowLastColumn="0" w:lastRowFirstColumn="0" w:lastRowLastColumn="0"/>
+          <w:trHeight w:val="144"/>
+        </w:trPr>
+        <w:tc>
+          <w:tcPr>
+            <w:cnfStyle w:val="001000000000" w:firstRow="0" w:lastRow="0" w:firstColumn="1" w:lastColumn="0" w:oddVBand="0" w:evenVBand="0" w:oddHBand="0" w:evenHBand="0" w:firstRowFirstColumn="0" w:firstRowLastColumn="0" w:lastRowFirstColumn="0" w:lastRowLastColumn="0"/>
+            <w:tcW w:w="518" w:type="dxa"/>
+          </w:tcPr>
+          <w:p>
+            <w:pPr>
+              <w:pStyle w:val="ListNumber"/>
+              <w:numPr>
+                <w:ilvl w:val="0"/>
+                <w:numId w:val="0"/>
+              </w:numPr>
+              <w:spacing w:after="160" w:line="276" w:lineRule="auto"/>
+              <w:ind w:left="7655" w:hanging="288"/>
+              <w:rPr>
+                <w:rFonts w:ascii="Poppins" w:hAnsi="Poppins" w:cs="Poppins"/>
+                <w:b w:val="0"/>
+                <w:sz w:val="20"/>
+                <w:szCs w:val="20"/>
+                <w:lang w:val="en-GB"/>
+              </w:rPr>
+            </w:pPr>
+          </w:p>
+        </w:tc>
+        <w:tc>
+          <w:tcPr>
+            <w:tcW w:w="8271" w:type="dxa"/>
+          </w:tcPr>
+          <w:p>
+            <w:pPr>
+              <w:spacing w:line="276" w:lineRule="auto"/>
+              <w:cnfStyle w:val="000000100000" w:firstRow="0" w:lastRow="0" w:firstColumn="0" w:lastColumn="0" w:oddVBand="0" w:evenVBand="0" w:oddHBand="1" w:evenHBand="0" w:firstRowFirstColumn="0" w:firstRowLastColumn="0" w:lastRowFirstColumn="0" w:lastRowLastColumn="0"/>
+              <w:rPr>
+                <w:rFonts w:ascii="Poppins" w:hAnsi="Poppins" w:cs="Poppins"/>
+                <w:sz w:val="24"/>
+                <w:szCs w:val="24"/>
+              </w:rPr>
+            </w:pPr>
+            <w:r>
+              <w:rPr>
+                <w:rFonts w:ascii="Poppins" w:hAnsi="Poppins" w:cs="Poppins"/>
+                <w:sz w:val="24"/>
+                <w:szCs w:val="24"/>
+              </w:rPr>
+              <w:t xml:space="preserve">Country flags – </w:t>
+            </w:r>
+            <w:hyperlink r:id="rId47" w:history="1">
+              <w:r>
+                <w:rPr>
+                  <w:rStyle w:val="Hyperlink"/>
+                  <w:rFonts w:ascii="Poppins" w:hAnsi="Poppins" w:cs="Poppins"/>
+                  <w:sz w:val="24"/>
+                  <w:szCs w:val="24"/>
+                </w:rPr>
+                <w:t>Proballers.com</w:t>
               </w:r>
             </w:hyperlink>
           </w:p>
@@ -4971,7 +5272,67 @@
           <w:szCs w:val="24"/>
           <w:lang w:eastAsia="ja-JP"/>
         </w:rPr>
-        <w:t>Images are taken from Pexels, Pixabay, Unsplash, Wikimedia Commons and Flickr. The first 3 websites contain royalty free images (no copyright). Whereas in Wikimedia Commons and Flickr there is with and without copyright.</w:t>
+        <w:t xml:space="preserve">Images are taken from </w:t>
+      </w:r>
+      <w:proofErr w:type="spellStart"/>
+      <w:r>
+        <w:rPr>
+          <w:rFonts w:ascii="Poppins" w:hAnsi="Poppins" w:cs="Poppins"/>
+          <w:sz w:val="24"/>
+          <w:szCs w:val="24"/>
+          <w:lang w:eastAsia="ja-JP"/>
+        </w:rPr>
+        <w:t>Pexels</w:t>
+      </w:r>
+      <w:proofErr w:type="spellEnd"/>
+      <w:r>
+        <w:rPr>
+          <w:rFonts w:ascii="Poppins" w:hAnsi="Poppins" w:cs="Poppins"/>
+          <w:sz w:val="24"/>
+          <w:szCs w:val="24"/>
+          <w:lang w:eastAsia="ja-JP"/>
+        </w:rPr>
+        <w:t xml:space="preserve">, </w:t>
+      </w:r>
+      <w:proofErr w:type="spellStart"/>
+      <w:r>
+        <w:rPr>
+          <w:rFonts w:ascii="Poppins" w:hAnsi="Poppins" w:cs="Poppins"/>
+          <w:sz w:val="24"/>
+          <w:szCs w:val="24"/>
+          <w:lang w:eastAsia="ja-JP"/>
+        </w:rPr>
+        <w:t>Pixabay</w:t>
+      </w:r>
+      <w:proofErr w:type="spellEnd"/>
+      <w:r>
+        <w:rPr>
+          <w:rFonts w:ascii="Poppins" w:hAnsi="Poppins" w:cs="Poppins"/>
+          <w:sz w:val="24"/>
+          <w:szCs w:val="24"/>
+          <w:lang w:eastAsia="ja-JP"/>
+        </w:rPr>
+        <w:t xml:space="preserve">, </w:t>
+      </w:r>
+      <w:proofErr w:type="spellStart"/>
+      <w:r>
+        <w:rPr>
+          <w:rFonts w:ascii="Poppins" w:hAnsi="Poppins" w:cs="Poppins"/>
+          <w:sz w:val="24"/>
+          <w:szCs w:val="24"/>
+          <w:lang w:eastAsia="ja-JP"/>
+        </w:rPr>
+        <w:t>Unsplash</w:t>
+      </w:r>
+      <w:proofErr w:type="spellEnd"/>
+      <w:r>
+        <w:rPr>
+          <w:rFonts w:ascii="Poppins" w:hAnsi="Poppins" w:cs="Poppins"/>
+          <w:sz w:val="24"/>
+          <w:szCs w:val="24"/>
+          <w:lang w:eastAsia="ja-JP"/>
+        </w:rPr>
+        <w:t>, Wikimedia Commons and Flickr. The first 3 websites contain royalty free images (no copyright). Whereas in Wikimedia Commons and Flickr there is with and without copyright.</w:t>
       </w:r>
       <w:r>
         <w:rPr>
@@ -4982,7 +5343,7 @@
         </w:rPr>
         <w:t xml:space="preserve"> Images that are in the </w:t>
       </w:r>
-      <w:hyperlink r:id="rId47" w:history="1">
+      <w:hyperlink r:id="rId48" w:history="1">
         <w:r>
           <w:rPr>
             <w:rStyle w:val="Hyperlink"/>
@@ -5003,16 +5364,15 @@
         </w:rPr>
         <w:t xml:space="preserve"> are without copyright.</w:t>
       </w:r>
-    </w:p>
-    <w:p>
-      <w:pPr>
+      <w:r>
         <w:rPr>
           <w:rFonts w:ascii="Poppins" w:hAnsi="Poppins" w:cs="Poppins"/>
           <w:sz w:val="24"/>
           <w:szCs w:val="24"/>
           <w:lang w:eastAsia="ja-JP"/>
         </w:rPr>
-      </w:pPr>
+        <w:br/>
+      </w:r>
     </w:p>
     <w:tbl>
       <w:tblPr>
@@ -5104,9 +5464,27 @@
                 <w:sz w:val="24"/>
                 <w:szCs w:val="24"/>
               </w:rPr>
-              <w:t xml:space="preserve">Images with CC Attribution-ShareAlike </w:t>
-            </w:r>
-            <w:hyperlink r:id="rId48" w:history="1">
+              <w:t>Images with CC Attribution-</w:t>
+            </w:r>
+            <w:proofErr w:type="spellStart"/>
+            <w:r>
+              <w:rPr>
+                <w:rFonts w:ascii="Poppins" w:hAnsi="Poppins" w:cs="Poppins"/>
+                <w:sz w:val="24"/>
+                <w:szCs w:val="24"/>
+              </w:rPr>
+              <w:t>ShareAlike</w:t>
+            </w:r>
+            <w:proofErr w:type="spellEnd"/>
+            <w:r>
+              <w:rPr>
+                <w:rFonts w:ascii="Poppins" w:hAnsi="Poppins" w:cs="Poppins"/>
+                <w:sz w:val="24"/>
+                <w:szCs w:val="24"/>
+              </w:rPr>
+              <w:t xml:space="preserve"> </w:t>
+            </w:r>
+            <w:hyperlink r:id="rId49" w:history="1">
               <w:r>
                 <w:rPr>
                   <w:rStyle w:val="Hyperlink"/>
@@ -5143,7 +5521,7 @@
               </w:rPr>
               <w:t xml:space="preserve"> </w:t>
             </w:r>
-            <w:hyperlink r:id="rId49" w:history="1">
+            <w:hyperlink r:id="rId50" w:history="1">
               <w:r>
                 <w:rPr>
                   <w:rStyle w:val="Hyperlink"/>
@@ -5172,7 +5550,7 @@
               </w:rPr>
               <w:t xml:space="preserve">and </w:t>
             </w:r>
-            <w:hyperlink r:id="rId50" w:history="1">
+            <w:hyperlink r:id="rId51" w:history="1">
               <w:r>
                 <w:rPr>
                   <w:rStyle w:val="Hyperlink"/>
@@ -5193,6 +5571,7 @@
               </w:rPr>
               <w:t xml:space="preserve"> </w:t>
             </w:r>
+            <w:proofErr w:type="spellStart"/>
             <w:r>
               <w:rPr>
                 <w:rFonts w:ascii="Poppins" w:hAnsi="Poppins" w:cs="Poppins"/>
@@ -5201,6 +5580,7 @@
               </w:rPr>
               <w:t>licence</w:t>
             </w:r>
+            <w:proofErr w:type="spellEnd"/>
             <w:r>
               <w:rPr>
                 <w:rFonts w:ascii="Poppins" w:hAnsi="Poppins" w:cs="Poppins"/>
@@ -5272,7 +5652,7 @@
                 <w:lang w:val="en-GB"/>
               </w:rPr>
             </w:pPr>
-            <w:hyperlink r:id="rId51" w:history="1">
+            <w:hyperlink r:id="rId52" w:history="1">
               <w:r>
                 <w:rPr>
                   <w:rStyle w:val="Hyperlink"/>
@@ -5335,7 +5715,7 @@
                 <w:szCs w:val="20"/>
               </w:rPr>
             </w:pPr>
-            <w:hyperlink r:id="rId52" w:history="1">
+            <w:hyperlink r:id="rId53" w:history="1">
               <w:r>
                 <w:rPr>
                   <w:rStyle w:val="Hyperlink"/>
@@ -5401,7 +5781,7 @@
                 <w:lang w:val="bg-BG"/>
               </w:rPr>
             </w:pPr>
-            <w:hyperlink r:id="rId53" w:history="1">
+            <w:hyperlink r:id="rId54" w:history="1">
               <w:r>
                 <w:rPr>
                   <w:rStyle w:val="Hyperlink"/>
@@ -5465,7 +5845,7 @@
                 <w:lang w:val="bg-BG"/>
               </w:rPr>
             </w:pPr>
-            <w:hyperlink r:id="rId54" w:history="1">
+            <w:hyperlink r:id="rId55" w:history="1">
               <w:r>
                 <w:rPr>
                   <w:rStyle w:val="Hyperlink"/>
@@ -5532,7 +5912,7 @@
                 <w:lang w:val="bg-BG"/>
               </w:rPr>
             </w:pPr>
-            <w:hyperlink r:id="rId55" w:history="1">
+            <w:hyperlink r:id="rId56" w:history="1">
               <w:r>
                 <w:rPr>
                   <w:rStyle w:val="Hyperlink"/>
@@ -5599,7 +5979,7 @@
                 <w:lang w:val="en-GB"/>
               </w:rPr>
             </w:pPr>
-            <w:hyperlink r:id="rId56" w:history="1">
+            <w:hyperlink r:id="rId57" w:history="1">
               <w:r>
                 <w:rPr>
                   <w:rStyle w:val="Hyperlink"/>
@@ -5665,7 +6045,7 @@
                 <w:szCs w:val="20"/>
               </w:rPr>
             </w:pPr>
-            <w:hyperlink r:id="rId57" w:history="1">
+            <w:hyperlink r:id="rId58" w:history="1">
               <w:r>
                 <w:rPr>
                   <w:rStyle w:val="Hyperlink"/>
@@ -5730,7 +6110,7 @@
                 <w:szCs w:val="20"/>
               </w:rPr>
             </w:pPr>
-            <w:hyperlink r:id="rId58" w:history="1">
+            <w:hyperlink r:id="rId59" w:history="1">
               <w:r>
                 <w:rPr>
                   <w:rStyle w:val="Hyperlink"/>
@@ -5796,7 +6176,7 @@
                 <w:szCs w:val="20"/>
               </w:rPr>
             </w:pPr>
-            <w:hyperlink r:id="rId59" w:history="1">
+            <w:hyperlink r:id="rId60" w:history="1">
               <w:r>
                 <w:rPr>
                   <w:rStyle w:val="Hyperlink"/>
@@ -5861,7 +6241,7 @@
                 <w:szCs w:val="20"/>
               </w:rPr>
             </w:pPr>
-            <w:hyperlink r:id="rId60" w:history="1">
+            <w:hyperlink r:id="rId61" w:history="1">
               <w:r>
                 <w:rPr>
                   <w:rStyle w:val="Hyperlink"/>
@@ -5927,7 +6307,7 @@
                 <w:szCs w:val="20"/>
               </w:rPr>
             </w:pPr>
-            <w:hyperlink r:id="rId61" w:history="1">
+            <w:hyperlink r:id="rId62" w:history="1">
               <w:r>
                 <w:rPr>
                   <w:rStyle w:val="Hyperlink"/>
@@ -6001,7 +6381,7 @@
                 <w:szCs w:val="20"/>
               </w:rPr>
             </w:pPr>
-            <w:hyperlink r:id="rId62" w:history="1">
+            <w:hyperlink r:id="rId63" w:history="1">
               <w:r>
                 <w:rPr>
                   <w:rStyle w:val="Hyperlink"/>
@@ -6069,7 +6449,7 @@
                 <w:lang w:val="bg-BG"/>
               </w:rPr>
             </w:pPr>
-            <w:hyperlink r:id="rId63" w:history="1">
+            <w:hyperlink r:id="rId64" w:history="1">
               <w:r>
                 <w:rPr>
                   <w:rStyle w:val="Hyperlink"/>
@@ -6088,7 +6468,7 @@
               </w:rPr>
               <w:t xml:space="preserve"> - </w:t>
             </w:r>
-            <w:hyperlink r:id="rId64" w:history="1">
+            <w:hyperlink r:id="rId65" w:history="1">
               <w:r>
                 <w:rPr>
                   <w:rStyle w:val="Hyperlink"/>
@@ -6097,7 +6477,73 @@
                   <w:szCs w:val="20"/>
                   <w:lang w:val="bg-BG"/>
                 </w:rPr>
-                <w:t>GNU Free Documentation License, version 1.2</w:t>
+                <w:t xml:space="preserve">GNU </w:t>
+              </w:r>
+              <w:proofErr w:type="spellStart"/>
+              <w:r>
+                <w:rPr>
+                  <w:rStyle w:val="Hyperlink"/>
+                  <w:rFonts w:ascii="Poppins" w:hAnsi="Poppins" w:cs="Poppins"/>
+                  <w:sz w:val="20"/>
+                  <w:szCs w:val="20"/>
+                  <w:lang w:val="bg-BG"/>
+                </w:rPr>
+                <w:t>Free</w:t>
+              </w:r>
+              <w:proofErr w:type="spellEnd"/>
+              <w:r>
+                <w:rPr>
+                  <w:rStyle w:val="Hyperlink"/>
+                  <w:rFonts w:ascii="Poppins" w:hAnsi="Poppins" w:cs="Poppins"/>
+                  <w:sz w:val="20"/>
+                  <w:szCs w:val="20"/>
+                  <w:lang w:val="bg-BG"/>
+                </w:rPr>
+                <w:t xml:space="preserve"> </w:t>
+              </w:r>
+              <w:proofErr w:type="spellStart"/>
+              <w:r>
+                <w:rPr>
+                  <w:rStyle w:val="Hyperlink"/>
+                  <w:rFonts w:ascii="Poppins" w:hAnsi="Poppins" w:cs="Poppins"/>
+                  <w:sz w:val="20"/>
+                  <w:szCs w:val="20"/>
+                  <w:lang w:val="bg-BG"/>
+                </w:rPr>
+                <w:t>Documentation</w:t>
+              </w:r>
+              <w:proofErr w:type="spellEnd"/>
+              <w:r>
+                <w:rPr>
+                  <w:rStyle w:val="Hyperlink"/>
+                  <w:rFonts w:ascii="Poppins" w:hAnsi="Poppins" w:cs="Poppins"/>
+                  <w:sz w:val="20"/>
+                  <w:szCs w:val="20"/>
+                  <w:lang w:val="bg-BG"/>
+                </w:rPr>
+                <w:t xml:space="preserve"> </w:t>
+              </w:r>
+              <w:proofErr w:type="spellStart"/>
+              <w:r>
+                <w:rPr>
+                  <w:rStyle w:val="Hyperlink"/>
+                  <w:rFonts w:ascii="Poppins" w:hAnsi="Poppins" w:cs="Poppins"/>
+                  <w:sz w:val="20"/>
+                  <w:szCs w:val="20"/>
+                  <w:lang w:val="bg-BG"/>
+                </w:rPr>
+                <w:t>License</w:t>
+              </w:r>
+              <w:proofErr w:type="spellEnd"/>
+              <w:r>
+                <w:rPr>
+                  <w:rStyle w:val="Hyperlink"/>
+                  <w:rFonts w:ascii="Poppins" w:hAnsi="Poppins" w:cs="Poppins"/>
+                  <w:sz w:val="20"/>
+                  <w:szCs w:val="20"/>
+                  <w:lang w:val="bg-BG"/>
+                </w:rPr>
+                <w:t>, version 1.2</w:t>
               </w:r>
             </w:hyperlink>
           </w:p>
@@ -6153,7 +6599,7 @@
                 <w:szCs w:val="20"/>
               </w:rPr>
             </w:pPr>
-            <w:hyperlink r:id="rId65" w:history="1">
+            <w:hyperlink r:id="rId66" w:history="1">
               <w:r>
                 <w:rPr>
                   <w:rStyle w:val="Hyperlink"/>
@@ -6218,7 +6664,7 @@
                 <w:szCs w:val="20"/>
               </w:rPr>
             </w:pPr>
-            <w:hyperlink r:id="rId66" w:history="1">
+            <w:hyperlink r:id="rId67" w:history="1">
               <w:r>
                 <w:rPr>
                   <w:rStyle w:val="Hyperlink"/>
@@ -6282,7 +6728,7 @@
                 <w:szCs w:val="20"/>
               </w:rPr>
             </w:pPr>
-            <w:hyperlink r:id="rId67" w:history="1">
+            <w:hyperlink r:id="rId68" w:history="1">
               <w:r>
                 <w:rPr>
                   <w:rStyle w:val="Hyperlink"/>
@@ -6347,7 +6793,7 @@
                 <w:szCs w:val="20"/>
               </w:rPr>
             </w:pPr>
-            <w:hyperlink r:id="rId68" w:history="1">
+            <w:hyperlink r:id="rId69" w:history="1">
               <w:r>
                 <w:rPr>
                   <w:rStyle w:val="Hyperlink"/>
@@ -6412,7 +6858,7 @@
                 <w:szCs w:val="20"/>
               </w:rPr>
             </w:pPr>
-            <w:hyperlink r:id="rId69" w:history="1">
+            <w:hyperlink r:id="rId70" w:history="1">
               <w:r>
                 <w:rPr>
                   <w:rStyle w:val="Hyperlink"/>
@@ -6477,7 +6923,7 @@
                 <w:szCs w:val="20"/>
               </w:rPr>
             </w:pPr>
-            <w:hyperlink r:id="rId70" w:history="1">
+            <w:hyperlink r:id="rId71" w:history="1">
               <w:r>
                 <w:rPr>
                   <w:rStyle w:val="Hyperlink"/>
@@ -6541,7 +6987,7 @@
                 <w:szCs w:val="20"/>
               </w:rPr>
             </w:pPr>
-            <w:hyperlink r:id="rId71" w:history="1">
+            <w:hyperlink r:id="rId72" w:history="1">
               <w:r>
                 <w:rPr>
                   <w:rStyle w:val="Hyperlink"/>
@@ -6606,7 +7052,7 @@
                 <w:szCs w:val="20"/>
               </w:rPr>
             </w:pPr>
-            <w:hyperlink r:id="rId72" w:history="1">
+            <w:hyperlink r:id="rId73" w:history="1">
               <w:r>
                 <w:rPr>
                   <w:rStyle w:val="Hyperlink"/>
@@ -6670,7 +7116,7 @@
                 <w:szCs w:val="20"/>
               </w:rPr>
             </w:pPr>
-            <w:hyperlink r:id="rId73" w:history="1">
+            <w:hyperlink r:id="rId74" w:history="1">
               <w:r>
                 <w:rPr>
                   <w:rStyle w:val="Hyperlink"/>
@@ -6735,7 +7181,7 @@
                 <w:szCs w:val="20"/>
               </w:rPr>
             </w:pPr>
-            <w:hyperlink r:id="rId74" w:history="1">
+            <w:hyperlink r:id="rId75" w:history="1">
               <w:r>
                 <w:rPr>
                   <w:rStyle w:val="Hyperlink"/>
@@ -6799,7 +7245,7 @@
                 <w:szCs w:val="20"/>
               </w:rPr>
             </w:pPr>
-            <w:hyperlink r:id="rId75" w:history="1">
+            <w:hyperlink r:id="rId76" w:history="1">
               <w:r>
                 <w:rPr>
                   <w:rStyle w:val="Hyperlink"/>
@@ -6864,7 +7310,7 @@
                 <w:szCs w:val="20"/>
               </w:rPr>
             </w:pPr>
-            <w:hyperlink r:id="rId76" w:history="1">
+            <w:hyperlink r:id="rId77" w:history="1">
               <w:r>
                 <w:rPr>
                   <w:rStyle w:val="Hyperlink"/>
@@ -6928,7 +7374,7 @@
                 <w:szCs w:val="20"/>
               </w:rPr>
             </w:pPr>
-            <w:hyperlink r:id="rId77" w:history="1">
+            <w:hyperlink r:id="rId78" w:history="1">
               <w:r>
                 <w:rPr>
                   <w:rStyle w:val="Hyperlink"/>
@@ -6947,7 +7393,7 @@
               </w:rPr>
               <w:t xml:space="preserve"> – </w:t>
             </w:r>
-            <w:hyperlink r:id="rId78" w:history="1">
+            <w:hyperlink r:id="rId79" w:history="1">
               <w:r>
                 <w:rPr>
                   <w:rStyle w:val="Hyperlink"/>
@@ -7012,7 +7458,7 @@
                 <w:szCs w:val="20"/>
               </w:rPr>
             </w:pPr>
-            <w:hyperlink r:id="rId79" w:history="1">
+            <w:hyperlink r:id="rId80" w:history="1">
               <w:r>
                 <w:rPr>
                   <w:rStyle w:val="Hyperlink"/>
@@ -7087,7 +7533,7 @@
                 <w:szCs w:val="20"/>
               </w:rPr>
             </w:pPr>
-            <w:hyperlink r:id="rId80" w:history="1">
+            <w:hyperlink r:id="rId81" w:history="1">
               <w:r>
                 <w:rPr>
                   <w:rStyle w:val="Hyperlink"/>
@@ -7163,7 +7609,7 @@
                 <w:szCs w:val="20"/>
               </w:rPr>
             </w:pPr>
-            <w:hyperlink r:id="rId81" w:history="1">
+            <w:hyperlink r:id="rId82" w:history="1">
               <w:r>
                 <w:rPr>
                   <w:rStyle w:val="Hyperlink"/>
@@ -7235,7 +7681,7 @@
                 <w:szCs w:val="20"/>
               </w:rPr>
             </w:pPr>
-            <w:hyperlink r:id="rId82" w:history="1">
+            <w:hyperlink r:id="rId83" w:history="1">
               <w:r>
                 <w:rPr>
                   <w:rStyle w:val="Hyperlink"/>
@@ -7300,7 +7746,7 @@
                 <w:szCs w:val="20"/>
               </w:rPr>
             </w:pPr>
-            <w:hyperlink r:id="rId83" w:history="1">
+            <w:hyperlink r:id="rId84" w:history="1">
               <w:r>
                 <w:rPr>
                   <w:rStyle w:val="Hyperlink"/>
@@ -7375,7 +7821,7 @@
                 <w:szCs w:val="20"/>
               </w:rPr>
             </w:pPr>
-            <w:hyperlink r:id="rId84" w:history="1">
+            <w:hyperlink r:id="rId85" w:history="1">
               <w:r>
                 <w:rPr>
                   <w:rStyle w:val="Hyperlink"/>
@@ -7386,6 +7832,871 @@
                 <w:t>contemporaryPeriod8</w:t>
               </w:r>
             </w:hyperlink>
+          </w:p>
+        </w:tc>
+      </w:tr>
+      <w:tr>
+        <w:trPr>
+          <w:cnfStyle w:val="000000100000" w:firstRow="0" w:lastRow="0" w:firstColumn="0" w:lastColumn="0" w:oddVBand="0" w:evenVBand="0" w:oddHBand="1" w:evenHBand="0" w:firstRowFirstColumn="0" w:firstRowLastColumn="0" w:lastRowFirstColumn="0" w:lastRowLastColumn="0"/>
+          <w:trHeight w:val="432"/>
+        </w:trPr>
+        <w:tc>
+          <w:tcPr>
+            <w:cnfStyle w:val="001000000000" w:firstRow="0" w:lastRow="0" w:firstColumn="1" w:lastColumn="0" w:oddVBand="0" w:evenVBand="0" w:oddHBand="0" w:evenHBand="0" w:firstRowFirstColumn="0" w:firstRowLastColumn="0" w:lastRowFirstColumn="0" w:lastRowLastColumn="0"/>
+            <w:tcW w:w="893" w:type="dxa"/>
+          </w:tcPr>
+          <w:p>
+            <w:pPr>
+              <w:spacing w:line="276" w:lineRule="auto"/>
+              <w:ind w:left="360"/>
+              <w:jc w:val="right"/>
+              <w:rPr>
+                <w:rFonts w:ascii="Poppins" w:hAnsi="Poppins" w:cs="Poppins"/>
+                <w:b w:val="0"/>
+                <w:bCs w:val="0"/>
+                <w:sz w:val="20"/>
+                <w:szCs w:val="20"/>
+                <w:lang w:val="en-GB"/>
+              </w:rPr>
+            </w:pPr>
+            <w:r>
+              <w:rPr>
+                <w:rFonts w:ascii="Poppins" w:hAnsi="Poppins" w:cs="Poppins"/>
+                <w:b w:val="0"/>
+                <w:bCs w:val="0"/>
+                <w:sz w:val="20"/>
+                <w:szCs w:val="20"/>
+                <w:lang w:val="en-GB"/>
+              </w:rPr>
+              <w:t>33</w:t>
+            </w:r>
+          </w:p>
+        </w:tc>
+        <w:tc>
+          <w:tcPr>
+            <w:tcW w:w="8530" w:type="dxa"/>
+          </w:tcPr>
+          <w:p>
+            <w:pPr>
+              <w:spacing w:after="120" w:line="276" w:lineRule="auto"/>
+              <w:cnfStyle w:val="000000100000" w:firstRow="0" w:lastRow="0" w:firstColumn="0" w:lastColumn="0" w:oddVBand="0" w:evenVBand="0" w:oddHBand="1" w:evenHBand="0" w:firstRowFirstColumn="0" w:firstRowLastColumn="0" w:lastRowFirstColumn="0" w:lastRowLastColumn="0"/>
+            </w:pPr>
+            <w:hyperlink r:id="rId86" w:history="1">
+              <w:r>
+                <w:rPr>
+                  <w:rStyle w:val="Hyperlink"/>
+                </w:rPr>
+                <w:t>compass</w:t>
+              </w:r>
+            </w:hyperlink>
+            <w:r>
+              <w:t xml:space="preserve"> - </w:t>
+            </w:r>
+            <w:proofErr w:type="spellStart"/>
+            <w:r>
+              <w:t>Flaticon</w:t>
+            </w:r>
+            <w:proofErr w:type="spellEnd"/>
+          </w:p>
+        </w:tc>
+      </w:tr>
+      <w:tr>
+        <w:trPr>
+          <w:trHeight w:val="432"/>
+        </w:trPr>
+        <w:tc>
+          <w:tcPr>
+            <w:cnfStyle w:val="001000000000" w:firstRow="0" w:lastRow="0" w:firstColumn="1" w:lastColumn="0" w:oddVBand="0" w:evenVBand="0" w:oddHBand="0" w:evenHBand="0" w:firstRowFirstColumn="0" w:firstRowLastColumn="0" w:lastRowFirstColumn="0" w:lastRowLastColumn="0"/>
+            <w:tcW w:w="893" w:type="dxa"/>
+          </w:tcPr>
+          <w:p>
+            <w:pPr>
+              <w:spacing w:line="276" w:lineRule="auto"/>
+              <w:ind w:left="360"/>
+              <w:jc w:val="right"/>
+              <w:rPr>
+                <w:rFonts w:ascii="Poppins" w:hAnsi="Poppins" w:cs="Poppins"/>
+                <w:sz w:val="20"/>
+                <w:szCs w:val="20"/>
+                <w:lang w:val="en-GB"/>
+              </w:rPr>
+            </w:pPr>
+            <w:r>
+              <w:rPr>
+                <w:rFonts w:ascii="Poppins" w:hAnsi="Poppins" w:cs="Poppins"/>
+                <w:b w:val="0"/>
+                <w:bCs w:val="0"/>
+                <w:sz w:val="20"/>
+                <w:szCs w:val="20"/>
+                <w:lang w:val="en-GB"/>
+              </w:rPr>
+              <w:t>3</w:t>
+            </w:r>
+            <w:r>
+              <w:rPr>
+                <w:rFonts w:ascii="Poppins" w:hAnsi="Poppins" w:cs="Poppins"/>
+                <w:b w:val="0"/>
+                <w:bCs w:val="0"/>
+                <w:sz w:val="20"/>
+                <w:szCs w:val="20"/>
+                <w:lang w:val="en-GB"/>
+              </w:rPr>
+              <w:t>4</w:t>
+            </w:r>
+          </w:p>
+        </w:tc>
+        <w:tc>
+          <w:tcPr>
+            <w:tcW w:w="8530" w:type="dxa"/>
+          </w:tcPr>
+          <w:p>
+            <w:pPr>
+              <w:spacing w:after="120" w:line="276" w:lineRule="auto"/>
+              <w:cnfStyle w:val="000000000000" w:firstRow="0" w:lastRow="0" w:firstColumn="0" w:lastColumn="0" w:oddVBand="0" w:evenVBand="0" w:oddHBand="0" w:evenHBand="0" w:firstRowFirstColumn="0" w:firstRowLastColumn="0" w:lastRowFirstColumn="0" w:lastRowLastColumn="0"/>
+            </w:pPr>
+            <w:hyperlink r:id="rId87" w:history="1">
+              <w:r>
+                <w:rPr>
+                  <w:rStyle w:val="Hyperlink"/>
+                </w:rPr>
+                <w:t>fortress</w:t>
+              </w:r>
+            </w:hyperlink>
+            <w:r>
+              <w:t xml:space="preserve"> - </w:t>
+            </w:r>
+            <w:proofErr w:type="spellStart"/>
+            <w:r>
+              <w:t>Flaticon</w:t>
+            </w:r>
+            <w:proofErr w:type="spellEnd"/>
+          </w:p>
+        </w:tc>
+      </w:tr>
+      <w:tr>
+        <w:trPr>
+          <w:cnfStyle w:val="000000100000" w:firstRow="0" w:lastRow="0" w:firstColumn="0" w:lastColumn="0" w:oddVBand="0" w:evenVBand="0" w:oddHBand="1" w:evenHBand="0" w:firstRowFirstColumn="0" w:firstRowLastColumn="0" w:lastRowFirstColumn="0" w:lastRowLastColumn="0"/>
+          <w:trHeight w:val="432"/>
+        </w:trPr>
+        <w:tc>
+          <w:tcPr>
+            <w:cnfStyle w:val="001000000000" w:firstRow="0" w:lastRow="0" w:firstColumn="1" w:lastColumn="0" w:oddVBand="0" w:evenVBand="0" w:oddHBand="0" w:evenHBand="0" w:firstRowFirstColumn="0" w:firstRowLastColumn="0" w:lastRowFirstColumn="0" w:lastRowLastColumn="0"/>
+            <w:tcW w:w="893" w:type="dxa"/>
+          </w:tcPr>
+          <w:p>
+            <w:pPr>
+              <w:spacing w:line="276" w:lineRule="auto"/>
+              <w:ind w:left="360"/>
+              <w:jc w:val="right"/>
+              <w:rPr>
+                <w:rFonts w:ascii="Poppins" w:hAnsi="Poppins" w:cs="Poppins"/>
+                <w:sz w:val="20"/>
+                <w:szCs w:val="20"/>
+                <w:lang w:val="en-GB"/>
+              </w:rPr>
+            </w:pPr>
+            <w:r>
+              <w:rPr>
+                <w:rFonts w:ascii="Poppins" w:hAnsi="Poppins" w:cs="Poppins"/>
+                <w:b w:val="0"/>
+                <w:bCs w:val="0"/>
+                <w:sz w:val="20"/>
+                <w:szCs w:val="20"/>
+                <w:lang w:val="en-GB"/>
+              </w:rPr>
+              <w:t>3</w:t>
+            </w:r>
+            <w:r>
+              <w:rPr>
+                <w:rFonts w:ascii="Poppins" w:hAnsi="Poppins" w:cs="Poppins"/>
+                <w:b w:val="0"/>
+                <w:bCs w:val="0"/>
+                <w:sz w:val="20"/>
+                <w:szCs w:val="20"/>
+                <w:lang w:val="en-GB"/>
+              </w:rPr>
+              <w:t>5</w:t>
+            </w:r>
+          </w:p>
+        </w:tc>
+        <w:tc>
+          <w:tcPr>
+            <w:tcW w:w="8530" w:type="dxa"/>
+          </w:tcPr>
+          <w:p>
+            <w:pPr>
+              <w:spacing w:after="120" w:line="276" w:lineRule="auto"/>
+              <w:cnfStyle w:val="000000100000" w:firstRow="0" w:lastRow="0" w:firstColumn="0" w:lastColumn="0" w:oddVBand="0" w:evenVBand="0" w:oddHBand="1" w:evenHBand="0" w:firstRowFirstColumn="0" w:firstRowLastColumn="0" w:lastRowFirstColumn="0" w:lastRowLastColumn="0"/>
+            </w:pPr>
+            <w:hyperlink r:id="rId88" w:history="1">
+              <w:proofErr w:type="spellStart"/>
+              <w:r>
+                <w:rPr>
+                  <w:rStyle w:val="Hyperlink"/>
+                </w:rPr>
+                <w:t>gps</w:t>
+              </w:r>
+              <w:proofErr w:type="spellEnd"/>
+            </w:hyperlink>
+            <w:r>
+              <w:t xml:space="preserve"> - </w:t>
+            </w:r>
+            <w:proofErr w:type="spellStart"/>
+            <w:r>
+              <w:t>Flaticon</w:t>
+            </w:r>
+            <w:proofErr w:type="spellEnd"/>
+          </w:p>
+        </w:tc>
+      </w:tr>
+      <w:tr>
+        <w:trPr>
+          <w:trHeight w:val="432"/>
+        </w:trPr>
+        <w:tc>
+          <w:tcPr>
+            <w:cnfStyle w:val="001000000000" w:firstRow="0" w:lastRow="0" w:firstColumn="1" w:lastColumn="0" w:oddVBand="0" w:evenVBand="0" w:oddHBand="0" w:evenHBand="0" w:firstRowFirstColumn="0" w:firstRowLastColumn="0" w:lastRowFirstColumn="0" w:lastRowLastColumn="0"/>
+            <w:tcW w:w="893" w:type="dxa"/>
+          </w:tcPr>
+          <w:p>
+            <w:pPr>
+              <w:spacing w:line="276" w:lineRule="auto"/>
+              <w:ind w:left="360"/>
+              <w:jc w:val="right"/>
+              <w:rPr>
+                <w:rFonts w:ascii="Poppins" w:hAnsi="Poppins" w:cs="Poppins"/>
+                <w:sz w:val="20"/>
+                <w:szCs w:val="20"/>
+                <w:lang w:val="en-GB"/>
+              </w:rPr>
+            </w:pPr>
+            <w:r>
+              <w:rPr>
+                <w:rFonts w:ascii="Poppins" w:hAnsi="Poppins" w:cs="Poppins"/>
+                <w:b w:val="0"/>
+                <w:bCs w:val="0"/>
+                <w:sz w:val="20"/>
+                <w:szCs w:val="20"/>
+                <w:lang w:val="en-GB"/>
+              </w:rPr>
+              <w:t>3</w:t>
+            </w:r>
+            <w:r>
+              <w:rPr>
+                <w:rFonts w:ascii="Poppins" w:hAnsi="Poppins" w:cs="Poppins"/>
+                <w:b w:val="0"/>
+                <w:bCs w:val="0"/>
+                <w:sz w:val="20"/>
+                <w:szCs w:val="20"/>
+                <w:lang w:val="en-GB"/>
+              </w:rPr>
+              <w:t>6</w:t>
+            </w:r>
+          </w:p>
+        </w:tc>
+        <w:tc>
+          <w:tcPr>
+            <w:tcW w:w="8530" w:type="dxa"/>
+          </w:tcPr>
+          <w:p>
+            <w:pPr>
+              <w:spacing w:after="120" w:line="276" w:lineRule="auto"/>
+              <w:cnfStyle w:val="000000000000" w:firstRow="0" w:lastRow="0" w:firstColumn="0" w:lastColumn="0" w:oddVBand="0" w:evenVBand="0" w:oddHBand="0" w:evenHBand="0" w:firstRowFirstColumn="0" w:firstRowLastColumn="0" w:lastRowFirstColumn="0" w:lastRowLastColumn="0"/>
+            </w:pPr>
+            <w:hyperlink r:id="rId89" w:history="1">
+              <w:proofErr w:type="spellStart"/>
+              <w:r>
+                <w:rPr>
+                  <w:rStyle w:val="Hyperlink"/>
+                </w:rPr>
+                <w:t>greek</w:t>
+              </w:r>
+              <w:proofErr w:type="spellEnd"/>
+              <w:r>
+                <w:rPr>
+                  <w:rStyle w:val="Hyperlink"/>
+                </w:rPr>
+                <w:t>-temple</w:t>
+              </w:r>
+            </w:hyperlink>
+            <w:r>
+              <w:t xml:space="preserve"> - </w:t>
+            </w:r>
+            <w:proofErr w:type="spellStart"/>
+            <w:r>
+              <w:t>Flaticon</w:t>
+            </w:r>
+            <w:proofErr w:type="spellEnd"/>
+          </w:p>
+        </w:tc>
+      </w:tr>
+      <w:tr>
+        <w:trPr>
+          <w:cnfStyle w:val="000000100000" w:firstRow="0" w:lastRow="0" w:firstColumn="0" w:lastColumn="0" w:oddVBand="0" w:evenVBand="0" w:oddHBand="1" w:evenHBand="0" w:firstRowFirstColumn="0" w:firstRowLastColumn="0" w:lastRowFirstColumn="0" w:lastRowLastColumn="0"/>
+          <w:trHeight w:val="432"/>
+        </w:trPr>
+        <w:tc>
+          <w:tcPr>
+            <w:cnfStyle w:val="001000000000" w:firstRow="0" w:lastRow="0" w:firstColumn="1" w:lastColumn="0" w:oddVBand="0" w:evenVBand="0" w:oddHBand="0" w:evenHBand="0" w:firstRowFirstColumn="0" w:firstRowLastColumn="0" w:lastRowFirstColumn="0" w:lastRowLastColumn="0"/>
+            <w:tcW w:w="893" w:type="dxa"/>
+          </w:tcPr>
+          <w:p>
+            <w:pPr>
+              <w:spacing w:line="276" w:lineRule="auto"/>
+              <w:ind w:left="360"/>
+              <w:jc w:val="right"/>
+              <w:rPr>
+                <w:rFonts w:ascii="Poppins" w:hAnsi="Poppins" w:cs="Poppins"/>
+                <w:sz w:val="20"/>
+                <w:szCs w:val="20"/>
+                <w:lang w:val="en-GB"/>
+              </w:rPr>
+            </w:pPr>
+            <w:r>
+              <w:rPr>
+                <w:rFonts w:ascii="Poppins" w:hAnsi="Poppins" w:cs="Poppins"/>
+                <w:b w:val="0"/>
+                <w:bCs w:val="0"/>
+                <w:sz w:val="20"/>
+                <w:szCs w:val="20"/>
+                <w:lang w:val="en-GB"/>
+              </w:rPr>
+              <w:t>3</w:t>
+            </w:r>
+            <w:r>
+              <w:rPr>
+                <w:rFonts w:ascii="Poppins" w:hAnsi="Poppins" w:cs="Poppins"/>
+                <w:b w:val="0"/>
+                <w:bCs w:val="0"/>
+                <w:sz w:val="20"/>
+                <w:szCs w:val="20"/>
+                <w:lang w:val="en-GB"/>
+              </w:rPr>
+              <w:t>7</w:t>
+            </w:r>
+          </w:p>
+        </w:tc>
+        <w:tc>
+          <w:tcPr>
+            <w:tcW w:w="8530" w:type="dxa"/>
+          </w:tcPr>
+          <w:p>
+            <w:pPr>
+              <w:spacing w:after="120" w:line="276" w:lineRule="auto"/>
+              <w:cnfStyle w:val="000000100000" w:firstRow="0" w:lastRow="0" w:firstColumn="0" w:lastColumn="0" w:oddVBand="0" w:evenVBand="0" w:oddHBand="1" w:evenHBand="0" w:firstRowFirstColumn="0" w:firstRowLastColumn="0" w:lastRowFirstColumn="0" w:lastRowLastColumn="0"/>
+            </w:pPr>
+            <w:hyperlink r:id="rId90" w:history="1">
+              <w:r>
+                <w:rPr>
+                  <w:rStyle w:val="Hyperlink"/>
+                </w:rPr>
+                <w:t>helmet</w:t>
+              </w:r>
+            </w:hyperlink>
+            <w:r>
+              <w:t xml:space="preserve"> - </w:t>
+            </w:r>
+            <w:proofErr w:type="spellStart"/>
+            <w:r>
+              <w:t>Flaticon</w:t>
+            </w:r>
+            <w:proofErr w:type="spellEnd"/>
+          </w:p>
+        </w:tc>
+      </w:tr>
+      <w:tr>
+        <w:trPr>
+          <w:trHeight w:val="432"/>
+        </w:trPr>
+        <w:tc>
+          <w:tcPr>
+            <w:cnfStyle w:val="001000000000" w:firstRow="0" w:lastRow="0" w:firstColumn="1" w:lastColumn="0" w:oddVBand="0" w:evenVBand="0" w:oddHBand="0" w:evenHBand="0" w:firstRowFirstColumn="0" w:firstRowLastColumn="0" w:lastRowFirstColumn="0" w:lastRowLastColumn="0"/>
+            <w:tcW w:w="893" w:type="dxa"/>
+          </w:tcPr>
+          <w:p>
+            <w:pPr>
+              <w:spacing w:line="276" w:lineRule="auto"/>
+              <w:ind w:left="360"/>
+              <w:jc w:val="right"/>
+              <w:rPr>
+                <w:rFonts w:ascii="Poppins" w:hAnsi="Poppins" w:cs="Poppins"/>
+                <w:sz w:val="20"/>
+                <w:szCs w:val="20"/>
+                <w:lang w:val="en-GB"/>
+              </w:rPr>
+            </w:pPr>
+            <w:r>
+              <w:rPr>
+                <w:rFonts w:ascii="Poppins" w:hAnsi="Poppins" w:cs="Poppins"/>
+                <w:b w:val="0"/>
+                <w:bCs w:val="0"/>
+                <w:sz w:val="20"/>
+                <w:szCs w:val="20"/>
+                <w:lang w:val="en-GB"/>
+              </w:rPr>
+              <w:t>3</w:t>
+            </w:r>
+            <w:r>
+              <w:rPr>
+                <w:rFonts w:ascii="Poppins" w:hAnsi="Poppins" w:cs="Poppins"/>
+                <w:b w:val="0"/>
+                <w:bCs w:val="0"/>
+                <w:sz w:val="20"/>
+                <w:szCs w:val="20"/>
+                <w:lang w:val="en-GB"/>
+              </w:rPr>
+              <w:t>8</w:t>
+            </w:r>
+          </w:p>
+        </w:tc>
+        <w:tc>
+          <w:tcPr>
+            <w:tcW w:w="8530" w:type="dxa"/>
+          </w:tcPr>
+          <w:p>
+            <w:pPr>
+              <w:spacing w:after="120" w:line="276" w:lineRule="auto"/>
+              <w:cnfStyle w:val="000000000000" w:firstRow="0" w:lastRow="0" w:firstColumn="0" w:lastColumn="0" w:oddVBand="0" w:evenVBand="0" w:oddHBand="0" w:evenHBand="0" w:firstRowFirstColumn="0" w:firstRowLastColumn="0" w:lastRowFirstColumn="0" w:lastRowLastColumn="0"/>
+            </w:pPr>
+            <w:hyperlink r:id="rId91" w:history="1">
+              <w:r>
+                <w:rPr>
+                  <w:rStyle w:val="Hyperlink"/>
+                </w:rPr>
+                <w:t>knight</w:t>
+              </w:r>
+            </w:hyperlink>
+            <w:r>
+              <w:t xml:space="preserve"> - </w:t>
+            </w:r>
+            <w:proofErr w:type="spellStart"/>
+            <w:r>
+              <w:t>Flaticon</w:t>
+            </w:r>
+            <w:proofErr w:type="spellEnd"/>
+          </w:p>
+        </w:tc>
+      </w:tr>
+      <w:tr>
+        <w:trPr>
+          <w:cnfStyle w:val="000000100000" w:firstRow="0" w:lastRow="0" w:firstColumn="0" w:lastColumn="0" w:oddVBand="0" w:evenVBand="0" w:oddHBand="1" w:evenHBand="0" w:firstRowFirstColumn="0" w:firstRowLastColumn="0" w:lastRowFirstColumn="0" w:lastRowLastColumn="0"/>
+          <w:trHeight w:val="432"/>
+        </w:trPr>
+        <w:tc>
+          <w:tcPr>
+            <w:cnfStyle w:val="001000000000" w:firstRow="0" w:lastRow="0" w:firstColumn="1" w:lastColumn="0" w:oddVBand="0" w:evenVBand="0" w:oddHBand="0" w:evenHBand="0" w:firstRowFirstColumn="0" w:firstRowLastColumn="0" w:lastRowFirstColumn="0" w:lastRowLastColumn="0"/>
+            <w:tcW w:w="893" w:type="dxa"/>
+          </w:tcPr>
+          <w:p>
+            <w:pPr>
+              <w:spacing w:line="276" w:lineRule="auto"/>
+              <w:ind w:left="360"/>
+              <w:jc w:val="right"/>
+              <w:rPr>
+                <w:rFonts w:ascii="Poppins" w:hAnsi="Poppins" w:cs="Poppins"/>
+                <w:sz w:val="20"/>
+                <w:szCs w:val="20"/>
+                <w:lang w:val="en-GB"/>
+              </w:rPr>
+            </w:pPr>
+            <w:r>
+              <w:rPr>
+                <w:rFonts w:ascii="Poppins" w:hAnsi="Poppins" w:cs="Poppins"/>
+                <w:b w:val="0"/>
+                <w:bCs w:val="0"/>
+                <w:sz w:val="20"/>
+                <w:szCs w:val="20"/>
+                <w:lang w:val="en-GB"/>
+              </w:rPr>
+              <w:t>3</w:t>
+            </w:r>
+            <w:r>
+              <w:rPr>
+                <w:rFonts w:ascii="Poppins" w:hAnsi="Poppins" w:cs="Poppins"/>
+                <w:b w:val="0"/>
+                <w:bCs w:val="0"/>
+                <w:sz w:val="20"/>
+                <w:szCs w:val="20"/>
+                <w:lang w:val="en-GB"/>
+              </w:rPr>
+              <w:t>9</w:t>
+            </w:r>
+          </w:p>
+        </w:tc>
+        <w:tc>
+          <w:tcPr>
+            <w:tcW w:w="8530" w:type="dxa"/>
+          </w:tcPr>
+          <w:p>
+            <w:pPr>
+              <w:spacing w:after="120" w:line="276" w:lineRule="auto"/>
+              <w:cnfStyle w:val="000000100000" w:firstRow="0" w:lastRow="0" w:firstColumn="0" w:lastColumn="0" w:oddVBand="0" w:evenVBand="0" w:oddHBand="1" w:evenHBand="0" w:firstRowFirstColumn="0" w:firstRowLastColumn="0" w:lastRowFirstColumn="0" w:lastRowLastColumn="0"/>
+            </w:pPr>
+            <w:hyperlink r:id="rId92" w:history="1">
+              <w:r>
+                <w:rPr>
+                  <w:rStyle w:val="Hyperlink"/>
+                </w:rPr>
+                <w:t>map</w:t>
+              </w:r>
+            </w:hyperlink>
+            <w:r>
+              <w:t xml:space="preserve"> - </w:t>
+            </w:r>
+            <w:proofErr w:type="spellStart"/>
+            <w:r>
+              <w:t>Flaticon</w:t>
+            </w:r>
+            <w:proofErr w:type="spellEnd"/>
+          </w:p>
+        </w:tc>
+      </w:tr>
+      <w:tr>
+        <w:trPr>
+          <w:trHeight w:val="432"/>
+        </w:trPr>
+        <w:tc>
+          <w:tcPr>
+            <w:cnfStyle w:val="001000000000" w:firstRow="0" w:lastRow="0" w:firstColumn="1" w:lastColumn="0" w:oddVBand="0" w:evenVBand="0" w:oddHBand="0" w:evenHBand="0" w:firstRowFirstColumn="0" w:firstRowLastColumn="0" w:lastRowFirstColumn="0" w:lastRowLastColumn="0"/>
+            <w:tcW w:w="893" w:type="dxa"/>
+          </w:tcPr>
+          <w:p>
+            <w:pPr>
+              <w:spacing w:line="276" w:lineRule="auto"/>
+              <w:ind w:left="360"/>
+              <w:jc w:val="right"/>
+              <w:rPr>
+                <w:rFonts w:ascii="Poppins" w:hAnsi="Poppins" w:cs="Poppins"/>
+                <w:sz w:val="20"/>
+                <w:szCs w:val="20"/>
+                <w:lang w:val="en-GB"/>
+              </w:rPr>
+            </w:pPr>
+            <w:r>
+              <w:rPr>
+                <w:rFonts w:ascii="Poppins" w:hAnsi="Poppins" w:cs="Poppins"/>
+                <w:b w:val="0"/>
+                <w:bCs w:val="0"/>
+                <w:sz w:val="20"/>
+                <w:szCs w:val="20"/>
+                <w:lang w:val="en-GB"/>
+              </w:rPr>
+              <w:t>40</w:t>
+            </w:r>
+          </w:p>
+        </w:tc>
+        <w:tc>
+          <w:tcPr>
+            <w:tcW w:w="8530" w:type="dxa"/>
+          </w:tcPr>
+          <w:p>
+            <w:pPr>
+              <w:spacing w:after="120" w:line="276" w:lineRule="auto"/>
+              <w:cnfStyle w:val="000000000000" w:firstRow="0" w:lastRow="0" w:firstColumn="0" w:lastColumn="0" w:oddVBand="0" w:evenVBand="0" w:oddHBand="0" w:evenHBand="0" w:firstRowFirstColumn="0" w:firstRowLastColumn="0" w:lastRowFirstColumn="0" w:lastRowLastColumn="0"/>
+            </w:pPr>
+            <w:hyperlink r:id="rId93" w:history="1">
+              <w:r>
+                <w:rPr>
+                  <w:rStyle w:val="Hyperlink"/>
+                </w:rPr>
+                <w:t>mountain</w:t>
+              </w:r>
+            </w:hyperlink>
+            <w:r>
+              <w:t xml:space="preserve"> - </w:t>
+            </w:r>
+            <w:proofErr w:type="spellStart"/>
+            <w:r>
+              <w:t>Flaticon</w:t>
+            </w:r>
+            <w:proofErr w:type="spellEnd"/>
+          </w:p>
+        </w:tc>
+      </w:tr>
+      <w:tr>
+        <w:trPr>
+          <w:cnfStyle w:val="000000100000" w:firstRow="0" w:lastRow="0" w:firstColumn="0" w:lastColumn="0" w:oddVBand="0" w:evenVBand="0" w:oddHBand="1" w:evenHBand="0" w:firstRowFirstColumn="0" w:firstRowLastColumn="0" w:lastRowFirstColumn="0" w:lastRowLastColumn="0"/>
+          <w:trHeight w:val="432"/>
+        </w:trPr>
+        <w:tc>
+          <w:tcPr>
+            <w:cnfStyle w:val="001000000000" w:firstRow="0" w:lastRow="0" w:firstColumn="1" w:lastColumn="0" w:oddVBand="0" w:evenVBand="0" w:oddHBand="0" w:evenHBand="0" w:firstRowFirstColumn="0" w:firstRowLastColumn="0" w:lastRowFirstColumn="0" w:lastRowLastColumn="0"/>
+            <w:tcW w:w="893" w:type="dxa"/>
+          </w:tcPr>
+          <w:p>
+            <w:pPr>
+              <w:spacing w:line="276" w:lineRule="auto"/>
+              <w:ind w:left="360"/>
+              <w:jc w:val="right"/>
+              <w:rPr>
+                <w:rFonts w:ascii="Poppins" w:hAnsi="Poppins" w:cs="Poppins"/>
+                <w:sz w:val="20"/>
+                <w:szCs w:val="20"/>
+                <w:lang w:val="en-GB"/>
+              </w:rPr>
+            </w:pPr>
+            <w:r>
+              <w:rPr>
+                <w:rFonts w:ascii="Poppins" w:hAnsi="Poppins" w:cs="Poppins"/>
+                <w:b w:val="0"/>
+                <w:bCs w:val="0"/>
+                <w:sz w:val="20"/>
+                <w:szCs w:val="20"/>
+                <w:lang w:val="en-GB"/>
+              </w:rPr>
+              <w:t>4</w:t>
+            </w:r>
+            <w:r>
+              <w:rPr>
+                <w:rFonts w:ascii="Poppins" w:hAnsi="Poppins" w:cs="Poppins"/>
+                <w:b w:val="0"/>
+                <w:bCs w:val="0"/>
+                <w:sz w:val="20"/>
+                <w:szCs w:val="20"/>
+                <w:lang w:val="en-GB"/>
+              </w:rPr>
+              <w:t>1</w:t>
+            </w:r>
+          </w:p>
+        </w:tc>
+        <w:tc>
+          <w:tcPr>
+            <w:tcW w:w="8530" w:type="dxa"/>
+          </w:tcPr>
+          <w:p>
+            <w:pPr>
+              <w:spacing w:after="120" w:line="276" w:lineRule="auto"/>
+              <w:cnfStyle w:val="000000100000" w:firstRow="0" w:lastRow="0" w:firstColumn="0" w:lastColumn="0" w:oddVBand="0" w:evenVBand="0" w:oddHBand="1" w:evenHBand="0" w:firstRowFirstColumn="0" w:firstRowLastColumn="0" w:lastRowFirstColumn="0" w:lastRowLastColumn="0"/>
+            </w:pPr>
+            <w:hyperlink r:id="rId94" w:history="1">
+              <w:r>
+                <w:rPr>
+                  <w:rStyle w:val="Hyperlink"/>
+                </w:rPr>
+                <w:t>parchment</w:t>
+              </w:r>
+            </w:hyperlink>
+            <w:r>
+              <w:t xml:space="preserve"> - </w:t>
+            </w:r>
+            <w:proofErr w:type="spellStart"/>
+            <w:r>
+              <w:t>Flaticon</w:t>
+            </w:r>
+            <w:proofErr w:type="spellEnd"/>
+          </w:p>
+        </w:tc>
+      </w:tr>
+      <w:tr>
+        <w:trPr>
+          <w:trHeight w:val="432"/>
+        </w:trPr>
+        <w:tc>
+          <w:tcPr>
+            <w:cnfStyle w:val="001000000000" w:firstRow="0" w:lastRow="0" w:firstColumn="1" w:lastColumn="0" w:oddVBand="0" w:evenVBand="0" w:oddHBand="0" w:evenHBand="0" w:firstRowFirstColumn="0" w:firstRowLastColumn="0" w:lastRowFirstColumn="0" w:lastRowLastColumn="0"/>
+            <w:tcW w:w="893" w:type="dxa"/>
+          </w:tcPr>
+          <w:p>
+            <w:pPr>
+              <w:spacing w:line="276" w:lineRule="auto"/>
+              <w:ind w:left="360"/>
+              <w:jc w:val="right"/>
+              <w:rPr>
+                <w:rFonts w:ascii="Poppins" w:hAnsi="Poppins" w:cs="Poppins"/>
+                <w:sz w:val="20"/>
+                <w:szCs w:val="20"/>
+                <w:lang w:val="en-GB"/>
+              </w:rPr>
+            </w:pPr>
+            <w:r>
+              <w:rPr>
+                <w:rFonts w:ascii="Poppins" w:hAnsi="Poppins" w:cs="Poppins"/>
+                <w:b w:val="0"/>
+                <w:bCs w:val="0"/>
+                <w:sz w:val="20"/>
+                <w:szCs w:val="20"/>
+                <w:lang w:val="en-GB"/>
+              </w:rPr>
+              <w:t>4</w:t>
+            </w:r>
+            <w:r>
+              <w:rPr>
+                <w:rFonts w:ascii="Poppins" w:hAnsi="Poppins" w:cs="Poppins"/>
+                <w:b w:val="0"/>
+                <w:bCs w:val="0"/>
+                <w:sz w:val="20"/>
+                <w:szCs w:val="20"/>
+                <w:lang w:val="en-GB"/>
+              </w:rPr>
+              <w:t>2</w:t>
+            </w:r>
+          </w:p>
+        </w:tc>
+        <w:tc>
+          <w:tcPr>
+            <w:tcW w:w="8530" w:type="dxa"/>
+          </w:tcPr>
+          <w:p>
+            <w:pPr>
+              <w:spacing w:after="120" w:line="276" w:lineRule="auto"/>
+              <w:cnfStyle w:val="000000000000" w:firstRow="0" w:lastRow="0" w:firstColumn="0" w:lastColumn="0" w:oddVBand="0" w:evenVBand="0" w:oddHBand="0" w:evenHBand="0" w:firstRowFirstColumn="0" w:firstRowLastColumn="0" w:lastRowFirstColumn="0" w:lastRowLastColumn="0"/>
+            </w:pPr>
+            <w:hyperlink r:id="rId95" w:history="1">
+              <w:proofErr w:type="spellStart"/>
+              <w:r>
+                <w:rPr>
+                  <w:rStyle w:val="Hyperlink"/>
+                </w:rPr>
+                <w:t>plasts</w:t>
+              </w:r>
+              <w:proofErr w:type="spellEnd"/>
+            </w:hyperlink>
+            <w:r>
+              <w:t xml:space="preserve"> - </w:t>
+            </w:r>
+            <w:proofErr w:type="spellStart"/>
+            <w:r>
+              <w:t>Flaticon</w:t>
+            </w:r>
+            <w:proofErr w:type="spellEnd"/>
+          </w:p>
+        </w:tc>
+      </w:tr>
+      <w:tr>
+        <w:trPr>
+          <w:cnfStyle w:val="000000100000" w:firstRow="0" w:lastRow="0" w:firstColumn="0" w:lastColumn="0" w:oddVBand="0" w:evenVBand="0" w:oddHBand="1" w:evenHBand="0" w:firstRowFirstColumn="0" w:firstRowLastColumn="0" w:lastRowFirstColumn="0" w:lastRowLastColumn="0"/>
+          <w:trHeight w:val="432"/>
+        </w:trPr>
+        <w:tc>
+          <w:tcPr>
+            <w:cnfStyle w:val="001000000000" w:firstRow="0" w:lastRow="0" w:firstColumn="1" w:lastColumn="0" w:oddVBand="0" w:evenVBand="0" w:oddHBand="0" w:evenHBand="0" w:firstRowFirstColumn="0" w:firstRowLastColumn="0" w:lastRowFirstColumn="0" w:lastRowLastColumn="0"/>
+            <w:tcW w:w="893" w:type="dxa"/>
+          </w:tcPr>
+          <w:p>
+            <w:pPr>
+              <w:spacing w:line="276" w:lineRule="auto"/>
+              <w:ind w:left="360"/>
+              <w:jc w:val="right"/>
+              <w:rPr>
+                <w:rFonts w:ascii="Poppins" w:hAnsi="Poppins" w:cs="Poppins"/>
+                <w:sz w:val="20"/>
+                <w:szCs w:val="20"/>
+                <w:lang w:val="en-GB"/>
+              </w:rPr>
+            </w:pPr>
+            <w:r>
+              <w:rPr>
+                <w:rFonts w:ascii="Poppins" w:hAnsi="Poppins" w:cs="Poppins"/>
+                <w:b w:val="0"/>
+                <w:bCs w:val="0"/>
+                <w:sz w:val="20"/>
+                <w:szCs w:val="20"/>
+                <w:lang w:val="en-GB"/>
+              </w:rPr>
+              <w:t>4</w:t>
+            </w:r>
+            <w:r>
+              <w:rPr>
+                <w:rFonts w:ascii="Poppins" w:hAnsi="Poppins" w:cs="Poppins"/>
+                <w:b w:val="0"/>
+                <w:bCs w:val="0"/>
+                <w:sz w:val="20"/>
+                <w:szCs w:val="20"/>
+                <w:lang w:val="en-GB"/>
+              </w:rPr>
+              <w:t>3</w:t>
+            </w:r>
+          </w:p>
+        </w:tc>
+        <w:tc>
+          <w:tcPr>
+            <w:tcW w:w="8530" w:type="dxa"/>
+          </w:tcPr>
+          <w:p>
+            <w:pPr>
+              <w:spacing w:after="120" w:line="276" w:lineRule="auto"/>
+              <w:cnfStyle w:val="000000100000" w:firstRow="0" w:lastRow="0" w:firstColumn="0" w:lastColumn="0" w:oddVBand="0" w:evenVBand="0" w:oddHBand="1" w:evenHBand="0" w:firstRowFirstColumn="0" w:firstRowLastColumn="0" w:lastRowFirstColumn="0" w:lastRowLastColumn="0"/>
+            </w:pPr>
+            <w:hyperlink r:id="rId96" w:history="1">
+              <w:r>
+                <w:rPr>
+                  <w:rStyle w:val="Hyperlink"/>
+                </w:rPr>
+                <w:t>ship</w:t>
+              </w:r>
+            </w:hyperlink>
+            <w:r>
+              <w:t xml:space="preserve"> - </w:t>
+            </w:r>
+            <w:proofErr w:type="spellStart"/>
+            <w:r>
+              <w:t>Flaticon</w:t>
+            </w:r>
+            <w:proofErr w:type="spellEnd"/>
+          </w:p>
+        </w:tc>
+      </w:tr>
+      <w:tr>
+        <w:trPr>
+          <w:trHeight w:val="432"/>
+        </w:trPr>
+        <w:tc>
+          <w:tcPr>
+            <w:cnfStyle w:val="001000000000" w:firstRow="0" w:lastRow="0" w:firstColumn="1" w:lastColumn="0" w:oddVBand="0" w:evenVBand="0" w:oddHBand="0" w:evenHBand="0" w:firstRowFirstColumn="0" w:firstRowLastColumn="0" w:lastRowFirstColumn="0" w:lastRowLastColumn="0"/>
+            <w:tcW w:w="893" w:type="dxa"/>
+          </w:tcPr>
+          <w:p>
+            <w:pPr>
+              <w:spacing w:line="276" w:lineRule="auto"/>
+              <w:ind w:left="360"/>
+              <w:jc w:val="right"/>
+              <w:rPr>
+                <w:rFonts w:ascii="Poppins" w:hAnsi="Poppins" w:cs="Poppins"/>
+                <w:b w:val="0"/>
+                <w:bCs w:val="0"/>
+                <w:sz w:val="20"/>
+                <w:szCs w:val="20"/>
+                <w:lang w:val="en-GB"/>
+              </w:rPr>
+            </w:pPr>
+            <w:r>
+              <w:rPr>
+                <w:rFonts w:ascii="Poppins" w:hAnsi="Poppins" w:cs="Poppins"/>
+                <w:b w:val="0"/>
+                <w:bCs w:val="0"/>
+                <w:sz w:val="20"/>
+                <w:szCs w:val="20"/>
+                <w:lang w:val="en-GB"/>
+              </w:rPr>
+              <w:t>44</w:t>
+            </w:r>
+          </w:p>
+        </w:tc>
+        <w:tc>
+          <w:tcPr>
+            <w:tcW w:w="8530" w:type="dxa"/>
+          </w:tcPr>
+          <w:p>
+            <w:pPr>
+              <w:spacing w:after="120" w:line="276" w:lineRule="auto"/>
+              <w:cnfStyle w:val="000000000000" w:firstRow="0" w:lastRow="0" w:firstColumn="0" w:lastColumn="0" w:oddVBand="0" w:evenVBand="0" w:oddHBand="0" w:evenHBand="0" w:firstRowFirstColumn="0" w:firstRowLastColumn="0" w:lastRowFirstColumn="0" w:lastRowLastColumn="0"/>
+            </w:pPr>
+            <w:hyperlink r:id="rId97" w:history="1">
+              <w:r>
+                <w:rPr>
+                  <w:rStyle w:val="Hyperlink"/>
+                </w:rPr>
+                <w:t>sun</w:t>
+              </w:r>
+            </w:hyperlink>
+            <w:r>
+              <w:t xml:space="preserve"> - </w:t>
+            </w:r>
+            <w:proofErr w:type="spellStart"/>
+            <w:r>
+              <w:t>Flaticon</w:t>
+            </w:r>
+            <w:proofErr w:type="spellEnd"/>
           </w:p>
         </w:tc>
       </w:tr>
@@ -7580,7 +8891,7 @@
                     </pic:cNvPicPr>
                   </pic:nvPicPr>
                   <pic:blipFill>
-                    <a:blip r:embed="rId85">
+                    <a:blip r:embed="rId98">
                       <a:extLst>
                         <a:ext uri="{28A0092B-C50C-407E-A947-70E740481C1C}">
                           <a14:useLocalDpi xmlns:a14="http://schemas.microsoft.com/office/drawing/2010/main" val="0"/>
@@ -7791,8 +9102,8 @@
       </w:r>
     </w:p>
     <w:sectPr>
-      <w:footerReference w:type="default" r:id="rId86"/>
-      <w:footerReference w:type="first" r:id="rId87"/>
+      <w:footerReference w:type="default" r:id="rId99"/>
+      <w:footerReference w:type="first" r:id="rId100"/>
       <w:pgSz w:w="12240" w:h="15840"/>
       <w:pgMar w:top="1440" w:right="1800" w:bottom="1440" w:left="1800" w:header="2448" w:footer="288" w:gutter="0"/>
       <w:pgNumType w:start="0"/>
@@ -7948,7 +9259,7 @@
         <v:path o:extrusionok="f" gradientshapeok="t" o:connecttype="rect"/>
         <o:lock v:ext="edit" aspectratio="t"/>
       </v:shapetype>
-      <v:shape id="_x0000_i1038" type="#_x0000_t75" style="width:150pt;height:150pt" o:bullet="t">
+      <v:shape id="_x0000_i1066" type="#_x0000_t75" style="width:150pt;height:150pt" o:bullet="t">
         <v:imagedata r:id="rId1" o:title="logo"/>
       </v:shape>
     </w:pict>
@@ -10343,8 +11654,10 @@
     <w:rsid w:val="001D4893"/>
     <w:rsid w:val="002E7FC6"/>
     <w:rsid w:val="00320D3A"/>
+    <w:rsid w:val="00350EA8"/>
     <w:rsid w:val="00373436"/>
     <w:rsid w:val="005713A4"/>
+    <w:rsid w:val="00587F75"/>
     <w:rsid w:val="006558C6"/>
     <w:rsid w:val="006D194F"/>
     <w:rsid w:val="00757CB9"/>
@@ -10815,6 +12128,10 @@
     <w:name w:val="5A0743C5627340ABAAEC36C9E509947C"/>
     <w:rsid w:val="002E7FC6"/>
   </w:style>
+  <w:style w:type="paragraph" w:customStyle="1" w:styleId="4EB489084EEE45E7A458927F4DC1D6C2">
+    <w:name w:val="4EB489084EEE45E7A458927F4DC1D6C2"/>
+    <w:rsid w:val="00350EA8"/>
+  </w:style>
 </w:styles>
 </file>
 

</xml_diff>

<commit_message>
Add information about tourist destinations in documentation.
</commit_message>
<xml_diff>
--- a/Documentation/TheUncarriables_v2.0.docx
+++ b/Documentation/TheUncarriables_v2.0.docx
@@ -5141,7 +5141,7 @@
       <w:tr>
         <w:trPr>
           <w:cnfStyle w:val="000000100000" w:firstRow="0" w:lastRow="0" w:firstColumn="0" w:lastColumn="0" w:oddVBand="0" w:evenVBand="0" w:oddHBand="1" w:evenHBand="0" w:firstRowFirstColumn="0" w:firstRowLastColumn="0" w:lastRowFirstColumn="0" w:lastRowLastColumn="0"/>
-          <w:trHeight w:val="144"/>
+          <w:trHeight w:val="20"/>
         </w:trPr>
         <w:tc>
           <w:tcPr>
@@ -5198,6 +5198,3175 @@
                   <w:szCs w:val="24"/>
                 </w:rPr>
                 <w:t>Proballers.com</w:t>
+              </w:r>
+            </w:hyperlink>
+          </w:p>
+        </w:tc>
+      </w:tr>
+      <w:tr>
+        <w:trPr>
+          <w:trHeight w:val="144"/>
+        </w:trPr>
+        <w:tc>
+          <w:tcPr>
+            <w:cnfStyle w:val="001000000000" w:firstRow="0" w:lastRow="0" w:firstColumn="1" w:lastColumn="0" w:oddVBand="0" w:evenVBand="0" w:oddHBand="0" w:evenHBand="0" w:firstRowFirstColumn="0" w:firstRowLastColumn="0" w:lastRowFirstColumn="0" w:lastRowLastColumn="0"/>
+            <w:tcW w:w="518" w:type="dxa"/>
+          </w:tcPr>
+          <w:p>
+            <w:pPr>
+              <w:pStyle w:val="ListNumber"/>
+              <w:numPr>
+                <w:ilvl w:val="0"/>
+                <w:numId w:val="0"/>
+              </w:numPr>
+              <w:spacing w:after="160" w:line="276" w:lineRule="auto"/>
+              <w:ind w:left="7655" w:hanging="288"/>
+              <w:rPr>
+                <w:rFonts w:ascii="Poppins" w:hAnsi="Poppins" w:cs="Poppins"/>
+                <w:b w:val="0"/>
+                <w:sz w:val="20"/>
+                <w:szCs w:val="20"/>
+                <w:lang w:val="en-GB"/>
+              </w:rPr>
+            </w:pPr>
+          </w:p>
+        </w:tc>
+        <w:tc>
+          <w:tcPr>
+            <w:tcW w:w="8271" w:type="dxa"/>
+          </w:tcPr>
+          <w:p>
+            <w:pPr>
+              <w:spacing w:line="276" w:lineRule="auto"/>
+              <w:cnfStyle w:val="000000000000" w:firstRow="0" w:lastRow="0" w:firstColumn="0" w:lastColumn="0" w:oddVBand="0" w:evenVBand="0" w:oddHBand="0" w:evenHBand="0" w:firstRowFirstColumn="0" w:firstRowLastColumn="0" w:lastRowFirstColumn="0" w:lastRowLastColumn="0"/>
+              <w:rPr>
+                <w:rFonts w:ascii="Poppins" w:hAnsi="Poppins" w:cs="Poppins"/>
+                <w:sz w:val="24"/>
+                <w:szCs w:val="24"/>
+              </w:rPr>
+            </w:pPr>
+            <w:r>
+              <w:rPr>
+                <w:rFonts w:ascii="Poppins" w:hAnsi="Poppins" w:cs="Poppins"/>
+                <w:sz w:val="24"/>
+                <w:szCs w:val="24"/>
+              </w:rPr>
+              <w:t>Austria</w:t>
+            </w:r>
+            <w:r>
+              <w:rPr>
+                <w:rFonts w:ascii="Poppins" w:hAnsi="Poppins" w:cs="Poppins"/>
+                <w:sz w:val="24"/>
+                <w:szCs w:val="24"/>
+              </w:rPr>
+              <w:br/>
+            </w:r>
+          </w:p>
+          <w:p>
+            <w:pPr>
+              <w:spacing w:line="276" w:lineRule="auto"/>
+              <w:cnfStyle w:val="000000000000" w:firstRow="0" w:lastRow="0" w:firstColumn="0" w:lastColumn="0" w:oddVBand="0" w:evenVBand="0" w:oddHBand="0" w:evenHBand="0" w:firstRowFirstColumn="0" w:firstRowLastColumn="0" w:lastRowFirstColumn="0" w:lastRowLastColumn="0"/>
+              <w:rPr>
+                <w:rFonts w:ascii="Poppins" w:hAnsi="Poppins" w:cs="Poppins"/>
+                <w:sz w:val="24"/>
+                <w:szCs w:val="24"/>
+              </w:rPr>
+            </w:pPr>
+            <w:hyperlink r:id="rId48" w:history="1">
+              <w:r>
+                <w:rPr>
+                  <w:rStyle w:val="Hyperlink"/>
+                  <w:rFonts w:ascii="Poppins" w:hAnsi="Poppins" w:cs="Poppins"/>
+                  <w:sz w:val="24"/>
+                  <w:szCs w:val="24"/>
+                </w:rPr>
+                <w:t>Planetware.com</w:t>
+              </w:r>
+            </w:hyperlink>
+          </w:p>
+          <w:p>
+            <w:pPr>
+              <w:spacing w:line="276" w:lineRule="auto"/>
+              <w:cnfStyle w:val="000000000000" w:firstRow="0" w:lastRow="0" w:firstColumn="0" w:lastColumn="0" w:oddVBand="0" w:evenVBand="0" w:oddHBand="0" w:evenHBand="0" w:firstRowFirstColumn="0" w:firstRowLastColumn="0" w:lastRowFirstColumn="0" w:lastRowLastColumn="0"/>
+              <w:rPr>
+                <w:rFonts w:ascii="Poppins" w:hAnsi="Poppins" w:cs="Poppins"/>
+                <w:sz w:val="24"/>
+                <w:szCs w:val="24"/>
+              </w:rPr>
+            </w:pPr>
+            <w:hyperlink r:id="rId49" w:history="1">
+              <w:r>
+                <w:rPr>
+                  <w:rStyle w:val="Hyperlink"/>
+                  <w:rFonts w:ascii="Poppins" w:hAnsi="Poppins" w:cs="Poppins"/>
+                  <w:sz w:val="24"/>
+                  <w:szCs w:val="24"/>
+                </w:rPr>
+                <w:t>StiftAdmont.at</w:t>
+              </w:r>
+            </w:hyperlink>
+          </w:p>
+          <w:p>
+            <w:pPr>
+              <w:spacing w:line="276" w:lineRule="auto"/>
+              <w:cnfStyle w:val="000000000000" w:firstRow="0" w:lastRow="0" w:firstColumn="0" w:lastColumn="0" w:oddVBand="0" w:evenVBand="0" w:oddHBand="0" w:evenHBand="0" w:firstRowFirstColumn="0" w:firstRowLastColumn="0" w:lastRowFirstColumn="0" w:lastRowLastColumn="0"/>
+              <w:rPr>
+                <w:rFonts w:ascii="Poppins" w:hAnsi="Poppins" w:cs="Poppins"/>
+                <w:sz w:val="24"/>
+                <w:szCs w:val="24"/>
+              </w:rPr>
+            </w:pPr>
+            <w:hyperlink r:id="rId50" w:history="1">
+              <w:r>
+                <w:rPr>
+                  <w:rStyle w:val="Hyperlink"/>
+                  <w:rFonts w:ascii="Poppins" w:hAnsi="Poppins" w:cs="Poppins"/>
+                  <w:sz w:val="24"/>
+                  <w:szCs w:val="24"/>
+                </w:rPr>
+                <w:t>Wien.info</w:t>
+              </w:r>
+            </w:hyperlink>
+          </w:p>
+        </w:tc>
+      </w:tr>
+      <w:tr>
+        <w:trPr>
+          <w:cnfStyle w:val="000000100000" w:firstRow="0" w:lastRow="0" w:firstColumn="0" w:lastColumn="0" w:oddVBand="0" w:evenVBand="0" w:oddHBand="1" w:evenHBand="0" w:firstRowFirstColumn="0" w:firstRowLastColumn="0" w:lastRowFirstColumn="0" w:lastRowLastColumn="0"/>
+          <w:trHeight w:val="144"/>
+        </w:trPr>
+        <w:tc>
+          <w:tcPr>
+            <w:cnfStyle w:val="001000000000" w:firstRow="0" w:lastRow="0" w:firstColumn="1" w:lastColumn="0" w:oddVBand="0" w:evenVBand="0" w:oddHBand="0" w:evenHBand="0" w:firstRowFirstColumn="0" w:firstRowLastColumn="0" w:lastRowFirstColumn="0" w:lastRowLastColumn="0"/>
+            <w:tcW w:w="518" w:type="dxa"/>
+          </w:tcPr>
+          <w:p>
+            <w:pPr>
+              <w:pStyle w:val="ListNumber"/>
+              <w:numPr>
+                <w:ilvl w:val="0"/>
+                <w:numId w:val="0"/>
+              </w:numPr>
+              <w:spacing w:after="160" w:line="276" w:lineRule="auto"/>
+              <w:ind w:left="7655" w:hanging="288"/>
+              <w:rPr>
+                <w:rFonts w:ascii="Poppins" w:hAnsi="Poppins" w:cs="Poppins"/>
+                <w:b w:val="0"/>
+                <w:sz w:val="20"/>
+                <w:szCs w:val="20"/>
+                <w:lang w:val="en-GB"/>
+              </w:rPr>
+            </w:pPr>
+          </w:p>
+        </w:tc>
+        <w:tc>
+          <w:tcPr>
+            <w:tcW w:w="8271" w:type="dxa"/>
+          </w:tcPr>
+          <w:p>
+            <w:pPr>
+              <w:spacing w:line="276" w:lineRule="auto"/>
+              <w:cnfStyle w:val="000000100000" w:firstRow="0" w:lastRow="0" w:firstColumn="0" w:lastColumn="0" w:oddVBand="0" w:evenVBand="0" w:oddHBand="1" w:evenHBand="0" w:firstRowFirstColumn="0" w:firstRowLastColumn="0" w:lastRowFirstColumn="0" w:lastRowLastColumn="0"/>
+              <w:rPr>
+                <w:rFonts w:ascii="Poppins" w:hAnsi="Poppins" w:cs="Poppins"/>
+                <w:sz w:val="24"/>
+                <w:szCs w:val="24"/>
+              </w:rPr>
+            </w:pPr>
+            <w:r>
+              <w:rPr>
+                <w:rFonts w:ascii="Poppins" w:hAnsi="Poppins" w:cs="Poppins"/>
+                <w:sz w:val="24"/>
+                <w:szCs w:val="24"/>
+              </w:rPr>
+              <w:t>Bulgaria</w:t>
+            </w:r>
+          </w:p>
+          <w:p>
+            <w:pPr>
+              <w:spacing w:line="276" w:lineRule="auto"/>
+              <w:cnfStyle w:val="000000100000" w:firstRow="0" w:lastRow="0" w:firstColumn="0" w:lastColumn="0" w:oddVBand="0" w:evenVBand="0" w:oddHBand="1" w:evenHBand="0" w:firstRowFirstColumn="0" w:firstRowLastColumn="0" w:lastRowFirstColumn="0" w:lastRowLastColumn="0"/>
+              <w:rPr>
+                <w:rFonts w:ascii="Poppins" w:hAnsi="Poppins" w:cs="Poppins"/>
+                <w:sz w:val="24"/>
+                <w:szCs w:val="24"/>
+              </w:rPr>
+            </w:pPr>
+          </w:p>
+          <w:p>
+            <w:pPr>
+              <w:spacing w:line="276" w:lineRule="auto"/>
+              <w:cnfStyle w:val="000000100000" w:firstRow="0" w:lastRow="0" w:firstColumn="0" w:lastColumn="0" w:oddVBand="0" w:evenVBand="0" w:oddHBand="1" w:evenHBand="0" w:firstRowFirstColumn="0" w:firstRowLastColumn="0" w:lastRowFirstColumn="0" w:lastRowLastColumn="0"/>
+              <w:rPr>
+                <w:rFonts w:ascii="Poppins" w:hAnsi="Poppins" w:cs="Poppins"/>
+                <w:sz w:val="24"/>
+                <w:szCs w:val="24"/>
+              </w:rPr>
+            </w:pPr>
+            <w:hyperlink r:id="rId51" w:history="1">
+              <w:r>
+                <w:rPr>
+                  <w:rStyle w:val="Hyperlink"/>
+                  <w:rFonts w:ascii="Poppins" w:hAnsi="Poppins" w:cs="Poppins"/>
+                  <w:sz w:val="24"/>
+                  <w:szCs w:val="24"/>
+                </w:rPr>
+                <w:t>Wikipedia.org</w:t>
+              </w:r>
+            </w:hyperlink>
+          </w:p>
+          <w:p>
+            <w:pPr>
+              <w:spacing w:line="276" w:lineRule="auto"/>
+              <w:cnfStyle w:val="000000100000" w:firstRow="0" w:lastRow="0" w:firstColumn="0" w:lastColumn="0" w:oddVBand="0" w:evenVBand="0" w:oddHBand="1" w:evenHBand="0" w:firstRowFirstColumn="0" w:firstRowLastColumn="0" w:lastRowFirstColumn="0" w:lastRowLastColumn="0"/>
+              <w:rPr>
+                <w:rFonts w:ascii="Poppins" w:hAnsi="Poppins" w:cs="Poppins"/>
+                <w:sz w:val="24"/>
+                <w:szCs w:val="24"/>
+              </w:rPr>
+            </w:pPr>
+            <w:hyperlink r:id="rId52" w:history="1">
+              <w:r>
+                <w:rPr>
+                  <w:rStyle w:val="Hyperlink"/>
+                  <w:rFonts w:ascii="Poppins" w:hAnsi="Poppins" w:cs="Poppins"/>
+                  <w:sz w:val="24"/>
+                  <w:szCs w:val="24"/>
+                </w:rPr>
+                <w:t>Britannica.com</w:t>
+              </w:r>
+            </w:hyperlink>
+          </w:p>
+          <w:p>
+            <w:pPr>
+              <w:spacing w:line="276" w:lineRule="auto"/>
+              <w:cnfStyle w:val="000000100000" w:firstRow="0" w:lastRow="0" w:firstColumn="0" w:lastColumn="0" w:oddVBand="0" w:evenVBand="0" w:oddHBand="1" w:evenHBand="0" w:firstRowFirstColumn="0" w:firstRowLastColumn="0" w:lastRowFirstColumn="0" w:lastRowLastColumn="0"/>
+              <w:rPr>
+                <w:rFonts w:ascii="Poppins" w:hAnsi="Poppins" w:cs="Poppins"/>
+                <w:sz w:val="24"/>
+                <w:szCs w:val="24"/>
+              </w:rPr>
+            </w:pPr>
+            <w:hyperlink r:id="rId53" w:history="1">
+              <w:r>
+                <w:rPr>
+                  <w:rStyle w:val="Hyperlink"/>
+                  <w:rFonts w:ascii="Poppins" w:hAnsi="Poppins" w:cs="Poppins"/>
+                  <w:sz w:val="24"/>
+                  <w:szCs w:val="24"/>
+                </w:rPr>
+                <w:t>Wikipedia.org</w:t>
+              </w:r>
+            </w:hyperlink>
+          </w:p>
+          <w:p>
+            <w:pPr>
+              <w:spacing w:line="276" w:lineRule="auto"/>
+              <w:cnfStyle w:val="000000100000" w:firstRow="0" w:lastRow="0" w:firstColumn="0" w:lastColumn="0" w:oddVBand="0" w:evenVBand="0" w:oddHBand="1" w:evenHBand="0" w:firstRowFirstColumn="0" w:firstRowLastColumn="0" w:lastRowFirstColumn="0" w:lastRowLastColumn="0"/>
+              <w:rPr>
+                <w:rFonts w:ascii="Poppins" w:hAnsi="Poppins" w:cs="Poppins"/>
+                <w:sz w:val="24"/>
+                <w:szCs w:val="24"/>
+              </w:rPr>
+            </w:pPr>
+            <w:hyperlink r:id="rId54" w:history="1">
+              <w:r>
+                <w:rPr>
+                  <w:rStyle w:val="Hyperlink"/>
+                  <w:rFonts w:ascii="Poppins" w:hAnsi="Poppins" w:cs="Poppins"/>
+                  <w:sz w:val="24"/>
+                  <w:szCs w:val="24"/>
+                </w:rPr>
+                <w:t>Wikipedia.org</w:t>
+              </w:r>
+            </w:hyperlink>
+          </w:p>
+          <w:p>
+            <w:pPr>
+              <w:spacing w:line="276" w:lineRule="auto"/>
+              <w:cnfStyle w:val="000000100000" w:firstRow="0" w:lastRow="0" w:firstColumn="0" w:lastColumn="0" w:oddVBand="0" w:evenVBand="0" w:oddHBand="1" w:evenHBand="0" w:firstRowFirstColumn="0" w:firstRowLastColumn="0" w:lastRowFirstColumn="0" w:lastRowLastColumn="0"/>
+              <w:rPr>
+                <w:rFonts w:ascii="Poppins" w:hAnsi="Poppins" w:cs="Poppins"/>
+                <w:sz w:val="24"/>
+                <w:szCs w:val="24"/>
+              </w:rPr>
+            </w:pPr>
+            <w:hyperlink r:id="rId55" w:history="1">
+              <w:r>
+                <w:rPr>
+                  <w:rStyle w:val="Hyperlink"/>
+                  <w:rFonts w:ascii="Poppins" w:hAnsi="Poppins" w:cs="Poppins"/>
+                  <w:sz w:val="24"/>
+                  <w:szCs w:val="24"/>
+                </w:rPr>
+                <w:t>Unesco.org</w:t>
+              </w:r>
+            </w:hyperlink>
+          </w:p>
+          <w:p>
+            <w:pPr>
+              <w:spacing w:line="276" w:lineRule="auto"/>
+              <w:cnfStyle w:val="000000100000" w:firstRow="0" w:lastRow="0" w:firstColumn="0" w:lastColumn="0" w:oddVBand="0" w:evenVBand="0" w:oddHBand="1" w:evenHBand="0" w:firstRowFirstColumn="0" w:firstRowLastColumn="0" w:lastRowFirstColumn="0" w:lastRowLastColumn="0"/>
+              <w:rPr>
+                <w:rFonts w:ascii="Poppins" w:hAnsi="Poppins" w:cs="Poppins"/>
+                <w:sz w:val="24"/>
+                <w:szCs w:val="24"/>
+              </w:rPr>
+            </w:pPr>
+            <w:hyperlink r:id="rId56" w:history="1">
+              <w:r>
+                <w:rPr>
+                  <w:rStyle w:val="Hyperlink"/>
+                  <w:rFonts w:ascii="Poppins" w:hAnsi="Poppins" w:cs="Poppins"/>
+                  <w:sz w:val="24"/>
+                  <w:szCs w:val="24"/>
+                </w:rPr>
+                <w:t>CapeKaliakra.com</w:t>
+              </w:r>
+            </w:hyperlink>
+          </w:p>
+        </w:tc>
+      </w:tr>
+      <w:tr>
+        <w:trPr>
+          <w:trHeight w:val="144"/>
+        </w:trPr>
+        <w:tc>
+          <w:tcPr>
+            <w:cnfStyle w:val="001000000000" w:firstRow="0" w:lastRow="0" w:firstColumn="1" w:lastColumn="0" w:oddVBand="0" w:evenVBand="0" w:oddHBand="0" w:evenHBand="0" w:firstRowFirstColumn="0" w:firstRowLastColumn="0" w:lastRowFirstColumn="0" w:lastRowLastColumn="0"/>
+            <w:tcW w:w="518" w:type="dxa"/>
+          </w:tcPr>
+          <w:p>
+            <w:pPr>
+              <w:pStyle w:val="ListNumber"/>
+              <w:numPr>
+                <w:ilvl w:val="0"/>
+                <w:numId w:val="0"/>
+              </w:numPr>
+              <w:spacing w:after="160" w:line="276" w:lineRule="auto"/>
+              <w:ind w:left="7655" w:hanging="288"/>
+              <w:rPr>
+                <w:rFonts w:ascii="Poppins" w:hAnsi="Poppins" w:cs="Poppins"/>
+                <w:b w:val="0"/>
+                <w:sz w:val="20"/>
+                <w:szCs w:val="20"/>
+                <w:lang w:val="en-GB"/>
+              </w:rPr>
+            </w:pPr>
+          </w:p>
+        </w:tc>
+        <w:tc>
+          <w:tcPr>
+            <w:tcW w:w="8271" w:type="dxa"/>
+          </w:tcPr>
+          <w:p>
+            <w:pPr>
+              <w:spacing w:line="276" w:lineRule="auto"/>
+              <w:cnfStyle w:val="000000000000" w:firstRow="0" w:lastRow="0" w:firstColumn="0" w:lastColumn="0" w:oddVBand="0" w:evenVBand="0" w:oddHBand="0" w:evenHBand="0" w:firstRowFirstColumn="0" w:firstRowLastColumn="0" w:lastRowFirstColumn="0" w:lastRowLastColumn="0"/>
+              <w:rPr>
+                <w:rFonts w:ascii="Poppins" w:hAnsi="Poppins" w:cs="Poppins"/>
+                <w:sz w:val="24"/>
+                <w:szCs w:val="24"/>
+              </w:rPr>
+            </w:pPr>
+            <w:r>
+              <w:rPr>
+                <w:rFonts w:ascii="Poppins" w:hAnsi="Poppins" w:cs="Poppins"/>
+                <w:sz w:val="24"/>
+                <w:szCs w:val="24"/>
+              </w:rPr>
+              <w:t>Belgium</w:t>
+            </w:r>
+          </w:p>
+          <w:p>
+            <w:pPr>
+              <w:spacing w:line="276" w:lineRule="auto"/>
+              <w:cnfStyle w:val="000000000000" w:firstRow="0" w:lastRow="0" w:firstColumn="0" w:lastColumn="0" w:oddVBand="0" w:evenVBand="0" w:oddHBand="0" w:evenHBand="0" w:firstRowFirstColumn="0" w:firstRowLastColumn="0" w:lastRowFirstColumn="0" w:lastRowLastColumn="0"/>
+              <w:rPr>
+                <w:rFonts w:ascii="Poppins" w:hAnsi="Poppins" w:cs="Poppins"/>
+                <w:sz w:val="24"/>
+                <w:szCs w:val="24"/>
+              </w:rPr>
+            </w:pPr>
+          </w:p>
+          <w:p>
+            <w:pPr>
+              <w:spacing w:line="276" w:lineRule="auto"/>
+              <w:cnfStyle w:val="000000000000" w:firstRow="0" w:lastRow="0" w:firstColumn="0" w:lastColumn="0" w:oddVBand="0" w:evenVBand="0" w:oddHBand="0" w:evenHBand="0" w:firstRowFirstColumn="0" w:firstRowLastColumn="0" w:lastRowFirstColumn="0" w:lastRowLastColumn="0"/>
+              <w:rPr>
+                <w:rFonts w:ascii="Poppins" w:hAnsi="Poppins" w:cs="Poppins"/>
+                <w:sz w:val="24"/>
+                <w:szCs w:val="24"/>
+              </w:rPr>
+            </w:pPr>
+            <w:hyperlink r:id="rId57" w:history="1">
+              <w:r>
+                <w:rPr>
+                  <w:rStyle w:val="Hyperlink"/>
+                  <w:rFonts w:ascii="Poppins" w:hAnsi="Poppins" w:cs="Poppins"/>
+                  <w:sz w:val="24"/>
+                  <w:szCs w:val="24"/>
+                </w:rPr>
+                <w:t>Planetware.com</w:t>
+              </w:r>
+            </w:hyperlink>
+          </w:p>
+        </w:tc>
+      </w:tr>
+      <w:tr>
+        <w:trPr>
+          <w:cnfStyle w:val="000000100000" w:firstRow="0" w:lastRow="0" w:firstColumn="0" w:lastColumn="0" w:oddVBand="0" w:evenVBand="0" w:oddHBand="1" w:evenHBand="0" w:firstRowFirstColumn="0" w:firstRowLastColumn="0" w:lastRowFirstColumn="0" w:lastRowLastColumn="0"/>
+          <w:trHeight w:val="144"/>
+        </w:trPr>
+        <w:tc>
+          <w:tcPr>
+            <w:cnfStyle w:val="001000000000" w:firstRow="0" w:lastRow="0" w:firstColumn="1" w:lastColumn="0" w:oddVBand="0" w:evenVBand="0" w:oddHBand="0" w:evenHBand="0" w:firstRowFirstColumn="0" w:firstRowLastColumn="0" w:lastRowFirstColumn="0" w:lastRowLastColumn="0"/>
+            <w:tcW w:w="518" w:type="dxa"/>
+          </w:tcPr>
+          <w:p>
+            <w:pPr>
+              <w:pStyle w:val="ListNumber"/>
+              <w:numPr>
+                <w:ilvl w:val="0"/>
+                <w:numId w:val="0"/>
+              </w:numPr>
+              <w:spacing w:after="160" w:line="276" w:lineRule="auto"/>
+              <w:ind w:left="7655" w:hanging="288"/>
+              <w:rPr>
+                <w:rFonts w:ascii="Poppins" w:hAnsi="Poppins" w:cs="Poppins"/>
+                <w:b w:val="0"/>
+                <w:sz w:val="20"/>
+                <w:szCs w:val="20"/>
+                <w:lang w:val="en-GB"/>
+              </w:rPr>
+            </w:pPr>
+          </w:p>
+        </w:tc>
+        <w:tc>
+          <w:tcPr>
+            <w:tcW w:w="8271" w:type="dxa"/>
+          </w:tcPr>
+          <w:p>
+            <w:pPr>
+              <w:spacing w:line="276" w:lineRule="auto"/>
+              <w:cnfStyle w:val="000000100000" w:firstRow="0" w:lastRow="0" w:firstColumn="0" w:lastColumn="0" w:oddVBand="0" w:evenVBand="0" w:oddHBand="1" w:evenHBand="0" w:firstRowFirstColumn="0" w:firstRowLastColumn="0" w:lastRowFirstColumn="0" w:lastRowLastColumn="0"/>
+              <w:rPr>
+                <w:rFonts w:ascii="Poppins" w:hAnsi="Poppins" w:cs="Poppins"/>
+                <w:sz w:val="24"/>
+                <w:szCs w:val="24"/>
+              </w:rPr>
+            </w:pPr>
+            <w:r>
+              <w:rPr>
+                <w:rFonts w:ascii="Poppins" w:hAnsi="Poppins" w:cs="Poppins"/>
+                <w:sz w:val="24"/>
+                <w:szCs w:val="24"/>
+              </w:rPr>
+              <w:t>Croatia</w:t>
+            </w:r>
+          </w:p>
+          <w:p>
+            <w:pPr>
+              <w:spacing w:line="276" w:lineRule="auto"/>
+              <w:cnfStyle w:val="000000100000" w:firstRow="0" w:lastRow="0" w:firstColumn="0" w:lastColumn="0" w:oddVBand="0" w:evenVBand="0" w:oddHBand="1" w:evenHBand="0" w:firstRowFirstColumn="0" w:firstRowLastColumn="0" w:lastRowFirstColumn="0" w:lastRowLastColumn="0"/>
+              <w:rPr>
+                <w:rFonts w:ascii="Poppins" w:hAnsi="Poppins" w:cs="Poppins"/>
+                <w:sz w:val="24"/>
+                <w:szCs w:val="24"/>
+              </w:rPr>
+            </w:pPr>
+          </w:p>
+          <w:p>
+            <w:pPr>
+              <w:spacing w:line="276" w:lineRule="auto"/>
+              <w:cnfStyle w:val="000000100000" w:firstRow="0" w:lastRow="0" w:firstColumn="0" w:lastColumn="0" w:oddVBand="0" w:evenVBand="0" w:oddHBand="1" w:evenHBand="0" w:firstRowFirstColumn="0" w:firstRowLastColumn="0" w:lastRowFirstColumn="0" w:lastRowLastColumn="0"/>
+              <w:rPr>
+                <w:rFonts w:ascii="Poppins" w:hAnsi="Poppins" w:cs="Poppins"/>
+                <w:sz w:val="24"/>
+                <w:szCs w:val="24"/>
+              </w:rPr>
+            </w:pPr>
+            <w:hyperlink r:id="rId58" w:history="1">
+              <w:r>
+                <w:rPr>
+                  <w:rStyle w:val="Hyperlink"/>
+                  <w:rFonts w:ascii="Poppins" w:hAnsi="Poppins" w:cs="Poppins"/>
+                  <w:sz w:val="24"/>
+                  <w:szCs w:val="24"/>
+                </w:rPr>
+                <w:t>Planetware.com</w:t>
+              </w:r>
+            </w:hyperlink>
+          </w:p>
+          <w:p>
+            <w:pPr>
+              <w:spacing w:line="276" w:lineRule="auto"/>
+              <w:cnfStyle w:val="000000100000" w:firstRow="0" w:lastRow="0" w:firstColumn="0" w:lastColumn="0" w:oddVBand="0" w:evenVBand="0" w:oddHBand="1" w:evenHBand="0" w:firstRowFirstColumn="0" w:firstRowLastColumn="0" w:lastRowFirstColumn="0" w:lastRowLastColumn="0"/>
+              <w:rPr>
+                <w:rFonts w:ascii="Poppins" w:hAnsi="Poppins" w:cs="Poppins"/>
+                <w:sz w:val="24"/>
+                <w:szCs w:val="24"/>
+              </w:rPr>
+            </w:pPr>
+            <w:hyperlink r:id="rId59" w:history="1">
+              <w:r>
+                <w:rPr>
+                  <w:rStyle w:val="Hyperlink"/>
+                  <w:rFonts w:ascii="Poppins" w:hAnsi="Poppins" w:cs="Poppins"/>
+                  <w:sz w:val="24"/>
+                  <w:szCs w:val="24"/>
+                </w:rPr>
+                <w:t>Britannica.com</w:t>
+              </w:r>
+            </w:hyperlink>
+          </w:p>
+        </w:tc>
+      </w:tr>
+      <w:tr>
+        <w:trPr>
+          <w:trHeight w:val="144"/>
+        </w:trPr>
+        <w:tc>
+          <w:tcPr>
+            <w:cnfStyle w:val="001000000000" w:firstRow="0" w:lastRow="0" w:firstColumn="1" w:lastColumn="0" w:oddVBand="0" w:evenVBand="0" w:oddHBand="0" w:evenHBand="0" w:firstRowFirstColumn="0" w:firstRowLastColumn="0" w:lastRowFirstColumn="0" w:lastRowLastColumn="0"/>
+            <w:tcW w:w="518" w:type="dxa"/>
+          </w:tcPr>
+          <w:p>
+            <w:pPr>
+              <w:pStyle w:val="ListNumber"/>
+              <w:numPr>
+                <w:ilvl w:val="0"/>
+                <w:numId w:val="0"/>
+              </w:numPr>
+              <w:spacing w:after="160" w:line="276" w:lineRule="auto"/>
+              <w:ind w:left="7655" w:hanging="288"/>
+              <w:rPr>
+                <w:rFonts w:ascii="Poppins" w:hAnsi="Poppins" w:cs="Poppins"/>
+                <w:b w:val="0"/>
+                <w:sz w:val="20"/>
+                <w:szCs w:val="20"/>
+                <w:lang w:val="en-GB"/>
+              </w:rPr>
+            </w:pPr>
+          </w:p>
+        </w:tc>
+        <w:tc>
+          <w:tcPr>
+            <w:tcW w:w="8271" w:type="dxa"/>
+          </w:tcPr>
+          <w:p>
+            <w:pPr>
+              <w:spacing w:line="276" w:lineRule="auto"/>
+              <w:cnfStyle w:val="000000000000" w:firstRow="0" w:lastRow="0" w:firstColumn="0" w:lastColumn="0" w:oddVBand="0" w:evenVBand="0" w:oddHBand="0" w:evenHBand="0" w:firstRowFirstColumn="0" w:firstRowLastColumn="0" w:lastRowFirstColumn="0" w:lastRowLastColumn="0"/>
+              <w:rPr>
+                <w:rFonts w:ascii="Poppins" w:hAnsi="Poppins" w:cs="Poppins"/>
+                <w:sz w:val="24"/>
+                <w:szCs w:val="24"/>
+              </w:rPr>
+            </w:pPr>
+            <w:r>
+              <w:rPr>
+                <w:rFonts w:ascii="Poppins" w:hAnsi="Poppins" w:cs="Poppins"/>
+                <w:sz w:val="24"/>
+                <w:szCs w:val="24"/>
+              </w:rPr>
+              <w:t>Cyprus</w:t>
+            </w:r>
+          </w:p>
+          <w:p>
+            <w:pPr>
+              <w:spacing w:line="276" w:lineRule="auto"/>
+              <w:cnfStyle w:val="000000000000" w:firstRow="0" w:lastRow="0" w:firstColumn="0" w:lastColumn="0" w:oddVBand="0" w:evenVBand="0" w:oddHBand="0" w:evenHBand="0" w:firstRowFirstColumn="0" w:firstRowLastColumn="0" w:lastRowFirstColumn="0" w:lastRowLastColumn="0"/>
+              <w:rPr>
+                <w:rFonts w:ascii="Poppins" w:hAnsi="Poppins" w:cs="Poppins"/>
+                <w:sz w:val="24"/>
+                <w:szCs w:val="24"/>
+              </w:rPr>
+            </w:pPr>
+          </w:p>
+          <w:p>
+            <w:pPr>
+              <w:spacing w:line="276" w:lineRule="auto"/>
+              <w:cnfStyle w:val="000000000000" w:firstRow="0" w:lastRow="0" w:firstColumn="0" w:lastColumn="0" w:oddVBand="0" w:evenVBand="0" w:oddHBand="0" w:evenHBand="0" w:firstRowFirstColumn="0" w:firstRowLastColumn="0" w:lastRowFirstColumn="0" w:lastRowLastColumn="0"/>
+              <w:rPr>
+                <w:rFonts w:ascii="Poppins" w:hAnsi="Poppins" w:cs="Poppins"/>
+                <w:sz w:val="24"/>
+                <w:szCs w:val="24"/>
+              </w:rPr>
+            </w:pPr>
+            <w:hyperlink r:id="rId60" w:history="1">
+              <w:r>
+                <w:rPr>
+                  <w:rStyle w:val="Hyperlink"/>
+                  <w:rFonts w:ascii="Poppins" w:hAnsi="Poppins" w:cs="Poppins"/>
+                  <w:sz w:val="24"/>
+                  <w:szCs w:val="24"/>
+                </w:rPr>
+                <w:t>Planetware.com</w:t>
+              </w:r>
+            </w:hyperlink>
+          </w:p>
+        </w:tc>
+      </w:tr>
+      <w:tr>
+        <w:trPr>
+          <w:cnfStyle w:val="000000100000" w:firstRow="0" w:lastRow="0" w:firstColumn="0" w:lastColumn="0" w:oddVBand="0" w:evenVBand="0" w:oddHBand="1" w:evenHBand="0" w:firstRowFirstColumn="0" w:firstRowLastColumn="0" w:lastRowFirstColumn="0" w:lastRowLastColumn="0"/>
+          <w:trHeight w:val="144"/>
+        </w:trPr>
+        <w:tc>
+          <w:tcPr>
+            <w:cnfStyle w:val="001000000000" w:firstRow="0" w:lastRow="0" w:firstColumn="1" w:lastColumn="0" w:oddVBand="0" w:evenVBand="0" w:oddHBand="0" w:evenHBand="0" w:firstRowFirstColumn="0" w:firstRowLastColumn="0" w:lastRowFirstColumn="0" w:lastRowLastColumn="0"/>
+            <w:tcW w:w="518" w:type="dxa"/>
+          </w:tcPr>
+          <w:p>
+            <w:pPr>
+              <w:pStyle w:val="ListNumber"/>
+              <w:numPr>
+                <w:ilvl w:val="0"/>
+                <w:numId w:val="0"/>
+              </w:numPr>
+              <w:spacing w:after="160" w:line="276" w:lineRule="auto"/>
+              <w:ind w:left="7655" w:hanging="288"/>
+              <w:rPr>
+                <w:rFonts w:ascii="Poppins" w:hAnsi="Poppins" w:cs="Poppins"/>
+                <w:b w:val="0"/>
+                <w:sz w:val="20"/>
+                <w:szCs w:val="20"/>
+                <w:lang w:val="en-GB"/>
+              </w:rPr>
+            </w:pPr>
+          </w:p>
+        </w:tc>
+        <w:tc>
+          <w:tcPr>
+            <w:tcW w:w="8271" w:type="dxa"/>
+          </w:tcPr>
+          <w:p>
+            <w:pPr>
+              <w:spacing w:line="276" w:lineRule="auto"/>
+              <w:cnfStyle w:val="000000100000" w:firstRow="0" w:lastRow="0" w:firstColumn="0" w:lastColumn="0" w:oddVBand="0" w:evenVBand="0" w:oddHBand="1" w:evenHBand="0" w:firstRowFirstColumn="0" w:firstRowLastColumn="0" w:lastRowFirstColumn="0" w:lastRowLastColumn="0"/>
+              <w:rPr>
+                <w:rFonts w:ascii="Poppins" w:hAnsi="Poppins" w:cs="Poppins"/>
+                <w:sz w:val="24"/>
+                <w:szCs w:val="24"/>
+              </w:rPr>
+            </w:pPr>
+            <w:r>
+              <w:rPr>
+                <w:rFonts w:ascii="Poppins" w:hAnsi="Poppins" w:cs="Poppins"/>
+                <w:sz w:val="24"/>
+                <w:szCs w:val="24"/>
+              </w:rPr>
+              <w:t>Czech Republic</w:t>
+            </w:r>
+          </w:p>
+          <w:p>
+            <w:pPr>
+              <w:spacing w:line="276" w:lineRule="auto"/>
+              <w:cnfStyle w:val="000000100000" w:firstRow="0" w:lastRow="0" w:firstColumn="0" w:lastColumn="0" w:oddVBand="0" w:evenVBand="0" w:oddHBand="1" w:evenHBand="0" w:firstRowFirstColumn="0" w:firstRowLastColumn="0" w:lastRowFirstColumn="0" w:lastRowLastColumn="0"/>
+              <w:rPr>
+                <w:rFonts w:ascii="Poppins" w:hAnsi="Poppins" w:cs="Poppins"/>
+                <w:sz w:val="24"/>
+                <w:szCs w:val="24"/>
+              </w:rPr>
+            </w:pPr>
+          </w:p>
+          <w:p>
+            <w:pPr>
+              <w:spacing w:line="276" w:lineRule="auto"/>
+              <w:cnfStyle w:val="000000100000" w:firstRow="0" w:lastRow="0" w:firstColumn="0" w:lastColumn="0" w:oddVBand="0" w:evenVBand="0" w:oddHBand="1" w:evenHBand="0" w:firstRowFirstColumn="0" w:firstRowLastColumn="0" w:lastRowFirstColumn="0" w:lastRowLastColumn="0"/>
+              <w:rPr>
+                <w:rFonts w:ascii="Poppins" w:hAnsi="Poppins" w:cs="Poppins"/>
+                <w:sz w:val="24"/>
+                <w:szCs w:val="24"/>
+              </w:rPr>
+            </w:pPr>
+            <w:hyperlink r:id="rId61" w:history="1">
+              <w:r>
+                <w:rPr>
+                  <w:rStyle w:val="Hyperlink"/>
+                  <w:rFonts w:ascii="Poppins" w:hAnsi="Poppins" w:cs="Poppins"/>
+                  <w:sz w:val="24"/>
+                  <w:szCs w:val="24"/>
+                </w:rPr>
+                <w:t>Wikipedia.org</w:t>
+              </w:r>
+            </w:hyperlink>
+          </w:p>
+          <w:p>
+            <w:pPr>
+              <w:spacing w:line="276" w:lineRule="auto"/>
+              <w:cnfStyle w:val="000000100000" w:firstRow="0" w:lastRow="0" w:firstColumn="0" w:lastColumn="0" w:oddVBand="0" w:evenVBand="0" w:oddHBand="1" w:evenHBand="0" w:firstRowFirstColumn="0" w:firstRowLastColumn="0" w:lastRowFirstColumn="0" w:lastRowLastColumn="0"/>
+              <w:rPr>
+                <w:rFonts w:ascii="Poppins" w:hAnsi="Poppins" w:cs="Poppins"/>
+                <w:sz w:val="24"/>
+                <w:szCs w:val="24"/>
+              </w:rPr>
+            </w:pPr>
+            <w:hyperlink r:id="rId62" w:history="1">
+              <w:r>
+                <w:rPr>
+                  <w:rStyle w:val="Hyperlink"/>
+                  <w:rFonts w:ascii="Poppins" w:hAnsi="Poppins" w:cs="Poppins"/>
+                  <w:sz w:val="24"/>
+                  <w:szCs w:val="24"/>
+                </w:rPr>
+                <w:t>Planetware.com</w:t>
+              </w:r>
+            </w:hyperlink>
+          </w:p>
+        </w:tc>
+      </w:tr>
+      <w:tr>
+        <w:trPr>
+          <w:trHeight w:val="144"/>
+        </w:trPr>
+        <w:tc>
+          <w:tcPr>
+            <w:cnfStyle w:val="001000000000" w:firstRow="0" w:lastRow="0" w:firstColumn="1" w:lastColumn="0" w:oddVBand="0" w:evenVBand="0" w:oddHBand="0" w:evenHBand="0" w:firstRowFirstColumn="0" w:firstRowLastColumn="0" w:lastRowFirstColumn="0" w:lastRowLastColumn="0"/>
+            <w:tcW w:w="518" w:type="dxa"/>
+          </w:tcPr>
+          <w:p>
+            <w:pPr>
+              <w:pStyle w:val="ListNumber"/>
+              <w:numPr>
+                <w:ilvl w:val="0"/>
+                <w:numId w:val="0"/>
+              </w:numPr>
+              <w:spacing w:after="160" w:line="276" w:lineRule="auto"/>
+              <w:ind w:left="7655" w:hanging="288"/>
+              <w:rPr>
+                <w:rFonts w:ascii="Poppins" w:hAnsi="Poppins" w:cs="Poppins"/>
+                <w:b w:val="0"/>
+                <w:sz w:val="20"/>
+                <w:szCs w:val="20"/>
+                <w:lang w:val="en-GB"/>
+              </w:rPr>
+            </w:pPr>
+          </w:p>
+        </w:tc>
+        <w:tc>
+          <w:tcPr>
+            <w:tcW w:w="8271" w:type="dxa"/>
+          </w:tcPr>
+          <w:p>
+            <w:pPr>
+              <w:spacing w:line="276" w:lineRule="auto"/>
+              <w:cnfStyle w:val="000000000000" w:firstRow="0" w:lastRow="0" w:firstColumn="0" w:lastColumn="0" w:oddVBand="0" w:evenVBand="0" w:oddHBand="0" w:evenHBand="0" w:firstRowFirstColumn="0" w:firstRowLastColumn="0" w:lastRowFirstColumn="0" w:lastRowLastColumn="0"/>
+              <w:rPr>
+                <w:rFonts w:ascii="Poppins" w:hAnsi="Poppins" w:cs="Poppins"/>
+                <w:sz w:val="24"/>
+                <w:szCs w:val="24"/>
+              </w:rPr>
+            </w:pPr>
+            <w:r>
+              <w:rPr>
+                <w:rFonts w:ascii="Poppins" w:hAnsi="Poppins" w:cs="Poppins"/>
+                <w:sz w:val="24"/>
+                <w:szCs w:val="24"/>
+              </w:rPr>
+              <w:t>Denmark</w:t>
+            </w:r>
+          </w:p>
+          <w:p>
+            <w:pPr>
+              <w:spacing w:line="276" w:lineRule="auto"/>
+              <w:cnfStyle w:val="000000000000" w:firstRow="0" w:lastRow="0" w:firstColumn="0" w:lastColumn="0" w:oddVBand="0" w:evenVBand="0" w:oddHBand="0" w:evenHBand="0" w:firstRowFirstColumn="0" w:firstRowLastColumn="0" w:lastRowFirstColumn="0" w:lastRowLastColumn="0"/>
+              <w:rPr>
+                <w:rFonts w:ascii="Poppins" w:hAnsi="Poppins" w:cs="Poppins"/>
+                <w:sz w:val="24"/>
+                <w:szCs w:val="24"/>
+              </w:rPr>
+            </w:pPr>
+          </w:p>
+          <w:p>
+            <w:pPr>
+              <w:spacing w:line="276" w:lineRule="auto"/>
+              <w:cnfStyle w:val="000000000000" w:firstRow="0" w:lastRow="0" w:firstColumn="0" w:lastColumn="0" w:oddVBand="0" w:evenVBand="0" w:oddHBand="0" w:evenHBand="0" w:firstRowFirstColumn="0" w:firstRowLastColumn="0" w:lastRowFirstColumn="0" w:lastRowLastColumn="0"/>
+              <w:rPr>
+                <w:rFonts w:ascii="Poppins" w:hAnsi="Poppins" w:cs="Poppins"/>
+                <w:sz w:val="24"/>
+                <w:szCs w:val="24"/>
+              </w:rPr>
+            </w:pPr>
+            <w:hyperlink r:id="rId63" w:history="1">
+              <w:r>
+                <w:rPr>
+                  <w:rStyle w:val="Hyperlink"/>
+                  <w:rFonts w:ascii="Poppins" w:hAnsi="Poppins" w:cs="Poppins"/>
+                  <w:sz w:val="24"/>
+                  <w:szCs w:val="24"/>
+                </w:rPr>
+                <w:t>Planetware.com</w:t>
+              </w:r>
+            </w:hyperlink>
+          </w:p>
+        </w:tc>
+      </w:tr>
+      <w:tr>
+        <w:trPr>
+          <w:cnfStyle w:val="000000100000" w:firstRow="0" w:lastRow="0" w:firstColumn="0" w:lastColumn="0" w:oddVBand="0" w:evenVBand="0" w:oddHBand="1" w:evenHBand="0" w:firstRowFirstColumn="0" w:firstRowLastColumn="0" w:lastRowFirstColumn="0" w:lastRowLastColumn="0"/>
+          <w:trHeight w:val="144"/>
+        </w:trPr>
+        <w:tc>
+          <w:tcPr>
+            <w:cnfStyle w:val="001000000000" w:firstRow="0" w:lastRow="0" w:firstColumn="1" w:lastColumn="0" w:oddVBand="0" w:evenVBand="0" w:oddHBand="0" w:evenHBand="0" w:firstRowFirstColumn="0" w:firstRowLastColumn="0" w:lastRowFirstColumn="0" w:lastRowLastColumn="0"/>
+            <w:tcW w:w="518" w:type="dxa"/>
+          </w:tcPr>
+          <w:p>
+            <w:pPr>
+              <w:pStyle w:val="ListNumber"/>
+              <w:numPr>
+                <w:ilvl w:val="0"/>
+                <w:numId w:val="0"/>
+              </w:numPr>
+              <w:spacing w:after="160" w:line="276" w:lineRule="auto"/>
+              <w:ind w:left="7655" w:hanging="288"/>
+              <w:rPr>
+                <w:rFonts w:ascii="Poppins" w:hAnsi="Poppins" w:cs="Poppins"/>
+                <w:b w:val="0"/>
+                <w:sz w:val="20"/>
+                <w:szCs w:val="20"/>
+                <w:lang w:val="en-GB"/>
+              </w:rPr>
+            </w:pPr>
+          </w:p>
+        </w:tc>
+        <w:tc>
+          <w:tcPr>
+            <w:tcW w:w="8271" w:type="dxa"/>
+          </w:tcPr>
+          <w:p>
+            <w:pPr>
+              <w:spacing w:line="276" w:lineRule="auto"/>
+              <w:cnfStyle w:val="000000100000" w:firstRow="0" w:lastRow="0" w:firstColumn="0" w:lastColumn="0" w:oddVBand="0" w:evenVBand="0" w:oddHBand="1" w:evenHBand="0" w:firstRowFirstColumn="0" w:firstRowLastColumn="0" w:lastRowFirstColumn="0" w:lastRowLastColumn="0"/>
+              <w:rPr>
+                <w:rFonts w:ascii="Poppins" w:hAnsi="Poppins" w:cs="Poppins"/>
+                <w:sz w:val="24"/>
+                <w:szCs w:val="24"/>
+              </w:rPr>
+            </w:pPr>
+            <w:r>
+              <w:rPr>
+                <w:rFonts w:ascii="Poppins" w:hAnsi="Poppins" w:cs="Poppins"/>
+                <w:sz w:val="24"/>
+                <w:szCs w:val="24"/>
+              </w:rPr>
+              <w:t>Estonia</w:t>
+            </w:r>
+          </w:p>
+          <w:p>
+            <w:pPr>
+              <w:spacing w:line="276" w:lineRule="auto"/>
+              <w:cnfStyle w:val="000000100000" w:firstRow="0" w:lastRow="0" w:firstColumn="0" w:lastColumn="0" w:oddVBand="0" w:evenVBand="0" w:oddHBand="1" w:evenHBand="0" w:firstRowFirstColumn="0" w:firstRowLastColumn="0" w:lastRowFirstColumn="0" w:lastRowLastColumn="0"/>
+              <w:rPr>
+                <w:rFonts w:ascii="Poppins" w:hAnsi="Poppins" w:cs="Poppins"/>
+                <w:sz w:val="24"/>
+                <w:szCs w:val="24"/>
+              </w:rPr>
+            </w:pPr>
+          </w:p>
+          <w:p>
+            <w:pPr>
+              <w:spacing w:line="276" w:lineRule="auto"/>
+              <w:cnfStyle w:val="000000100000" w:firstRow="0" w:lastRow="0" w:firstColumn="0" w:lastColumn="0" w:oddVBand="0" w:evenVBand="0" w:oddHBand="1" w:evenHBand="0" w:firstRowFirstColumn="0" w:firstRowLastColumn="0" w:lastRowFirstColumn="0" w:lastRowLastColumn="0"/>
+              <w:rPr>
+                <w:rFonts w:ascii="Poppins" w:hAnsi="Poppins" w:cs="Poppins"/>
+                <w:sz w:val="24"/>
+                <w:szCs w:val="24"/>
+              </w:rPr>
+            </w:pPr>
+            <w:hyperlink r:id="rId64" w:history="1">
+              <w:r>
+                <w:rPr>
+                  <w:rStyle w:val="Hyperlink"/>
+                  <w:rFonts w:ascii="Poppins" w:hAnsi="Poppins" w:cs="Poppins"/>
+                  <w:sz w:val="24"/>
+                  <w:szCs w:val="24"/>
+                </w:rPr>
+                <w:t>Planetware.com</w:t>
+              </w:r>
+            </w:hyperlink>
+          </w:p>
+          <w:p>
+            <w:pPr>
+              <w:spacing w:line="276" w:lineRule="auto"/>
+              <w:cnfStyle w:val="000000100000" w:firstRow="0" w:lastRow="0" w:firstColumn="0" w:lastColumn="0" w:oddVBand="0" w:evenVBand="0" w:oddHBand="1" w:evenHBand="0" w:firstRowFirstColumn="0" w:firstRowLastColumn="0" w:lastRowFirstColumn="0" w:lastRowLastColumn="0"/>
+              <w:rPr>
+                <w:rFonts w:ascii="Poppins" w:hAnsi="Poppins" w:cs="Poppins"/>
+                <w:sz w:val="24"/>
+                <w:szCs w:val="24"/>
+              </w:rPr>
+            </w:pPr>
+            <w:hyperlink r:id="rId65" w:history="1">
+              <w:r>
+                <w:rPr>
+                  <w:rStyle w:val="Hyperlink"/>
+                  <w:rFonts w:ascii="Poppins" w:hAnsi="Poppins" w:cs="Poppins"/>
+                  <w:sz w:val="24"/>
+                  <w:szCs w:val="24"/>
+                </w:rPr>
+                <w:t>VisitEstonia.com</w:t>
+              </w:r>
+            </w:hyperlink>
+          </w:p>
+        </w:tc>
+      </w:tr>
+      <w:tr>
+        <w:trPr>
+          <w:trHeight w:val="144"/>
+        </w:trPr>
+        <w:tc>
+          <w:tcPr>
+            <w:cnfStyle w:val="001000000000" w:firstRow="0" w:lastRow="0" w:firstColumn="1" w:lastColumn="0" w:oddVBand="0" w:evenVBand="0" w:oddHBand="0" w:evenHBand="0" w:firstRowFirstColumn="0" w:firstRowLastColumn="0" w:lastRowFirstColumn="0" w:lastRowLastColumn="0"/>
+            <w:tcW w:w="518" w:type="dxa"/>
+          </w:tcPr>
+          <w:p>
+            <w:pPr>
+              <w:pStyle w:val="ListNumber"/>
+              <w:numPr>
+                <w:ilvl w:val="0"/>
+                <w:numId w:val="0"/>
+              </w:numPr>
+              <w:spacing w:after="160" w:line="276" w:lineRule="auto"/>
+              <w:ind w:left="7655" w:hanging="288"/>
+              <w:rPr>
+                <w:rFonts w:ascii="Poppins" w:hAnsi="Poppins" w:cs="Poppins"/>
+                <w:b w:val="0"/>
+                <w:sz w:val="20"/>
+                <w:szCs w:val="20"/>
+                <w:lang w:val="en-GB"/>
+              </w:rPr>
+            </w:pPr>
+            <w:r>
+              <w:rPr>
+                <w:rFonts w:ascii="Poppins" w:hAnsi="Poppins" w:cs="Poppins"/>
+                <w:b w:val="0"/>
+                <w:sz w:val="20"/>
+                <w:szCs w:val="20"/>
+                <w:lang w:val="en-GB"/>
+              </w:rPr>
+              <w:t>F</w:t>
+            </w:r>
+          </w:p>
+        </w:tc>
+        <w:tc>
+          <w:tcPr>
+            <w:tcW w:w="8271" w:type="dxa"/>
+          </w:tcPr>
+          <w:p>
+            <w:pPr>
+              <w:spacing w:line="276" w:lineRule="auto"/>
+              <w:cnfStyle w:val="000000000000" w:firstRow="0" w:lastRow="0" w:firstColumn="0" w:lastColumn="0" w:oddVBand="0" w:evenVBand="0" w:oddHBand="0" w:evenHBand="0" w:firstRowFirstColumn="0" w:firstRowLastColumn="0" w:lastRowFirstColumn="0" w:lastRowLastColumn="0"/>
+              <w:rPr>
+                <w:rFonts w:ascii="Poppins" w:hAnsi="Poppins" w:cs="Poppins"/>
+                <w:sz w:val="24"/>
+                <w:szCs w:val="24"/>
+              </w:rPr>
+            </w:pPr>
+            <w:r>
+              <w:rPr>
+                <w:rFonts w:ascii="Poppins" w:hAnsi="Poppins" w:cs="Poppins"/>
+                <w:sz w:val="24"/>
+                <w:szCs w:val="24"/>
+              </w:rPr>
+              <w:t>Finland</w:t>
+            </w:r>
+          </w:p>
+          <w:p>
+            <w:pPr>
+              <w:spacing w:line="276" w:lineRule="auto"/>
+              <w:cnfStyle w:val="000000000000" w:firstRow="0" w:lastRow="0" w:firstColumn="0" w:lastColumn="0" w:oddVBand="0" w:evenVBand="0" w:oddHBand="0" w:evenHBand="0" w:firstRowFirstColumn="0" w:firstRowLastColumn="0" w:lastRowFirstColumn="0" w:lastRowLastColumn="0"/>
+              <w:rPr>
+                <w:rFonts w:ascii="Poppins" w:hAnsi="Poppins" w:cs="Poppins"/>
+                <w:sz w:val="24"/>
+                <w:szCs w:val="24"/>
+              </w:rPr>
+            </w:pPr>
+          </w:p>
+          <w:p>
+            <w:pPr>
+              <w:spacing w:line="276" w:lineRule="auto"/>
+              <w:cnfStyle w:val="000000000000" w:firstRow="0" w:lastRow="0" w:firstColumn="0" w:lastColumn="0" w:oddVBand="0" w:evenVBand="0" w:oddHBand="0" w:evenHBand="0" w:firstRowFirstColumn="0" w:firstRowLastColumn="0" w:lastRowFirstColumn="0" w:lastRowLastColumn="0"/>
+              <w:rPr>
+                <w:rFonts w:ascii="Poppins" w:hAnsi="Poppins" w:cs="Poppins"/>
+                <w:sz w:val="24"/>
+                <w:szCs w:val="24"/>
+              </w:rPr>
+            </w:pPr>
+            <w:hyperlink r:id="rId66" w:history="1">
+              <w:r>
+                <w:rPr>
+                  <w:rStyle w:val="Hyperlink"/>
+                  <w:rFonts w:ascii="Poppins" w:hAnsi="Poppins" w:cs="Poppins"/>
+                  <w:sz w:val="24"/>
+                  <w:szCs w:val="24"/>
+                </w:rPr>
+                <w:t>Planetware.com</w:t>
+              </w:r>
+            </w:hyperlink>
+          </w:p>
+        </w:tc>
+      </w:tr>
+      <w:tr>
+        <w:trPr>
+          <w:cnfStyle w:val="000000100000" w:firstRow="0" w:lastRow="0" w:firstColumn="0" w:lastColumn="0" w:oddVBand="0" w:evenVBand="0" w:oddHBand="1" w:evenHBand="0" w:firstRowFirstColumn="0" w:firstRowLastColumn="0" w:lastRowFirstColumn="0" w:lastRowLastColumn="0"/>
+          <w:trHeight w:val="144"/>
+        </w:trPr>
+        <w:tc>
+          <w:tcPr>
+            <w:cnfStyle w:val="001000000000" w:firstRow="0" w:lastRow="0" w:firstColumn="1" w:lastColumn="0" w:oddVBand="0" w:evenVBand="0" w:oddHBand="0" w:evenHBand="0" w:firstRowFirstColumn="0" w:firstRowLastColumn="0" w:lastRowFirstColumn="0" w:lastRowLastColumn="0"/>
+            <w:tcW w:w="518" w:type="dxa"/>
+          </w:tcPr>
+          <w:p>
+            <w:pPr>
+              <w:pStyle w:val="ListNumber"/>
+              <w:numPr>
+                <w:ilvl w:val="0"/>
+                <w:numId w:val="0"/>
+              </w:numPr>
+              <w:spacing w:after="160" w:line="276" w:lineRule="auto"/>
+              <w:ind w:left="7655" w:hanging="288"/>
+              <w:rPr>
+                <w:rFonts w:ascii="Poppins" w:hAnsi="Poppins" w:cs="Poppins"/>
+                <w:b w:val="0"/>
+                <w:sz w:val="20"/>
+                <w:szCs w:val="20"/>
+                <w:lang w:val="en-GB"/>
+              </w:rPr>
+            </w:pPr>
+          </w:p>
+        </w:tc>
+        <w:tc>
+          <w:tcPr>
+            <w:tcW w:w="8271" w:type="dxa"/>
+          </w:tcPr>
+          <w:p>
+            <w:pPr>
+              <w:spacing w:line="276" w:lineRule="auto"/>
+              <w:cnfStyle w:val="000000100000" w:firstRow="0" w:lastRow="0" w:firstColumn="0" w:lastColumn="0" w:oddVBand="0" w:evenVBand="0" w:oddHBand="1" w:evenHBand="0" w:firstRowFirstColumn="0" w:firstRowLastColumn="0" w:lastRowFirstColumn="0" w:lastRowLastColumn="0"/>
+              <w:rPr>
+                <w:rFonts w:ascii="Poppins" w:hAnsi="Poppins" w:cs="Poppins"/>
+                <w:sz w:val="24"/>
+                <w:szCs w:val="24"/>
+              </w:rPr>
+            </w:pPr>
+            <w:r>
+              <w:rPr>
+                <w:rFonts w:ascii="Poppins" w:hAnsi="Poppins" w:cs="Poppins"/>
+                <w:sz w:val="24"/>
+                <w:szCs w:val="24"/>
+              </w:rPr>
+              <w:t>France</w:t>
+            </w:r>
+          </w:p>
+          <w:p>
+            <w:pPr>
+              <w:spacing w:line="276" w:lineRule="auto"/>
+              <w:cnfStyle w:val="000000100000" w:firstRow="0" w:lastRow="0" w:firstColumn="0" w:lastColumn="0" w:oddVBand="0" w:evenVBand="0" w:oddHBand="1" w:evenHBand="0" w:firstRowFirstColumn="0" w:firstRowLastColumn="0" w:lastRowFirstColumn="0" w:lastRowLastColumn="0"/>
+              <w:rPr>
+                <w:rFonts w:ascii="Poppins" w:hAnsi="Poppins" w:cs="Poppins"/>
+                <w:sz w:val="24"/>
+                <w:szCs w:val="24"/>
+              </w:rPr>
+            </w:pPr>
+          </w:p>
+          <w:p>
+            <w:pPr>
+              <w:spacing w:line="276" w:lineRule="auto"/>
+              <w:cnfStyle w:val="000000100000" w:firstRow="0" w:lastRow="0" w:firstColumn="0" w:lastColumn="0" w:oddVBand="0" w:evenVBand="0" w:oddHBand="1" w:evenHBand="0" w:firstRowFirstColumn="0" w:firstRowLastColumn="0" w:lastRowFirstColumn="0" w:lastRowLastColumn="0"/>
+              <w:rPr>
+                <w:rFonts w:ascii="Poppins" w:hAnsi="Poppins" w:cs="Poppins"/>
+                <w:sz w:val="24"/>
+                <w:szCs w:val="24"/>
+              </w:rPr>
+            </w:pPr>
+            <w:hyperlink r:id="rId67" w:history="1">
+              <w:r>
+                <w:rPr>
+                  <w:rStyle w:val="Hyperlink"/>
+                  <w:rFonts w:ascii="Poppins" w:hAnsi="Poppins" w:cs="Poppins"/>
+                  <w:sz w:val="24"/>
+                  <w:szCs w:val="24"/>
+                </w:rPr>
+                <w:t>Planetware.com</w:t>
+              </w:r>
+            </w:hyperlink>
+          </w:p>
+          <w:p>
+            <w:pPr>
+              <w:spacing w:line="276" w:lineRule="auto"/>
+              <w:cnfStyle w:val="000000100000" w:firstRow="0" w:lastRow="0" w:firstColumn="0" w:lastColumn="0" w:oddVBand="0" w:evenVBand="0" w:oddHBand="1" w:evenHBand="0" w:firstRowFirstColumn="0" w:firstRowLastColumn="0" w:lastRowFirstColumn="0" w:lastRowLastColumn="0"/>
+              <w:rPr>
+                <w:rFonts w:ascii="Poppins" w:hAnsi="Poppins" w:cs="Poppins"/>
+                <w:sz w:val="24"/>
+                <w:szCs w:val="24"/>
+              </w:rPr>
+            </w:pPr>
+            <w:hyperlink r:id="rId68" w:history="1">
+              <w:r>
+                <w:rPr>
+                  <w:rStyle w:val="Hyperlink"/>
+                  <w:rFonts w:ascii="Poppins" w:hAnsi="Poppins" w:cs="Poppins"/>
+                  <w:sz w:val="24"/>
+                  <w:szCs w:val="24"/>
+                </w:rPr>
+                <w:t>Wikipedia.org</w:t>
+              </w:r>
+            </w:hyperlink>
+          </w:p>
+        </w:tc>
+      </w:tr>
+      <w:tr>
+        <w:trPr>
+          <w:trHeight w:val="144"/>
+        </w:trPr>
+        <w:tc>
+          <w:tcPr>
+            <w:cnfStyle w:val="001000000000" w:firstRow="0" w:lastRow="0" w:firstColumn="1" w:lastColumn="0" w:oddVBand="0" w:evenVBand="0" w:oddHBand="0" w:evenHBand="0" w:firstRowFirstColumn="0" w:firstRowLastColumn="0" w:lastRowFirstColumn="0" w:lastRowLastColumn="0"/>
+            <w:tcW w:w="518" w:type="dxa"/>
+          </w:tcPr>
+          <w:p>
+            <w:pPr>
+              <w:pStyle w:val="ListNumber"/>
+              <w:numPr>
+                <w:ilvl w:val="0"/>
+                <w:numId w:val="0"/>
+              </w:numPr>
+              <w:spacing w:after="160" w:line="276" w:lineRule="auto"/>
+              <w:ind w:left="7655" w:hanging="288"/>
+              <w:rPr>
+                <w:rFonts w:ascii="Poppins" w:hAnsi="Poppins" w:cs="Poppins"/>
+                <w:b w:val="0"/>
+                <w:sz w:val="20"/>
+                <w:szCs w:val="20"/>
+                <w:lang w:val="en-GB"/>
+              </w:rPr>
+            </w:pPr>
+            <w:r>
+              <w:rPr>
+                <w:rFonts w:ascii="Poppins" w:hAnsi="Poppins" w:cs="Poppins"/>
+                <w:b w:val="0"/>
+                <w:sz w:val="20"/>
+                <w:szCs w:val="20"/>
+                <w:lang w:val="en-GB"/>
+              </w:rPr>
+              <w:t>G</w:t>
+            </w:r>
+          </w:p>
+        </w:tc>
+        <w:tc>
+          <w:tcPr>
+            <w:tcW w:w="8271" w:type="dxa"/>
+          </w:tcPr>
+          <w:p>
+            <w:pPr>
+              <w:spacing w:line="276" w:lineRule="auto"/>
+              <w:cnfStyle w:val="000000000000" w:firstRow="0" w:lastRow="0" w:firstColumn="0" w:lastColumn="0" w:oddVBand="0" w:evenVBand="0" w:oddHBand="0" w:evenHBand="0" w:firstRowFirstColumn="0" w:firstRowLastColumn="0" w:lastRowFirstColumn="0" w:lastRowLastColumn="0"/>
+              <w:rPr>
+                <w:rFonts w:ascii="Poppins" w:hAnsi="Poppins" w:cs="Poppins"/>
+                <w:sz w:val="24"/>
+                <w:szCs w:val="24"/>
+              </w:rPr>
+            </w:pPr>
+            <w:r>
+              <w:rPr>
+                <w:rFonts w:ascii="Poppins" w:hAnsi="Poppins" w:cs="Poppins"/>
+                <w:sz w:val="24"/>
+                <w:szCs w:val="24"/>
+              </w:rPr>
+              <w:t>Germany</w:t>
+            </w:r>
+          </w:p>
+          <w:p>
+            <w:pPr>
+              <w:spacing w:line="276" w:lineRule="auto"/>
+              <w:cnfStyle w:val="000000000000" w:firstRow="0" w:lastRow="0" w:firstColumn="0" w:lastColumn="0" w:oddVBand="0" w:evenVBand="0" w:oddHBand="0" w:evenHBand="0" w:firstRowFirstColumn="0" w:firstRowLastColumn="0" w:lastRowFirstColumn="0" w:lastRowLastColumn="0"/>
+              <w:rPr>
+                <w:rFonts w:ascii="Poppins" w:hAnsi="Poppins" w:cs="Poppins"/>
+                <w:sz w:val="24"/>
+                <w:szCs w:val="24"/>
+              </w:rPr>
+            </w:pPr>
+          </w:p>
+          <w:p>
+            <w:pPr>
+              <w:spacing w:line="276" w:lineRule="auto"/>
+              <w:cnfStyle w:val="000000000000" w:firstRow="0" w:lastRow="0" w:firstColumn="0" w:lastColumn="0" w:oddVBand="0" w:evenVBand="0" w:oddHBand="0" w:evenHBand="0" w:firstRowFirstColumn="0" w:firstRowLastColumn="0" w:lastRowFirstColumn="0" w:lastRowLastColumn="0"/>
+              <w:rPr>
+                <w:rFonts w:ascii="Poppins" w:hAnsi="Poppins" w:cs="Poppins"/>
+                <w:sz w:val="24"/>
+                <w:szCs w:val="24"/>
+              </w:rPr>
+            </w:pPr>
+            <w:hyperlink r:id="rId69" w:history="1">
+              <w:r>
+                <w:rPr>
+                  <w:rStyle w:val="Hyperlink"/>
+                  <w:rFonts w:ascii="Poppins" w:hAnsi="Poppins" w:cs="Poppins"/>
+                  <w:sz w:val="24"/>
+                  <w:szCs w:val="24"/>
+                </w:rPr>
+                <w:t>Planetware.com</w:t>
+              </w:r>
+            </w:hyperlink>
+          </w:p>
+        </w:tc>
+      </w:tr>
+      <w:tr>
+        <w:trPr>
+          <w:cnfStyle w:val="000000100000" w:firstRow="0" w:lastRow="0" w:firstColumn="0" w:lastColumn="0" w:oddVBand="0" w:evenVBand="0" w:oddHBand="1" w:evenHBand="0" w:firstRowFirstColumn="0" w:firstRowLastColumn="0" w:lastRowFirstColumn="0" w:lastRowLastColumn="0"/>
+          <w:trHeight w:val="144"/>
+        </w:trPr>
+        <w:tc>
+          <w:tcPr>
+            <w:cnfStyle w:val="001000000000" w:firstRow="0" w:lastRow="0" w:firstColumn="1" w:lastColumn="0" w:oddVBand="0" w:evenVBand="0" w:oddHBand="0" w:evenHBand="0" w:firstRowFirstColumn="0" w:firstRowLastColumn="0" w:lastRowFirstColumn="0" w:lastRowLastColumn="0"/>
+            <w:tcW w:w="518" w:type="dxa"/>
+          </w:tcPr>
+          <w:p>
+            <w:pPr>
+              <w:pStyle w:val="ListNumber"/>
+              <w:numPr>
+                <w:ilvl w:val="0"/>
+                <w:numId w:val="0"/>
+              </w:numPr>
+              <w:spacing w:after="160" w:line="276" w:lineRule="auto"/>
+              <w:ind w:left="7655" w:hanging="288"/>
+              <w:rPr>
+                <w:rFonts w:ascii="Poppins" w:hAnsi="Poppins" w:cs="Poppins"/>
+                <w:b w:val="0"/>
+                <w:sz w:val="20"/>
+                <w:szCs w:val="20"/>
+                <w:lang w:val="en-GB"/>
+              </w:rPr>
+            </w:pPr>
+            <w:r>
+              <w:rPr>
+                <w:rFonts w:ascii="Poppins" w:hAnsi="Poppins" w:cs="Poppins"/>
+                <w:b w:val="0"/>
+                <w:sz w:val="20"/>
+                <w:szCs w:val="20"/>
+                <w:lang w:val="en-GB"/>
+              </w:rPr>
+              <w:t>G</w:t>
+            </w:r>
+          </w:p>
+        </w:tc>
+        <w:tc>
+          <w:tcPr>
+            <w:tcW w:w="8271" w:type="dxa"/>
+          </w:tcPr>
+          <w:p>
+            <w:pPr>
+              <w:spacing w:line="276" w:lineRule="auto"/>
+              <w:cnfStyle w:val="000000100000" w:firstRow="0" w:lastRow="0" w:firstColumn="0" w:lastColumn="0" w:oddVBand="0" w:evenVBand="0" w:oddHBand="1" w:evenHBand="0" w:firstRowFirstColumn="0" w:firstRowLastColumn="0" w:lastRowFirstColumn="0" w:lastRowLastColumn="0"/>
+              <w:rPr>
+                <w:rFonts w:ascii="Poppins" w:hAnsi="Poppins" w:cs="Poppins"/>
+                <w:sz w:val="24"/>
+                <w:szCs w:val="24"/>
+              </w:rPr>
+            </w:pPr>
+            <w:r>
+              <w:rPr>
+                <w:rFonts w:ascii="Poppins" w:hAnsi="Poppins" w:cs="Poppins"/>
+                <w:sz w:val="24"/>
+                <w:szCs w:val="24"/>
+              </w:rPr>
+              <w:t>Greece</w:t>
+            </w:r>
+          </w:p>
+          <w:p>
+            <w:pPr>
+              <w:spacing w:line="276" w:lineRule="auto"/>
+              <w:cnfStyle w:val="000000100000" w:firstRow="0" w:lastRow="0" w:firstColumn="0" w:lastColumn="0" w:oddVBand="0" w:evenVBand="0" w:oddHBand="1" w:evenHBand="0" w:firstRowFirstColumn="0" w:firstRowLastColumn="0" w:lastRowFirstColumn="0" w:lastRowLastColumn="0"/>
+              <w:rPr>
+                <w:rFonts w:ascii="Poppins" w:hAnsi="Poppins" w:cs="Poppins"/>
+                <w:sz w:val="24"/>
+                <w:szCs w:val="24"/>
+              </w:rPr>
+            </w:pPr>
+          </w:p>
+          <w:p>
+            <w:pPr>
+              <w:spacing w:line="276" w:lineRule="auto"/>
+              <w:cnfStyle w:val="000000100000" w:firstRow="0" w:lastRow="0" w:firstColumn="0" w:lastColumn="0" w:oddVBand="0" w:evenVBand="0" w:oddHBand="1" w:evenHBand="0" w:firstRowFirstColumn="0" w:firstRowLastColumn="0" w:lastRowFirstColumn="0" w:lastRowLastColumn="0"/>
+              <w:rPr>
+                <w:rFonts w:ascii="Poppins" w:hAnsi="Poppins" w:cs="Poppins"/>
+                <w:sz w:val="24"/>
+                <w:szCs w:val="24"/>
+              </w:rPr>
+            </w:pPr>
+            <w:hyperlink r:id="rId70" w:history="1">
+              <w:r>
+                <w:rPr>
+                  <w:rStyle w:val="Hyperlink"/>
+                  <w:rFonts w:ascii="Poppins" w:hAnsi="Poppins" w:cs="Poppins"/>
+                  <w:sz w:val="24"/>
+                  <w:szCs w:val="24"/>
+                </w:rPr>
+                <w:t>Planetware.com</w:t>
+              </w:r>
+            </w:hyperlink>
+          </w:p>
+        </w:tc>
+      </w:tr>
+      <w:tr>
+        <w:trPr>
+          <w:trHeight w:val="144"/>
+        </w:trPr>
+        <w:tc>
+          <w:tcPr>
+            <w:cnfStyle w:val="001000000000" w:firstRow="0" w:lastRow="0" w:firstColumn="1" w:lastColumn="0" w:oddVBand="0" w:evenVBand="0" w:oddHBand="0" w:evenHBand="0" w:firstRowFirstColumn="0" w:firstRowLastColumn="0" w:lastRowFirstColumn="0" w:lastRowLastColumn="0"/>
+            <w:tcW w:w="518" w:type="dxa"/>
+          </w:tcPr>
+          <w:p>
+            <w:pPr>
+              <w:pStyle w:val="ListNumber"/>
+              <w:numPr>
+                <w:ilvl w:val="0"/>
+                <w:numId w:val="0"/>
+              </w:numPr>
+              <w:spacing w:after="160" w:line="276" w:lineRule="auto"/>
+              <w:ind w:left="7655" w:hanging="288"/>
+              <w:rPr>
+                <w:rFonts w:ascii="Poppins" w:hAnsi="Poppins" w:cs="Poppins"/>
+                <w:b w:val="0"/>
+                <w:sz w:val="20"/>
+                <w:szCs w:val="20"/>
+                <w:lang w:val="en-GB"/>
+              </w:rPr>
+            </w:pPr>
+          </w:p>
+        </w:tc>
+        <w:tc>
+          <w:tcPr>
+            <w:tcW w:w="8271" w:type="dxa"/>
+          </w:tcPr>
+          <w:p>
+            <w:pPr>
+              <w:spacing w:line="276" w:lineRule="auto"/>
+              <w:cnfStyle w:val="000000000000" w:firstRow="0" w:lastRow="0" w:firstColumn="0" w:lastColumn="0" w:oddVBand="0" w:evenVBand="0" w:oddHBand="0" w:evenHBand="0" w:firstRowFirstColumn="0" w:firstRowLastColumn="0" w:lastRowFirstColumn="0" w:lastRowLastColumn="0"/>
+              <w:rPr>
+                <w:rFonts w:ascii="Poppins" w:hAnsi="Poppins" w:cs="Poppins"/>
+                <w:sz w:val="24"/>
+                <w:szCs w:val="24"/>
+              </w:rPr>
+            </w:pPr>
+            <w:r>
+              <w:rPr>
+                <w:rFonts w:ascii="Poppins" w:hAnsi="Poppins" w:cs="Poppins"/>
+                <w:sz w:val="24"/>
+                <w:szCs w:val="24"/>
+              </w:rPr>
+              <w:t>Hungary</w:t>
+            </w:r>
+          </w:p>
+          <w:p>
+            <w:pPr>
+              <w:spacing w:line="276" w:lineRule="auto"/>
+              <w:cnfStyle w:val="000000000000" w:firstRow="0" w:lastRow="0" w:firstColumn="0" w:lastColumn="0" w:oddVBand="0" w:evenVBand="0" w:oddHBand="0" w:evenHBand="0" w:firstRowFirstColumn="0" w:firstRowLastColumn="0" w:lastRowFirstColumn="0" w:lastRowLastColumn="0"/>
+              <w:rPr>
+                <w:rFonts w:ascii="Poppins" w:hAnsi="Poppins" w:cs="Poppins"/>
+                <w:sz w:val="24"/>
+                <w:szCs w:val="24"/>
+              </w:rPr>
+            </w:pPr>
+          </w:p>
+          <w:p>
+            <w:pPr>
+              <w:spacing w:line="276" w:lineRule="auto"/>
+              <w:cnfStyle w:val="000000000000" w:firstRow="0" w:lastRow="0" w:firstColumn="0" w:lastColumn="0" w:oddVBand="0" w:evenVBand="0" w:oddHBand="0" w:evenHBand="0" w:firstRowFirstColumn="0" w:firstRowLastColumn="0" w:lastRowFirstColumn="0" w:lastRowLastColumn="0"/>
+              <w:rPr>
+                <w:rFonts w:ascii="Poppins" w:hAnsi="Poppins" w:cs="Poppins"/>
+                <w:sz w:val="24"/>
+                <w:szCs w:val="24"/>
+              </w:rPr>
+            </w:pPr>
+            <w:hyperlink r:id="rId71" w:history="1">
+              <w:r>
+                <w:rPr>
+                  <w:rStyle w:val="Hyperlink"/>
+                  <w:rFonts w:ascii="Poppins" w:hAnsi="Poppins" w:cs="Poppins"/>
+                  <w:sz w:val="24"/>
+                  <w:szCs w:val="24"/>
+                </w:rPr>
+                <w:t>Planetware.com</w:t>
+              </w:r>
+            </w:hyperlink>
+          </w:p>
+        </w:tc>
+      </w:tr>
+      <w:tr>
+        <w:trPr>
+          <w:cnfStyle w:val="000000100000" w:firstRow="0" w:lastRow="0" w:firstColumn="0" w:lastColumn="0" w:oddVBand="0" w:evenVBand="0" w:oddHBand="1" w:evenHBand="0" w:firstRowFirstColumn="0" w:firstRowLastColumn="0" w:lastRowFirstColumn="0" w:lastRowLastColumn="0"/>
+          <w:trHeight w:val="144"/>
+        </w:trPr>
+        <w:tc>
+          <w:tcPr>
+            <w:cnfStyle w:val="001000000000" w:firstRow="0" w:lastRow="0" w:firstColumn="1" w:lastColumn="0" w:oddVBand="0" w:evenVBand="0" w:oddHBand="0" w:evenHBand="0" w:firstRowFirstColumn="0" w:firstRowLastColumn="0" w:lastRowFirstColumn="0" w:lastRowLastColumn="0"/>
+            <w:tcW w:w="518" w:type="dxa"/>
+          </w:tcPr>
+          <w:p>
+            <w:pPr>
+              <w:pStyle w:val="ListNumber"/>
+              <w:numPr>
+                <w:ilvl w:val="0"/>
+                <w:numId w:val="0"/>
+              </w:numPr>
+              <w:spacing w:after="160" w:line="276" w:lineRule="auto"/>
+              <w:ind w:left="7655" w:hanging="288"/>
+              <w:rPr>
+                <w:rFonts w:ascii="Poppins" w:hAnsi="Poppins" w:cs="Poppins"/>
+                <w:b w:val="0"/>
+                <w:sz w:val="20"/>
+                <w:szCs w:val="20"/>
+                <w:lang w:val="en-GB"/>
+              </w:rPr>
+            </w:pPr>
+          </w:p>
+        </w:tc>
+        <w:tc>
+          <w:tcPr>
+            <w:tcW w:w="8271" w:type="dxa"/>
+          </w:tcPr>
+          <w:p>
+            <w:pPr>
+              <w:spacing w:line="276" w:lineRule="auto"/>
+              <w:cnfStyle w:val="000000100000" w:firstRow="0" w:lastRow="0" w:firstColumn="0" w:lastColumn="0" w:oddVBand="0" w:evenVBand="0" w:oddHBand="1" w:evenHBand="0" w:firstRowFirstColumn="0" w:firstRowLastColumn="0" w:lastRowFirstColumn="0" w:lastRowLastColumn="0"/>
+              <w:rPr>
+                <w:rFonts w:ascii="Poppins" w:hAnsi="Poppins" w:cs="Poppins"/>
+                <w:sz w:val="24"/>
+                <w:szCs w:val="24"/>
+              </w:rPr>
+            </w:pPr>
+            <w:r>
+              <w:rPr>
+                <w:rFonts w:ascii="Poppins" w:hAnsi="Poppins" w:cs="Poppins"/>
+                <w:sz w:val="24"/>
+                <w:szCs w:val="24"/>
+              </w:rPr>
+              <w:t>Ireland</w:t>
+            </w:r>
+          </w:p>
+          <w:p>
+            <w:pPr>
+              <w:spacing w:line="276" w:lineRule="auto"/>
+              <w:cnfStyle w:val="000000100000" w:firstRow="0" w:lastRow="0" w:firstColumn="0" w:lastColumn="0" w:oddVBand="0" w:evenVBand="0" w:oddHBand="1" w:evenHBand="0" w:firstRowFirstColumn="0" w:firstRowLastColumn="0" w:lastRowFirstColumn="0" w:lastRowLastColumn="0"/>
+              <w:rPr>
+                <w:rFonts w:ascii="Poppins" w:hAnsi="Poppins" w:cs="Poppins"/>
+                <w:sz w:val="24"/>
+                <w:szCs w:val="24"/>
+              </w:rPr>
+            </w:pPr>
+          </w:p>
+          <w:p>
+            <w:pPr>
+              <w:spacing w:line="276" w:lineRule="auto"/>
+              <w:cnfStyle w:val="000000100000" w:firstRow="0" w:lastRow="0" w:firstColumn="0" w:lastColumn="0" w:oddVBand="0" w:evenVBand="0" w:oddHBand="1" w:evenHBand="0" w:firstRowFirstColumn="0" w:firstRowLastColumn="0" w:lastRowFirstColumn="0" w:lastRowLastColumn="0"/>
+              <w:rPr>
+                <w:rFonts w:ascii="Poppins" w:hAnsi="Poppins" w:cs="Poppins"/>
+                <w:sz w:val="24"/>
+                <w:szCs w:val="24"/>
+              </w:rPr>
+            </w:pPr>
+            <w:hyperlink r:id="rId72" w:history="1">
+              <w:r>
+                <w:rPr>
+                  <w:rStyle w:val="Hyperlink"/>
+                  <w:rFonts w:ascii="Poppins" w:hAnsi="Poppins" w:cs="Poppins"/>
+                  <w:sz w:val="24"/>
+                  <w:szCs w:val="24"/>
+                </w:rPr>
+                <w:t>Planetware.com</w:t>
+              </w:r>
+            </w:hyperlink>
+          </w:p>
+        </w:tc>
+      </w:tr>
+      <w:tr>
+        <w:trPr>
+          <w:trHeight w:val="144"/>
+        </w:trPr>
+        <w:tc>
+          <w:tcPr>
+            <w:cnfStyle w:val="001000000000" w:firstRow="0" w:lastRow="0" w:firstColumn="1" w:lastColumn="0" w:oddVBand="0" w:evenVBand="0" w:oddHBand="0" w:evenHBand="0" w:firstRowFirstColumn="0" w:firstRowLastColumn="0" w:lastRowFirstColumn="0" w:lastRowLastColumn="0"/>
+            <w:tcW w:w="518" w:type="dxa"/>
+          </w:tcPr>
+          <w:p>
+            <w:pPr>
+              <w:pStyle w:val="ListNumber"/>
+              <w:numPr>
+                <w:ilvl w:val="0"/>
+                <w:numId w:val="0"/>
+              </w:numPr>
+              <w:spacing w:after="160" w:line="276" w:lineRule="auto"/>
+              <w:ind w:left="7655" w:hanging="288"/>
+              <w:rPr>
+                <w:rFonts w:ascii="Poppins" w:hAnsi="Poppins" w:cs="Poppins"/>
+                <w:b w:val="0"/>
+                <w:sz w:val="20"/>
+                <w:szCs w:val="20"/>
+                <w:lang w:val="en-GB"/>
+              </w:rPr>
+            </w:pPr>
+          </w:p>
+        </w:tc>
+        <w:tc>
+          <w:tcPr>
+            <w:tcW w:w="8271" w:type="dxa"/>
+          </w:tcPr>
+          <w:p>
+            <w:pPr>
+              <w:spacing w:line="276" w:lineRule="auto"/>
+              <w:cnfStyle w:val="000000000000" w:firstRow="0" w:lastRow="0" w:firstColumn="0" w:lastColumn="0" w:oddVBand="0" w:evenVBand="0" w:oddHBand="0" w:evenHBand="0" w:firstRowFirstColumn="0" w:firstRowLastColumn="0" w:lastRowFirstColumn="0" w:lastRowLastColumn="0"/>
+              <w:rPr>
+                <w:rFonts w:ascii="Poppins" w:hAnsi="Poppins" w:cs="Poppins"/>
+                <w:sz w:val="24"/>
+                <w:szCs w:val="24"/>
+              </w:rPr>
+            </w:pPr>
+            <w:r>
+              <w:rPr>
+                <w:rFonts w:ascii="Poppins" w:hAnsi="Poppins" w:cs="Poppins"/>
+                <w:sz w:val="24"/>
+                <w:szCs w:val="24"/>
+              </w:rPr>
+              <w:t>Italy</w:t>
+            </w:r>
+          </w:p>
+          <w:p>
+            <w:pPr>
+              <w:spacing w:line="276" w:lineRule="auto"/>
+              <w:cnfStyle w:val="000000000000" w:firstRow="0" w:lastRow="0" w:firstColumn="0" w:lastColumn="0" w:oddVBand="0" w:evenVBand="0" w:oddHBand="0" w:evenHBand="0" w:firstRowFirstColumn="0" w:firstRowLastColumn="0" w:lastRowFirstColumn="0" w:lastRowLastColumn="0"/>
+              <w:rPr>
+                <w:rFonts w:ascii="Poppins" w:hAnsi="Poppins" w:cs="Poppins"/>
+                <w:sz w:val="24"/>
+                <w:szCs w:val="24"/>
+              </w:rPr>
+            </w:pPr>
+          </w:p>
+          <w:p>
+            <w:pPr>
+              <w:spacing w:line="276" w:lineRule="auto"/>
+              <w:cnfStyle w:val="000000000000" w:firstRow="0" w:lastRow="0" w:firstColumn="0" w:lastColumn="0" w:oddVBand="0" w:evenVBand="0" w:oddHBand="0" w:evenHBand="0" w:firstRowFirstColumn="0" w:firstRowLastColumn="0" w:lastRowFirstColumn="0" w:lastRowLastColumn="0"/>
+              <w:rPr>
+                <w:rFonts w:ascii="Poppins" w:hAnsi="Poppins" w:cs="Poppins"/>
+                <w:sz w:val="24"/>
+                <w:szCs w:val="24"/>
+              </w:rPr>
+            </w:pPr>
+            <w:hyperlink r:id="rId73" w:history="1">
+              <w:r>
+                <w:rPr>
+                  <w:rStyle w:val="Hyperlink"/>
+                  <w:rFonts w:ascii="Poppins" w:hAnsi="Poppins" w:cs="Poppins"/>
+                  <w:sz w:val="24"/>
+                  <w:szCs w:val="24"/>
+                </w:rPr>
+                <w:t>Planetware.com</w:t>
+              </w:r>
+            </w:hyperlink>
+          </w:p>
+        </w:tc>
+      </w:tr>
+      <w:tr>
+        <w:trPr>
+          <w:cnfStyle w:val="000000100000" w:firstRow="0" w:lastRow="0" w:firstColumn="0" w:lastColumn="0" w:oddVBand="0" w:evenVBand="0" w:oddHBand="1" w:evenHBand="0" w:firstRowFirstColumn="0" w:firstRowLastColumn="0" w:lastRowFirstColumn="0" w:lastRowLastColumn="0"/>
+          <w:trHeight w:val="144"/>
+        </w:trPr>
+        <w:tc>
+          <w:tcPr>
+            <w:cnfStyle w:val="001000000000" w:firstRow="0" w:lastRow="0" w:firstColumn="1" w:lastColumn="0" w:oddVBand="0" w:evenVBand="0" w:oddHBand="0" w:evenHBand="0" w:firstRowFirstColumn="0" w:firstRowLastColumn="0" w:lastRowFirstColumn="0" w:lastRowLastColumn="0"/>
+            <w:tcW w:w="518" w:type="dxa"/>
+          </w:tcPr>
+          <w:p>
+            <w:pPr>
+              <w:pStyle w:val="ListNumber"/>
+              <w:numPr>
+                <w:ilvl w:val="0"/>
+                <w:numId w:val="0"/>
+              </w:numPr>
+              <w:spacing w:after="160" w:line="276" w:lineRule="auto"/>
+              <w:ind w:left="7655" w:hanging="288"/>
+              <w:rPr>
+                <w:rFonts w:ascii="Poppins" w:hAnsi="Poppins" w:cs="Poppins"/>
+                <w:b w:val="0"/>
+                <w:sz w:val="20"/>
+                <w:szCs w:val="20"/>
+                <w:lang w:val="en-GB"/>
+              </w:rPr>
+            </w:pPr>
+          </w:p>
+        </w:tc>
+        <w:tc>
+          <w:tcPr>
+            <w:tcW w:w="8271" w:type="dxa"/>
+          </w:tcPr>
+          <w:p>
+            <w:pPr>
+              <w:spacing w:line="276" w:lineRule="auto"/>
+              <w:cnfStyle w:val="000000100000" w:firstRow="0" w:lastRow="0" w:firstColumn="0" w:lastColumn="0" w:oddVBand="0" w:evenVBand="0" w:oddHBand="1" w:evenHBand="0" w:firstRowFirstColumn="0" w:firstRowLastColumn="0" w:lastRowFirstColumn="0" w:lastRowLastColumn="0"/>
+              <w:rPr>
+                <w:rFonts w:ascii="Poppins" w:hAnsi="Poppins" w:cs="Poppins"/>
+                <w:sz w:val="24"/>
+                <w:szCs w:val="24"/>
+              </w:rPr>
+            </w:pPr>
+            <w:r>
+              <w:rPr>
+                <w:rFonts w:ascii="Poppins" w:hAnsi="Poppins" w:cs="Poppins"/>
+                <w:sz w:val="24"/>
+                <w:szCs w:val="24"/>
+              </w:rPr>
+              <w:t>Latvia</w:t>
+            </w:r>
+          </w:p>
+          <w:p>
+            <w:pPr>
+              <w:spacing w:line="276" w:lineRule="auto"/>
+              <w:cnfStyle w:val="000000100000" w:firstRow="0" w:lastRow="0" w:firstColumn="0" w:lastColumn="0" w:oddVBand="0" w:evenVBand="0" w:oddHBand="1" w:evenHBand="0" w:firstRowFirstColumn="0" w:firstRowLastColumn="0" w:lastRowFirstColumn="0" w:lastRowLastColumn="0"/>
+              <w:rPr>
+                <w:rFonts w:ascii="Poppins" w:hAnsi="Poppins" w:cs="Poppins"/>
+                <w:sz w:val="24"/>
+                <w:szCs w:val="24"/>
+              </w:rPr>
+            </w:pPr>
+          </w:p>
+          <w:p>
+            <w:pPr>
+              <w:spacing w:line="276" w:lineRule="auto"/>
+              <w:cnfStyle w:val="000000100000" w:firstRow="0" w:lastRow="0" w:firstColumn="0" w:lastColumn="0" w:oddVBand="0" w:evenVBand="0" w:oddHBand="1" w:evenHBand="0" w:firstRowFirstColumn="0" w:firstRowLastColumn="0" w:lastRowFirstColumn="0" w:lastRowLastColumn="0"/>
+              <w:rPr>
+                <w:rFonts w:ascii="Poppins" w:hAnsi="Poppins" w:cs="Poppins"/>
+                <w:sz w:val="24"/>
+                <w:szCs w:val="24"/>
+              </w:rPr>
+            </w:pPr>
+            <w:hyperlink r:id="rId74" w:history="1">
+              <w:r>
+                <w:rPr>
+                  <w:rStyle w:val="Hyperlink"/>
+                  <w:rFonts w:ascii="Poppins" w:hAnsi="Poppins" w:cs="Poppins"/>
+                  <w:sz w:val="24"/>
+                  <w:szCs w:val="24"/>
+                </w:rPr>
+                <w:t>TheCrazyTourist.com</w:t>
+              </w:r>
+            </w:hyperlink>
+          </w:p>
+          <w:p>
+            <w:pPr>
+              <w:spacing w:line="276" w:lineRule="auto"/>
+              <w:cnfStyle w:val="000000100000" w:firstRow="0" w:lastRow="0" w:firstColumn="0" w:lastColumn="0" w:oddVBand="0" w:evenVBand="0" w:oddHBand="1" w:evenHBand="0" w:firstRowFirstColumn="0" w:firstRowLastColumn="0" w:lastRowFirstColumn="0" w:lastRowLastColumn="0"/>
+              <w:rPr>
+                <w:rFonts w:ascii="Poppins" w:hAnsi="Poppins" w:cs="Poppins"/>
+                <w:sz w:val="24"/>
+                <w:szCs w:val="24"/>
+              </w:rPr>
+            </w:pPr>
+            <w:hyperlink r:id="rId75" w:history="1">
+              <w:r>
+                <w:rPr>
+                  <w:rStyle w:val="Hyperlink"/>
+                  <w:rFonts w:ascii="Poppins" w:hAnsi="Poppins" w:cs="Poppins"/>
+                  <w:sz w:val="24"/>
+                  <w:szCs w:val="24"/>
+                </w:rPr>
+                <w:t>Wikipedia.org</w:t>
+              </w:r>
+            </w:hyperlink>
+          </w:p>
+          <w:p>
+            <w:pPr>
+              <w:spacing w:line="276" w:lineRule="auto"/>
+              <w:cnfStyle w:val="000000100000" w:firstRow="0" w:lastRow="0" w:firstColumn="0" w:lastColumn="0" w:oddVBand="0" w:evenVBand="0" w:oddHBand="1" w:evenHBand="0" w:firstRowFirstColumn="0" w:firstRowLastColumn="0" w:lastRowFirstColumn="0" w:lastRowLastColumn="0"/>
+              <w:rPr>
+                <w:rFonts w:ascii="Poppins" w:hAnsi="Poppins" w:cs="Poppins"/>
+                <w:sz w:val="24"/>
+                <w:szCs w:val="24"/>
+              </w:rPr>
+            </w:pPr>
+            <w:hyperlink r:id="rId76" w:history="1">
+              <w:r>
+                <w:rPr>
+                  <w:rStyle w:val="Hyperlink"/>
+                  <w:rFonts w:ascii="Poppins" w:hAnsi="Poppins" w:cs="Poppins"/>
+                  <w:sz w:val="24"/>
+                  <w:szCs w:val="24"/>
+                </w:rPr>
+                <w:t>Wikipedia.org</w:t>
+              </w:r>
+            </w:hyperlink>
+          </w:p>
+          <w:p>
+            <w:pPr>
+              <w:spacing w:line="276" w:lineRule="auto"/>
+              <w:cnfStyle w:val="000000100000" w:firstRow="0" w:lastRow="0" w:firstColumn="0" w:lastColumn="0" w:oddVBand="0" w:evenVBand="0" w:oddHBand="1" w:evenHBand="0" w:firstRowFirstColumn="0" w:firstRowLastColumn="0" w:lastRowFirstColumn="0" w:lastRowLastColumn="0"/>
+              <w:rPr>
+                <w:rFonts w:ascii="Poppins" w:hAnsi="Poppins" w:cs="Poppins"/>
+                <w:sz w:val="24"/>
+                <w:szCs w:val="24"/>
+              </w:rPr>
+            </w:pPr>
+            <w:hyperlink r:id="rId77" w:history="1">
+              <w:proofErr w:type="spellStart"/>
+              <w:r>
+                <w:rPr>
+                  <w:rStyle w:val="Hyperlink"/>
+                  <w:rFonts w:ascii="Poppins" w:hAnsi="Poppins" w:cs="Poppins"/>
+                  <w:sz w:val="24"/>
+                  <w:szCs w:val="24"/>
+                </w:rPr>
+                <w:t>Latvi</w:t>
+              </w:r>
+              <w:r>
+                <w:rPr>
+                  <w:rStyle w:val="Hyperlink"/>
+                  <w:rFonts w:ascii="Poppins" w:hAnsi="Poppins" w:cs="Poppins"/>
+                  <w:sz w:val="24"/>
+                  <w:szCs w:val="24"/>
+                </w:rPr>
+                <w:t>a.Travel</w:t>
+              </w:r>
+              <w:proofErr w:type="spellEnd"/>
+            </w:hyperlink>
+          </w:p>
+          <w:p>
+            <w:pPr>
+              <w:spacing w:line="276" w:lineRule="auto"/>
+              <w:cnfStyle w:val="000000100000" w:firstRow="0" w:lastRow="0" w:firstColumn="0" w:lastColumn="0" w:oddVBand="0" w:evenVBand="0" w:oddHBand="1" w:evenHBand="0" w:firstRowFirstColumn="0" w:firstRowLastColumn="0" w:lastRowFirstColumn="0" w:lastRowLastColumn="0"/>
+              <w:rPr>
+                <w:rFonts w:ascii="Poppins" w:hAnsi="Poppins" w:cs="Poppins"/>
+                <w:sz w:val="24"/>
+                <w:szCs w:val="24"/>
+              </w:rPr>
+            </w:pPr>
+            <w:hyperlink r:id="rId78" w:history="1">
+              <w:proofErr w:type="spellStart"/>
+              <w:r>
+                <w:rPr>
+                  <w:rStyle w:val="Hyperlink"/>
+                  <w:rFonts w:ascii="Poppins" w:hAnsi="Poppins" w:cs="Poppins"/>
+                  <w:sz w:val="24"/>
+                  <w:szCs w:val="24"/>
+                </w:rPr>
+                <w:t>Liepaja.Travel</w:t>
+              </w:r>
+              <w:proofErr w:type="spellEnd"/>
+            </w:hyperlink>
+          </w:p>
+        </w:tc>
+      </w:tr>
+      <w:tr>
+        <w:trPr>
+          <w:trHeight w:val="144"/>
+        </w:trPr>
+        <w:tc>
+          <w:tcPr>
+            <w:cnfStyle w:val="001000000000" w:firstRow="0" w:lastRow="0" w:firstColumn="1" w:lastColumn="0" w:oddVBand="0" w:evenVBand="0" w:oddHBand="0" w:evenHBand="0" w:firstRowFirstColumn="0" w:firstRowLastColumn="0" w:lastRowFirstColumn="0" w:lastRowLastColumn="0"/>
+            <w:tcW w:w="518" w:type="dxa"/>
+          </w:tcPr>
+          <w:p>
+            <w:pPr>
+              <w:pStyle w:val="ListNumber"/>
+              <w:numPr>
+                <w:ilvl w:val="0"/>
+                <w:numId w:val="0"/>
+              </w:numPr>
+              <w:spacing w:after="160" w:line="276" w:lineRule="auto"/>
+              <w:ind w:left="7655" w:hanging="288"/>
+              <w:rPr>
+                <w:rFonts w:ascii="Poppins" w:hAnsi="Poppins" w:cs="Poppins"/>
+                <w:b w:val="0"/>
+                <w:sz w:val="20"/>
+                <w:szCs w:val="20"/>
+                <w:lang w:val="en-GB"/>
+              </w:rPr>
+            </w:pPr>
+          </w:p>
+        </w:tc>
+        <w:tc>
+          <w:tcPr>
+            <w:tcW w:w="8271" w:type="dxa"/>
+          </w:tcPr>
+          <w:p>
+            <w:pPr>
+              <w:spacing w:line="276" w:lineRule="auto"/>
+              <w:cnfStyle w:val="000000000000" w:firstRow="0" w:lastRow="0" w:firstColumn="0" w:lastColumn="0" w:oddVBand="0" w:evenVBand="0" w:oddHBand="0" w:evenHBand="0" w:firstRowFirstColumn="0" w:firstRowLastColumn="0" w:lastRowFirstColumn="0" w:lastRowLastColumn="0"/>
+              <w:rPr>
+                <w:rFonts w:ascii="Poppins" w:hAnsi="Poppins" w:cs="Poppins"/>
+                <w:sz w:val="24"/>
+                <w:szCs w:val="24"/>
+              </w:rPr>
+            </w:pPr>
+            <w:r>
+              <w:rPr>
+                <w:rFonts w:ascii="Poppins" w:hAnsi="Poppins" w:cs="Poppins"/>
+                <w:sz w:val="24"/>
+                <w:szCs w:val="24"/>
+              </w:rPr>
+              <w:t>Lithuania</w:t>
+            </w:r>
+          </w:p>
+          <w:p>
+            <w:pPr>
+              <w:spacing w:line="276" w:lineRule="auto"/>
+              <w:cnfStyle w:val="000000000000" w:firstRow="0" w:lastRow="0" w:firstColumn="0" w:lastColumn="0" w:oddVBand="0" w:evenVBand="0" w:oddHBand="0" w:evenHBand="0" w:firstRowFirstColumn="0" w:firstRowLastColumn="0" w:lastRowFirstColumn="0" w:lastRowLastColumn="0"/>
+              <w:rPr>
+                <w:rFonts w:ascii="Poppins" w:hAnsi="Poppins" w:cs="Poppins"/>
+                <w:sz w:val="24"/>
+                <w:szCs w:val="24"/>
+              </w:rPr>
+            </w:pPr>
+          </w:p>
+          <w:p>
+            <w:pPr>
+              <w:spacing w:line="276" w:lineRule="auto"/>
+              <w:cnfStyle w:val="000000000000" w:firstRow="0" w:lastRow="0" w:firstColumn="0" w:lastColumn="0" w:oddVBand="0" w:evenVBand="0" w:oddHBand="0" w:evenHBand="0" w:firstRowFirstColumn="0" w:firstRowLastColumn="0" w:lastRowFirstColumn="0" w:lastRowLastColumn="0"/>
+              <w:rPr>
+                <w:rFonts w:ascii="Poppins" w:hAnsi="Poppins" w:cs="Poppins"/>
+                <w:sz w:val="24"/>
+                <w:szCs w:val="24"/>
+              </w:rPr>
+            </w:pPr>
+            <w:hyperlink r:id="rId79" w:history="1">
+              <w:r>
+                <w:rPr>
+                  <w:rStyle w:val="Hyperlink"/>
+                  <w:rFonts w:ascii="Poppins" w:hAnsi="Poppins" w:cs="Poppins"/>
+                  <w:sz w:val="24"/>
+                  <w:szCs w:val="24"/>
+                </w:rPr>
+                <w:t>Wikipedia.org</w:t>
+              </w:r>
+            </w:hyperlink>
+          </w:p>
+          <w:p>
+            <w:pPr>
+              <w:spacing w:line="276" w:lineRule="auto"/>
+              <w:cnfStyle w:val="000000000000" w:firstRow="0" w:lastRow="0" w:firstColumn="0" w:lastColumn="0" w:oddVBand="0" w:evenVBand="0" w:oddHBand="0" w:evenHBand="0" w:firstRowFirstColumn="0" w:firstRowLastColumn="0" w:lastRowFirstColumn="0" w:lastRowLastColumn="0"/>
+              <w:rPr>
+                <w:rFonts w:ascii="Poppins" w:hAnsi="Poppins" w:cs="Poppins"/>
+                <w:sz w:val="24"/>
+                <w:szCs w:val="24"/>
+              </w:rPr>
+            </w:pPr>
+            <w:hyperlink r:id="rId80" w:history="1">
+              <w:r>
+                <w:rPr>
+                  <w:rStyle w:val="Hyperlink"/>
+                  <w:rFonts w:ascii="Poppins" w:hAnsi="Poppins" w:cs="Poppins"/>
+                  <w:sz w:val="24"/>
+                  <w:szCs w:val="24"/>
+                </w:rPr>
+                <w:t>Wikipedia.org</w:t>
+              </w:r>
+            </w:hyperlink>
+          </w:p>
+          <w:p>
+            <w:pPr>
+              <w:spacing w:line="276" w:lineRule="auto"/>
+              <w:cnfStyle w:val="000000000000" w:firstRow="0" w:lastRow="0" w:firstColumn="0" w:lastColumn="0" w:oddVBand="0" w:evenVBand="0" w:oddHBand="0" w:evenHBand="0" w:firstRowFirstColumn="0" w:firstRowLastColumn="0" w:lastRowFirstColumn="0" w:lastRowLastColumn="0"/>
+              <w:rPr>
+                <w:rFonts w:ascii="Poppins" w:hAnsi="Poppins" w:cs="Poppins"/>
+                <w:sz w:val="24"/>
+                <w:szCs w:val="24"/>
+              </w:rPr>
+            </w:pPr>
+            <w:hyperlink r:id="rId81" w:history="1">
+              <w:r>
+                <w:rPr>
+                  <w:rStyle w:val="Hyperlink"/>
+                  <w:rFonts w:ascii="Poppins" w:hAnsi="Poppins" w:cs="Poppins"/>
+                  <w:sz w:val="24"/>
+                  <w:szCs w:val="24"/>
+                </w:rPr>
+                <w:t>Wikipedia.org</w:t>
+              </w:r>
+            </w:hyperlink>
+          </w:p>
+          <w:p>
+            <w:pPr>
+              <w:spacing w:line="276" w:lineRule="auto"/>
+              <w:cnfStyle w:val="000000000000" w:firstRow="0" w:lastRow="0" w:firstColumn="0" w:lastColumn="0" w:oddVBand="0" w:evenVBand="0" w:oddHBand="0" w:evenHBand="0" w:firstRowFirstColumn="0" w:firstRowLastColumn="0" w:lastRowFirstColumn="0" w:lastRowLastColumn="0"/>
+              <w:rPr>
+                <w:rFonts w:ascii="Poppins" w:hAnsi="Poppins" w:cs="Poppins"/>
+                <w:sz w:val="24"/>
+                <w:szCs w:val="24"/>
+              </w:rPr>
+            </w:pPr>
+            <w:hyperlink r:id="rId82" w:history="1">
+              <w:proofErr w:type="spellStart"/>
+              <w:r>
+                <w:rPr>
+                  <w:rStyle w:val="Hyperlink"/>
+                  <w:rFonts w:ascii="Poppins" w:hAnsi="Poppins" w:cs="Poppins"/>
+                  <w:sz w:val="24"/>
+                  <w:szCs w:val="24"/>
+                </w:rPr>
+                <w:t>Lithuania.Travel</w:t>
+              </w:r>
+              <w:proofErr w:type="spellEnd"/>
+            </w:hyperlink>
+          </w:p>
+          <w:p>
+            <w:pPr>
+              <w:spacing w:line="276" w:lineRule="auto"/>
+              <w:cnfStyle w:val="000000000000" w:firstRow="0" w:lastRow="0" w:firstColumn="0" w:lastColumn="0" w:oddVBand="0" w:evenVBand="0" w:oddHBand="0" w:evenHBand="0" w:firstRowFirstColumn="0" w:firstRowLastColumn="0" w:lastRowFirstColumn="0" w:lastRowLastColumn="0"/>
+              <w:rPr>
+                <w:rFonts w:ascii="Poppins" w:hAnsi="Poppins" w:cs="Poppins"/>
+                <w:sz w:val="24"/>
+                <w:szCs w:val="24"/>
+              </w:rPr>
+            </w:pPr>
+            <w:hyperlink r:id="rId83" w:history="1">
+              <w:r>
+                <w:rPr>
+                  <w:rStyle w:val="Hyperlink"/>
+                  <w:rFonts w:ascii="Poppins" w:hAnsi="Poppins" w:cs="Poppins"/>
+                  <w:sz w:val="24"/>
+                  <w:szCs w:val="24"/>
+                </w:rPr>
+                <w:t>Wikipedia.org</w:t>
+              </w:r>
+            </w:hyperlink>
+          </w:p>
+        </w:tc>
+      </w:tr>
+      <w:tr>
+        <w:trPr>
+          <w:cnfStyle w:val="000000100000" w:firstRow="0" w:lastRow="0" w:firstColumn="0" w:lastColumn="0" w:oddVBand="0" w:evenVBand="0" w:oddHBand="1" w:evenHBand="0" w:firstRowFirstColumn="0" w:firstRowLastColumn="0" w:lastRowFirstColumn="0" w:lastRowLastColumn="0"/>
+          <w:trHeight w:val="144"/>
+        </w:trPr>
+        <w:tc>
+          <w:tcPr>
+            <w:cnfStyle w:val="001000000000" w:firstRow="0" w:lastRow="0" w:firstColumn="1" w:lastColumn="0" w:oddVBand="0" w:evenVBand="0" w:oddHBand="0" w:evenHBand="0" w:firstRowFirstColumn="0" w:firstRowLastColumn="0" w:lastRowFirstColumn="0" w:lastRowLastColumn="0"/>
+            <w:tcW w:w="518" w:type="dxa"/>
+          </w:tcPr>
+          <w:p>
+            <w:pPr>
+              <w:pStyle w:val="ListNumber"/>
+              <w:numPr>
+                <w:ilvl w:val="0"/>
+                <w:numId w:val="0"/>
+              </w:numPr>
+              <w:spacing w:after="160" w:line="276" w:lineRule="auto"/>
+              <w:ind w:left="7655" w:hanging="288"/>
+              <w:rPr>
+                <w:rFonts w:ascii="Poppins" w:hAnsi="Poppins" w:cs="Poppins"/>
+                <w:b w:val="0"/>
+                <w:sz w:val="20"/>
+                <w:szCs w:val="20"/>
+                <w:lang w:val="en-GB"/>
+              </w:rPr>
+            </w:pPr>
+            <w:r>
+              <w:rPr>
+                <w:rFonts w:ascii="Poppins" w:hAnsi="Poppins" w:cs="Poppins"/>
+                <w:b w:val="0"/>
+                <w:sz w:val="20"/>
+                <w:szCs w:val="20"/>
+                <w:lang w:val="en-GB"/>
+              </w:rPr>
+              <w:t>L</w:t>
+            </w:r>
+          </w:p>
+        </w:tc>
+        <w:tc>
+          <w:tcPr>
+            <w:tcW w:w="8271" w:type="dxa"/>
+          </w:tcPr>
+          <w:p>
+            <w:pPr>
+              <w:spacing w:line="276" w:lineRule="auto"/>
+              <w:cnfStyle w:val="000000100000" w:firstRow="0" w:lastRow="0" w:firstColumn="0" w:lastColumn="0" w:oddVBand="0" w:evenVBand="0" w:oddHBand="1" w:evenHBand="0" w:firstRowFirstColumn="0" w:firstRowLastColumn="0" w:lastRowFirstColumn="0" w:lastRowLastColumn="0"/>
+              <w:rPr>
+                <w:rFonts w:ascii="Poppins" w:hAnsi="Poppins" w:cs="Poppins"/>
+                <w:sz w:val="24"/>
+                <w:szCs w:val="24"/>
+              </w:rPr>
+            </w:pPr>
+            <w:r>
+              <w:rPr>
+                <w:rFonts w:ascii="Poppins" w:hAnsi="Poppins" w:cs="Poppins"/>
+                <w:sz w:val="24"/>
+                <w:szCs w:val="24"/>
+              </w:rPr>
+              <w:t>Luxembourg</w:t>
+            </w:r>
+          </w:p>
+          <w:p>
+            <w:pPr>
+              <w:spacing w:line="276" w:lineRule="auto"/>
+              <w:cnfStyle w:val="000000100000" w:firstRow="0" w:lastRow="0" w:firstColumn="0" w:lastColumn="0" w:oddVBand="0" w:evenVBand="0" w:oddHBand="1" w:evenHBand="0" w:firstRowFirstColumn="0" w:firstRowLastColumn="0" w:lastRowFirstColumn="0" w:lastRowLastColumn="0"/>
+              <w:rPr>
+                <w:rFonts w:ascii="Poppins" w:hAnsi="Poppins" w:cs="Poppins"/>
+                <w:sz w:val="24"/>
+                <w:szCs w:val="24"/>
+              </w:rPr>
+            </w:pPr>
+          </w:p>
+          <w:p>
+            <w:pPr>
+              <w:spacing w:line="276" w:lineRule="auto"/>
+              <w:cnfStyle w:val="000000100000" w:firstRow="0" w:lastRow="0" w:firstColumn="0" w:lastColumn="0" w:oddVBand="0" w:evenVBand="0" w:oddHBand="1" w:evenHBand="0" w:firstRowFirstColumn="0" w:firstRowLastColumn="0" w:lastRowFirstColumn="0" w:lastRowLastColumn="0"/>
+              <w:rPr>
+                <w:rFonts w:ascii="Poppins" w:hAnsi="Poppins" w:cs="Poppins"/>
+                <w:sz w:val="24"/>
+                <w:szCs w:val="24"/>
+              </w:rPr>
+            </w:pPr>
+            <w:hyperlink r:id="rId84" w:history="1">
+              <w:r>
+                <w:rPr>
+                  <w:rStyle w:val="Hyperlink"/>
+                  <w:rFonts w:ascii="Poppins" w:hAnsi="Poppins" w:cs="Poppins"/>
+                  <w:sz w:val="24"/>
+                  <w:szCs w:val="24"/>
+                </w:rPr>
+                <w:t>Planetware.com</w:t>
+              </w:r>
+            </w:hyperlink>
+          </w:p>
+        </w:tc>
+      </w:tr>
+      <w:tr>
+        <w:trPr>
+          <w:trHeight w:val="144"/>
+        </w:trPr>
+        <w:tc>
+          <w:tcPr>
+            <w:cnfStyle w:val="001000000000" w:firstRow="0" w:lastRow="0" w:firstColumn="1" w:lastColumn="0" w:oddVBand="0" w:evenVBand="0" w:oddHBand="0" w:evenHBand="0" w:firstRowFirstColumn="0" w:firstRowLastColumn="0" w:lastRowFirstColumn="0" w:lastRowLastColumn="0"/>
+            <w:tcW w:w="518" w:type="dxa"/>
+          </w:tcPr>
+          <w:p>
+            <w:pPr>
+              <w:pStyle w:val="ListNumber"/>
+              <w:numPr>
+                <w:ilvl w:val="0"/>
+                <w:numId w:val="0"/>
+              </w:numPr>
+              <w:spacing w:after="160" w:line="276" w:lineRule="auto"/>
+              <w:ind w:left="7655" w:hanging="288"/>
+              <w:rPr>
+                <w:rFonts w:ascii="Poppins" w:hAnsi="Poppins" w:cs="Poppins"/>
+                <w:b w:val="0"/>
+                <w:sz w:val="20"/>
+                <w:szCs w:val="20"/>
+                <w:lang w:val="en-GB"/>
+              </w:rPr>
+            </w:pPr>
+          </w:p>
+        </w:tc>
+        <w:tc>
+          <w:tcPr>
+            <w:tcW w:w="8271" w:type="dxa"/>
+          </w:tcPr>
+          <w:p>
+            <w:pPr>
+              <w:spacing w:line="276" w:lineRule="auto"/>
+              <w:cnfStyle w:val="000000000000" w:firstRow="0" w:lastRow="0" w:firstColumn="0" w:lastColumn="0" w:oddVBand="0" w:evenVBand="0" w:oddHBand="0" w:evenHBand="0" w:firstRowFirstColumn="0" w:firstRowLastColumn="0" w:lastRowFirstColumn="0" w:lastRowLastColumn="0"/>
+              <w:rPr>
+                <w:rFonts w:ascii="Poppins" w:hAnsi="Poppins" w:cs="Poppins"/>
+                <w:sz w:val="24"/>
+                <w:szCs w:val="24"/>
+              </w:rPr>
+            </w:pPr>
+            <w:r>
+              <w:rPr>
+                <w:rFonts w:ascii="Poppins" w:hAnsi="Poppins" w:cs="Poppins"/>
+                <w:sz w:val="24"/>
+                <w:szCs w:val="24"/>
+              </w:rPr>
+              <w:t>Malta</w:t>
+            </w:r>
+          </w:p>
+          <w:p>
+            <w:pPr>
+              <w:spacing w:line="276" w:lineRule="auto"/>
+              <w:cnfStyle w:val="000000000000" w:firstRow="0" w:lastRow="0" w:firstColumn="0" w:lastColumn="0" w:oddVBand="0" w:evenVBand="0" w:oddHBand="0" w:evenHBand="0" w:firstRowFirstColumn="0" w:firstRowLastColumn="0" w:lastRowFirstColumn="0" w:lastRowLastColumn="0"/>
+              <w:rPr>
+                <w:rFonts w:ascii="Poppins" w:hAnsi="Poppins" w:cs="Poppins"/>
+                <w:sz w:val="24"/>
+                <w:szCs w:val="24"/>
+              </w:rPr>
+            </w:pPr>
+          </w:p>
+          <w:p>
+            <w:pPr>
+              <w:spacing w:line="276" w:lineRule="auto"/>
+              <w:cnfStyle w:val="000000000000" w:firstRow="0" w:lastRow="0" w:firstColumn="0" w:lastColumn="0" w:oddVBand="0" w:evenVBand="0" w:oddHBand="0" w:evenHBand="0" w:firstRowFirstColumn="0" w:firstRowLastColumn="0" w:lastRowFirstColumn="0" w:lastRowLastColumn="0"/>
+              <w:rPr>
+                <w:rFonts w:ascii="Poppins" w:hAnsi="Poppins" w:cs="Poppins"/>
+                <w:sz w:val="24"/>
+                <w:szCs w:val="24"/>
+              </w:rPr>
+            </w:pPr>
+            <w:hyperlink r:id="rId85" w:history="1">
+              <w:r>
+                <w:rPr>
+                  <w:rStyle w:val="Hyperlink"/>
+                  <w:rFonts w:ascii="Poppins" w:hAnsi="Poppins" w:cs="Poppins"/>
+                  <w:sz w:val="24"/>
+                  <w:szCs w:val="24"/>
+                </w:rPr>
+                <w:t>Wikipedia.org</w:t>
+              </w:r>
+            </w:hyperlink>
+          </w:p>
+          <w:p>
+            <w:pPr>
+              <w:spacing w:line="276" w:lineRule="auto"/>
+              <w:cnfStyle w:val="000000000000" w:firstRow="0" w:lastRow="0" w:firstColumn="0" w:lastColumn="0" w:oddVBand="0" w:evenVBand="0" w:oddHBand="0" w:evenHBand="0" w:firstRowFirstColumn="0" w:firstRowLastColumn="0" w:lastRowFirstColumn="0" w:lastRowLastColumn="0"/>
+              <w:rPr>
+                <w:rFonts w:ascii="Poppins" w:hAnsi="Poppins" w:cs="Poppins"/>
+                <w:sz w:val="24"/>
+                <w:szCs w:val="24"/>
+              </w:rPr>
+            </w:pPr>
+            <w:hyperlink r:id="rId86" w:history="1">
+              <w:r>
+                <w:rPr>
+                  <w:rStyle w:val="Hyperlink"/>
+                  <w:rFonts w:ascii="Poppins" w:hAnsi="Poppins" w:cs="Poppins"/>
+                  <w:sz w:val="24"/>
+                  <w:szCs w:val="24"/>
+                </w:rPr>
+                <w:t>Planetware.com</w:t>
+              </w:r>
+            </w:hyperlink>
+          </w:p>
+        </w:tc>
+      </w:tr>
+      <w:tr>
+        <w:trPr>
+          <w:cnfStyle w:val="000000100000" w:firstRow="0" w:lastRow="0" w:firstColumn="0" w:lastColumn="0" w:oddVBand="0" w:evenVBand="0" w:oddHBand="1" w:evenHBand="0" w:firstRowFirstColumn="0" w:firstRowLastColumn="0" w:lastRowFirstColumn="0" w:lastRowLastColumn="0"/>
+          <w:trHeight w:val="144"/>
+        </w:trPr>
+        <w:tc>
+          <w:tcPr>
+            <w:cnfStyle w:val="001000000000" w:firstRow="0" w:lastRow="0" w:firstColumn="1" w:lastColumn="0" w:oddVBand="0" w:evenVBand="0" w:oddHBand="0" w:evenHBand="0" w:firstRowFirstColumn="0" w:firstRowLastColumn="0" w:lastRowFirstColumn="0" w:lastRowLastColumn="0"/>
+            <w:tcW w:w="518" w:type="dxa"/>
+          </w:tcPr>
+          <w:p>
+            <w:pPr>
+              <w:pStyle w:val="ListNumber"/>
+              <w:numPr>
+                <w:ilvl w:val="0"/>
+                <w:numId w:val="0"/>
+              </w:numPr>
+              <w:spacing w:after="160" w:line="276" w:lineRule="auto"/>
+              <w:ind w:left="7655" w:hanging="288"/>
+              <w:rPr>
+                <w:rFonts w:ascii="Poppins" w:hAnsi="Poppins" w:cs="Poppins"/>
+                <w:b w:val="0"/>
+                <w:sz w:val="20"/>
+                <w:szCs w:val="20"/>
+                <w:lang w:val="en-GB"/>
+              </w:rPr>
+            </w:pPr>
+          </w:p>
+        </w:tc>
+        <w:tc>
+          <w:tcPr>
+            <w:tcW w:w="8271" w:type="dxa"/>
+          </w:tcPr>
+          <w:p>
+            <w:pPr>
+              <w:spacing w:line="276" w:lineRule="auto"/>
+              <w:cnfStyle w:val="000000100000" w:firstRow="0" w:lastRow="0" w:firstColumn="0" w:lastColumn="0" w:oddVBand="0" w:evenVBand="0" w:oddHBand="1" w:evenHBand="0" w:firstRowFirstColumn="0" w:firstRowLastColumn="0" w:lastRowFirstColumn="0" w:lastRowLastColumn="0"/>
+              <w:rPr>
+                <w:rFonts w:ascii="Poppins" w:hAnsi="Poppins" w:cs="Poppins"/>
+                <w:sz w:val="24"/>
+                <w:szCs w:val="24"/>
+              </w:rPr>
+            </w:pPr>
+            <w:r>
+              <w:rPr>
+                <w:rFonts w:ascii="Poppins" w:hAnsi="Poppins" w:cs="Poppins"/>
+                <w:sz w:val="24"/>
+                <w:szCs w:val="24"/>
+              </w:rPr>
+              <w:t>Netherlands</w:t>
+            </w:r>
+          </w:p>
+          <w:p>
+            <w:pPr>
+              <w:spacing w:line="276" w:lineRule="auto"/>
+              <w:cnfStyle w:val="000000100000" w:firstRow="0" w:lastRow="0" w:firstColumn="0" w:lastColumn="0" w:oddVBand="0" w:evenVBand="0" w:oddHBand="1" w:evenHBand="0" w:firstRowFirstColumn="0" w:firstRowLastColumn="0" w:lastRowFirstColumn="0" w:lastRowLastColumn="0"/>
+              <w:rPr>
+                <w:rFonts w:ascii="Poppins" w:hAnsi="Poppins" w:cs="Poppins"/>
+                <w:sz w:val="24"/>
+                <w:szCs w:val="24"/>
+              </w:rPr>
+            </w:pPr>
+          </w:p>
+          <w:p>
+            <w:pPr>
+              <w:spacing w:line="276" w:lineRule="auto"/>
+              <w:cnfStyle w:val="000000100000" w:firstRow="0" w:lastRow="0" w:firstColumn="0" w:lastColumn="0" w:oddVBand="0" w:evenVBand="0" w:oddHBand="1" w:evenHBand="0" w:firstRowFirstColumn="0" w:firstRowLastColumn="0" w:lastRowFirstColumn="0" w:lastRowLastColumn="0"/>
+              <w:rPr>
+                <w:rFonts w:ascii="Poppins" w:hAnsi="Poppins" w:cs="Poppins"/>
+                <w:sz w:val="24"/>
+                <w:szCs w:val="24"/>
+              </w:rPr>
+            </w:pPr>
+            <w:hyperlink r:id="rId87" w:history="1">
+              <w:r>
+                <w:rPr>
+                  <w:rStyle w:val="Hyperlink"/>
+                  <w:rFonts w:ascii="Poppins" w:hAnsi="Poppins" w:cs="Poppins"/>
+                  <w:sz w:val="24"/>
+                  <w:szCs w:val="24"/>
+                </w:rPr>
+                <w:t>Wikipedia.org</w:t>
+              </w:r>
+            </w:hyperlink>
+          </w:p>
+          <w:p>
+            <w:pPr>
+              <w:spacing w:line="276" w:lineRule="auto"/>
+              <w:cnfStyle w:val="000000100000" w:firstRow="0" w:lastRow="0" w:firstColumn="0" w:lastColumn="0" w:oddVBand="0" w:evenVBand="0" w:oddHBand="1" w:evenHBand="0" w:firstRowFirstColumn="0" w:firstRowLastColumn="0" w:lastRowFirstColumn="0" w:lastRowLastColumn="0"/>
+              <w:rPr>
+                <w:rFonts w:ascii="Poppins" w:hAnsi="Poppins" w:cs="Poppins"/>
+                <w:sz w:val="24"/>
+                <w:szCs w:val="24"/>
+              </w:rPr>
+            </w:pPr>
+            <w:hyperlink r:id="rId88" w:history="1">
+              <w:r>
+                <w:rPr>
+                  <w:rStyle w:val="Hyperlink"/>
+                  <w:rFonts w:ascii="Poppins" w:hAnsi="Poppins" w:cs="Poppins"/>
+                  <w:sz w:val="24"/>
+                  <w:szCs w:val="24"/>
+                </w:rPr>
+                <w:t>Planetware.com</w:t>
+              </w:r>
+            </w:hyperlink>
+          </w:p>
+        </w:tc>
+      </w:tr>
+      <w:tr>
+        <w:trPr>
+          <w:trHeight w:val="144"/>
+        </w:trPr>
+        <w:tc>
+          <w:tcPr>
+            <w:cnfStyle w:val="001000000000" w:firstRow="0" w:lastRow="0" w:firstColumn="1" w:lastColumn="0" w:oddVBand="0" w:evenVBand="0" w:oddHBand="0" w:evenHBand="0" w:firstRowFirstColumn="0" w:firstRowLastColumn="0" w:lastRowFirstColumn="0" w:lastRowLastColumn="0"/>
+            <w:tcW w:w="518" w:type="dxa"/>
+          </w:tcPr>
+          <w:p>
+            <w:pPr>
+              <w:pStyle w:val="ListNumber"/>
+              <w:numPr>
+                <w:ilvl w:val="0"/>
+                <w:numId w:val="0"/>
+              </w:numPr>
+              <w:spacing w:after="160" w:line="276" w:lineRule="auto"/>
+              <w:ind w:left="7655" w:hanging="288"/>
+              <w:rPr>
+                <w:rFonts w:ascii="Poppins" w:hAnsi="Poppins" w:cs="Poppins"/>
+                <w:b w:val="0"/>
+                <w:sz w:val="20"/>
+                <w:szCs w:val="20"/>
+                <w:lang w:val="en-GB"/>
+              </w:rPr>
+            </w:pPr>
+          </w:p>
+        </w:tc>
+        <w:tc>
+          <w:tcPr>
+            <w:tcW w:w="8271" w:type="dxa"/>
+          </w:tcPr>
+          <w:p>
+            <w:pPr>
+              <w:spacing w:line="276" w:lineRule="auto"/>
+              <w:cnfStyle w:val="000000000000" w:firstRow="0" w:lastRow="0" w:firstColumn="0" w:lastColumn="0" w:oddVBand="0" w:evenVBand="0" w:oddHBand="0" w:evenHBand="0" w:firstRowFirstColumn="0" w:firstRowLastColumn="0" w:lastRowFirstColumn="0" w:lastRowLastColumn="0"/>
+              <w:rPr>
+                <w:rFonts w:ascii="Poppins" w:hAnsi="Poppins" w:cs="Poppins"/>
+                <w:sz w:val="24"/>
+                <w:szCs w:val="24"/>
+              </w:rPr>
+            </w:pPr>
+            <w:r>
+              <w:rPr>
+                <w:rFonts w:ascii="Poppins" w:hAnsi="Poppins" w:cs="Poppins"/>
+                <w:sz w:val="24"/>
+                <w:szCs w:val="24"/>
+              </w:rPr>
+              <w:t>Poland</w:t>
+            </w:r>
+          </w:p>
+          <w:p>
+            <w:pPr>
+              <w:spacing w:line="276" w:lineRule="auto"/>
+              <w:cnfStyle w:val="000000000000" w:firstRow="0" w:lastRow="0" w:firstColumn="0" w:lastColumn="0" w:oddVBand="0" w:evenVBand="0" w:oddHBand="0" w:evenHBand="0" w:firstRowFirstColumn="0" w:firstRowLastColumn="0" w:lastRowFirstColumn="0" w:lastRowLastColumn="0"/>
+              <w:rPr>
+                <w:rFonts w:ascii="Poppins" w:hAnsi="Poppins" w:cs="Poppins"/>
+                <w:sz w:val="24"/>
+                <w:szCs w:val="24"/>
+              </w:rPr>
+            </w:pPr>
+          </w:p>
+          <w:p>
+            <w:pPr>
+              <w:spacing w:line="276" w:lineRule="auto"/>
+              <w:cnfStyle w:val="000000000000" w:firstRow="0" w:lastRow="0" w:firstColumn="0" w:lastColumn="0" w:oddVBand="0" w:evenVBand="0" w:oddHBand="0" w:evenHBand="0" w:firstRowFirstColumn="0" w:firstRowLastColumn="0" w:lastRowFirstColumn="0" w:lastRowLastColumn="0"/>
+              <w:rPr>
+                <w:rFonts w:ascii="Poppins" w:hAnsi="Poppins" w:cs="Poppins"/>
+                <w:sz w:val="24"/>
+                <w:szCs w:val="24"/>
+              </w:rPr>
+            </w:pPr>
+            <w:hyperlink r:id="rId89" w:history="1">
+              <w:r>
+                <w:rPr>
+                  <w:rStyle w:val="Hyperlink"/>
+                  <w:rFonts w:ascii="Poppins" w:hAnsi="Poppins" w:cs="Poppins"/>
+                  <w:sz w:val="24"/>
+                  <w:szCs w:val="24"/>
+                </w:rPr>
+                <w:t>Wikipedia.org</w:t>
+              </w:r>
+            </w:hyperlink>
+          </w:p>
+          <w:p>
+            <w:pPr>
+              <w:spacing w:line="276" w:lineRule="auto"/>
+              <w:cnfStyle w:val="000000000000" w:firstRow="0" w:lastRow="0" w:firstColumn="0" w:lastColumn="0" w:oddVBand="0" w:evenVBand="0" w:oddHBand="0" w:evenHBand="0" w:firstRowFirstColumn="0" w:firstRowLastColumn="0" w:lastRowFirstColumn="0" w:lastRowLastColumn="0"/>
+              <w:rPr>
+                <w:rFonts w:ascii="Poppins" w:hAnsi="Poppins" w:cs="Poppins"/>
+                <w:sz w:val="24"/>
+                <w:szCs w:val="24"/>
+              </w:rPr>
+            </w:pPr>
+            <w:hyperlink r:id="rId90" w:history="1">
+              <w:r>
+                <w:rPr>
+                  <w:rStyle w:val="Hyperlink"/>
+                  <w:rFonts w:ascii="Poppins" w:hAnsi="Poppins" w:cs="Poppins"/>
+                  <w:sz w:val="24"/>
+                  <w:szCs w:val="24"/>
+                </w:rPr>
+                <w:t>Planetware.com</w:t>
+              </w:r>
+            </w:hyperlink>
+          </w:p>
+        </w:tc>
+      </w:tr>
+      <w:tr>
+        <w:trPr>
+          <w:cnfStyle w:val="000000100000" w:firstRow="0" w:lastRow="0" w:firstColumn="0" w:lastColumn="0" w:oddVBand="0" w:evenVBand="0" w:oddHBand="1" w:evenHBand="0" w:firstRowFirstColumn="0" w:firstRowLastColumn="0" w:lastRowFirstColumn="0" w:lastRowLastColumn="0"/>
+          <w:trHeight w:val="144"/>
+        </w:trPr>
+        <w:tc>
+          <w:tcPr>
+            <w:cnfStyle w:val="001000000000" w:firstRow="0" w:lastRow="0" w:firstColumn="1" w:lastColumn="0" w:oddVBand="0" w:evenVBand="0" w:oddHBand="0" w:evenHBand="0" w:firstRowFirstColumn="0" w:firstRowLastColumn="0" w:lastRowFirstColumn="0" w:lastRowLastColumn="0"/>
+            <w:tcW w:w="518" w:type="dxa"/>
+          </w:tcPr>
+          <w:p>
+            <w:pPr>
+              <w:pStyle w:val="ListNumber"/>
+              <w:numPr>
+                <w:ilvl w:val="0"/>
+                <w:numId w:val="0"/>
+              </w:numPr>
+              <w:spacing w:after="160" w:line="276" w:lineRule="auto"/>
+              <w:ind w:left="7655" w:hanging="288"/>
+              <w:rPr>
+                <w:rFonts w:ascii="Poppins" w:hAnsi="Poppins" w:cs="Poppins"/>
+                <w:b w:val="0"/>
+                <w:sz w:val="20"/>
+                <w:szCs w:val="20"/>
+                <w:lang w:val="en-GB"/>
+              </w:rPr>
+            </w:pPr>
+          </w:p>
+        </w:tc>
+        <w:tc>
+          <w:tcPr>
+            <w:tcW w:w="8271" w:type="dxa"/>
+          </w:tcPr>
+          <w:p>
+            <w:pPr>
+              <w:spacing w:line="276" w:lineRule="auto"/>
+              <w:cnfStyle w:val="000000100000" w:firstRow="0" w:lastRow="0" w:firstColumn="0" w:lastColumn="0" w:oddVBand="0" w:evenVBand="0" w:oddHBand="1" w:evenHBand="0" w:firstRowFirstColumn="0" w:firstRowLastColumn="0" w:lastRowFirstColumn="0" w:lastRowLastColumn="0"/>
+              <w:rPr>
+                <w:rFonts w:ascii="Poppins" w:hAnsi="Poppins" w:cs="Poppins"/>
+                <w:sz w:val="24"/>
+                <w:szCs w:val="24"/>
+              </w:rPr>
+            </w:pPr>
+            <w:r>
+              <w:rPr>
+                <w:rFonts w:ascii="Poppins" w:hAnsi="Poppins" w:cs="Poppins"/>
+                <w:sz w:val="24"/>
+                <w:szCs w:val="24"/>
+              </w:rPr>
+              <w:t>Portugal</w:t>
+            </w:r>
+          </w:p>
+          <w:p>
+            <w:pPr>
+              <w:spacing w:line="276" w:lineRule="auto"/>
+              <w:cnfStyle w:val="000000100000" w:firstRow="0" w:lastRow="0" w:firstColumn="0" w:lastColumn="0" w:oddVBand="0" w:evenVBand="0" w:oddHBand="1" w:evenHBand="0" w:firstRowFirstColumn="0" w:firstRowLastColumn="0" w:lastRowFirstColumn="0" w:lastRowLastColumn="0"/>
+              <w:rPr>
+                <w:rFonts w:ascii="Poppins" w:hAnsi="Poppins" w:cs="Poppins"/>
+                <w:sz w:val="24"/>
+                <w:szCs w:val="24"/>
+              </w:rPr>
+            </w:pPr>
+          </w:p>
+          <w:p>
+            <w:pPr>
+              <w:spacing w:line="276" w:lineRule="auto"/>
+              <w:cnfStyle w:val="000000100000" w:firstRow="0" w:lastRow="0" w:firstColumn="0" w:lastColumn="0" w:oddVBand="0" w:evenVBand="0" w:oddHBand="1" w:evenHBand="0" w:firstRowFirstColumn="0" w:firstRowLastColumn="0" w:lastRowFirstColumn="0" w:lastRowLastColumn="0"/>
+              <w:rPr>
+                <w:rFonts w:ascii="Poppins" w:hAnsi="Poppins" w:cs="Poppins"/>
+                <w:sz w:val="24"/>
+                <w:szCs w:val="24"/>
+              </w:rPr>
+            </w:pPr>
+            <w:hyperlink r:id="rId91" w:history="1">
+              <w:r>
+                <w:rPr>
+                  <w:rStyle w:val="Hyperlink"/>
+                  <w:rFonts w:ascii="Poppins" w:hAnsi="Poppins" w:cs="Poppins"/>
+                  <w:sz w:val="24"/>
+                  <w:szCs w:val="24"/>
+                </w:rPr>
+                <w:t>Planetware.com</w:t>
+              </w:r>
+            </w:hyperlink>
+          </w:p>
+          <w:p>
+            <w:pPr>
+              <w:spacing w:line="276" w:lineRule="auto"/>
+              <w:cnfStyle w:val="000000100000" w:firstRow="0" w:lastRow="0" w:firstColumn="0" w:lastColumn="0" w:oddVBand="0" w:evenVBand="0" w:oddHBand="1" w:evenHBand="0" w:firstRowFirstColumn="0" w:firstRowLastColumn="0" w:lastRowFirstColumn="0" w:lastRowLastColumn="0"/>
+              <w:rPr>
+                <w:rFonts w:ascii="Poppins" w:hAnsi="Poppins" w:cs="Poppins"/>
+                <w:sz w:val="24"/>
+                <w:szCs w:val="24"/>
+              </w:rPr>
+            </w:pPr>
+            <w:hyperlink r:id="rId92" w:history="1">
+              <w:r>
+                <w:rPr>
+                  <w:rStyle w:val="Hyperlink"/>
+                  <w:rFonts w:ascii="Poppins" w:hAnsi="Poppins" w:cs="Poppins"/>
+                  <w:sz w:val="24"/>
+                  <w:szCs w:val="24"/>
+                </w:rPr>
+                <w:t>EuropeanWaterfalls.com</w:t>
+              </w:r>
+            </w:hyperlink>
+          </w:p>
+        </w:tc>
+      </w:tr>
+      <w:tr>
+        <w:trPr>
+          <w:trHeight w:val="144"/>
+        </w:trPr>
+        <w:tc>
+          <w:tcPr>
+            <w:cnfStyle w:val="001000000000" w:firstRow="0" w:lastRow="0" w:firstColumn="1" w:lastColumn="0" w:oddVBand="0" w:evenVBand="0" w:oddHBand="0" w:evenHBand="0" w:firstRowFirstColumn="0" w:firstRowLastColumn="0" w:lastRowFirstColumn="0" w:lastRowLastColumn="0"/>
+            <w:tcW w:w="518" w:type="dxa"/>
+          </w:tcPr>
+          <w:p>
+            <w:pPr>
+              <w:pStyle w:val="ListNumber"/>
+              <w:numPr>
+                <w:ilvl w:val="0"/>
+                <w:numId w:val="0"/>
+              </w:numPr>
+              <w:spacing w:after="160" w:line="276" w:lineRule="auto"/>
+              <w:ind w:left="7655" w:hanging="288"/>
+              <w:rPr>
+                <w:rFonts w:ascii="Poppins" w:hAnsi="Poppins" w:cs="Poppins"/>
+                <w:b w:val="0"/>
+                <w:sz w:val="20"/>
+                <w:szCs w:val="20"/>
+                <w:lang w:val="en-GB"/>
+              </w:rPr>
+            </w:pPr>
+          </w:p>
+        </w:tc>
+        <w:tc>
+          <w:tcPr>
+            <w:tcW w:w="8271" w:type="dxa"/>
+          </w:tcPr>
+          <w:p>
+            <w:pPr>
+              <w:spacing w:line="276" w:lineRule="auto"/>
+              <w:cnfStyle w:val="000000000000" w:firstRow="0" w:lastRow="0" w:firstColumn="0" w:lastColumn="0" w:oddVBand="0" w:evenVBand="0" w:oddHBand="0" w:evenHBand="0" w:firstRowFirstColumn="0" w:firstRowLastColumn="0" w:lastRowFirstColumn="0" w:lastRowLastColumn="0"/>
+              <w:rPr>
+                <w:rFonts w:ascii="Poppins" w:hAnsi="Poppins" w:cs="Poppins"/>
+                <w:sz w:val="24"/>
+                <w:szCs w:val="24"/>
+              </w:rPr>
+            </w:pPr>
+            <w:r>
+              <w:rPr>
+                <w:rFonts w:ascii="Poppins" w:hAnsi="Poppins" w:cs="Poppins"/>
+                <w:sz w:val="24"/>
+                <w:szCs w:val="24"/>
+              </w:rPr>
+              <w:t>Romania</w:t>
+            </w:r>
+          </w:p>
+          <w:p>
+            <w:pPr>
+              <w:spacing w:line="276" w:lineRule="auto"/>
+              <w:cnfStyle w:val="000000000000" w:firstRow="0" w:lastRow="0" w:firstColumn="0" w:lastColumn="0" w:oddVBand="0" w:evenVBand="0" w:oddHBand="0" w:evenHBand="0" w:firstRowFirstColumn="0" w:firstRowLastColumn="0" w:lastRowFirstColumn="0" w:lastRowLastColumn="0"/>
+              <w:rPr>
+                <w:rFonts w:ascii="Poppins" w:hAnsi="Poppins" w:cs="Poppins"/>
+                <w:sz w:val="24"/>
+                <w:szCs w:val="24"/>
+              </w:rPr>
+            </w:pPr>
+          </w:p>
+          <w:p>
+            <w:pPr>
+              <w:spacing w:line="276" w:lineRule="auto"/>
+              <w:cnfStyle w:val="000000000000" w:firstRow="0" w:lastRow="0" w:firstColumn="0" w:lastColumn="0" w:oddVBand="0" w:evenVBand="0" w:oddHBand="0" w:evenHBand="0" w:firstRowFirstColumn="0" w:firstRowLastColumn="0" w:lastRowFirstColumn="0" w:lastRowLastColumn="0"/>
+              <w:rPr>
+                <w:rFonts w:ascii="Poppins" w:hAnsi="Poppins" w:cs="Poppins"/>
+                <w:sz w:val="24"/>
+                <w:szCs w:val="24"/>
+              </w:rPr>
+            </w:pPr>
+            <w:hyperlink r:id="rId93" w:history="1">
+              <w:r>
+                <w:rPr>
+                  <w:rStyle w:val="Hyperlink"/>
+                  <w:rFonts w:ascii="Poppins" w:hAnsi="Poppins" w:cs="Poppins"/>
+                  <w:sz w:val="24"/>
+                  <w:szCs w:val="24"/>
+                </w:rPr>
+                <w:t>Wikipedia.org</w:t>
+              </w:r>
+            </w:hyperlink>
+          </w:p>
+          <w:p>
+            <w:pPr>
+              <w:spacing w:line="276" w:lineRule="auto"/>
+              <w:cnfStyle w:val="000000000000" w:firstRow="0" w:lastRow="0" w:firstColumn="0" w:lastColumn="0" w:oddVBand="0" w:evenVBand="0" w:oddHBand="0" w:evenHBand="0" w:firstRowFirstColumn="0" w:firstRowLastColumn="0" w:lastRowFirstColumn="0" w:lastRowLastColumn="0"/>
+              <w:rPr>
+                <w:rFonts w:ascii="Poppins" w:hAnsi="Poppins" w:cs="Poppins"/>
+                <w:sz w:val="24"/>
+                <w:szCs w:val="24"/>
+              </w:rPr>
+            </w:pPr>
+            <w:hyperlink r:id="rId94" w:history="1">
+              <w:r>
+                <w:rPr>
+                  <w:rStyle w:val="Hyperlink"/>
+                  <w:rFonts w:ascii="Poppins" w:hAnsi="Poppins" w:cs="Poppins"/>
+                  <w:sz w:val="24"/>
+                  <w:szCs w:val="24"/>
+                </w:rPr>
+                <w:t>Britannica.com</w:t>
+              </w:r>
+            </w:hyperlink>
+          </w:p>
+          <w:p>
+            <w:pPr>
+              <w:spacing w:line="276" w:lineRule="auto"/>
+              <w:cnfStyle w:val="000000000000" w:firstRow="0" w:lastRow="0" w:firstColumn="0" w:lastColumn="0" w:oddVBand="0" w:evenVBand="0" w:oddHBand="0" w:evenHBand="0" w:firstRowFirstColumn="0" w:firstRowLastColumn="0" w:lastRowFirstColumn="0" w:lastRowLastColumn="0"/>
+              <w:rPr>
+                <w:rFonts w:ascii="Poppins" w:hAnsi="Poppins" w:cs="Poppins"/>
+                <w:sz w:val="24"/>
+                <w:szCs w:val="24"/>
+              </w:rPr>
+            </w:pPr>
+            <w:hyperlink r:id="rId95" w:history="1">
+              <w:r>
+                <w:rPr>
+                  <w:rStyle w:val="Hyperlink"/>
+                  <w:rFonts w:ascii="Poppins" w:hAnsi="Poppins" w:cs="Poppins"/>
+                  <w:sz w:val="24"/>
+                  <w:szCs w:val="24"/>
+                </w:rPr>
+                <w:t>PoianaBrasov.com</w:t>
+              </w:r>
+            </w:hyperlink>
+          </w:p>
+          <w:p>
+            <w:pPr>
+              <w:spacing w:line="276" w:lineRule="auto"/>
+              <w:cnfStyle w:val="000000000000" w:firstRow="0" w:lastRow="0" w:firstColumn="0" w:lastColumn="0" w:oddVBand="0" w:evenVBand="0" w:oddHBand="0" w:evenHBand="0" w:firstRowFirstColumn="0" w:firstRowLastColumn="0" w:lastRowFirstColumn="0" w:lastRowLastColumn="0"/>
+              <w:rPr>
+                <w:rFonts w:ascii="Poppins" w:hAnsi="Poppins" w:cs="Poppins"/>
+                <w:sz w:val="24"/>
+                <w:szCs w:val="24"/>
+              </w:rPr>
+            </w:pPr>
+            <w:hyperlink r:id="rId96" w:history="1">
+              <w:r>
+                <w:rPr>
+                  <w:rStyle w:val="Hyperlink"/>
+                  <w:rFonts w:ascii="Poppins" w:hAnsi="Poppins" w:cs="Poppins"/>
+                  <w:sz w:val="24"/>
+                  <w:szCs w:val="24"/>
+                </w:rPr>
+                <w:t>Unesco.org</w:t>
+              </w:r>
+            </w:hyperlink>
+          </w:p>
+          <w:p>
+            <w:pPr>
+              <w:spacing w:line="276" w:lineRule="auto"/>
+              <w:cnfStyle w:val="000000000000" w:firstRow="0" w:lastRow="0" w:firstColumn="0" w:lastColumn="0" w:oddVBand="0" w:evenVBand="0" w:oddHBand="0" w:evenHBand="0" w:firstRowFirstColumn="0" w:firstRowLastColumn="0" w:lastRowFirstColumn="0" w:lastRowLastColumn="0"/>
+              <w:rPr>
+                <w:rFonts w:ascii="Poppins" w:hAnsi="Poppins" w:cs="Poppins"/>
+                <w:sz w:val="24"/>
+                <w:szCs w:val="24"/>
+              </w:rPr>
+            </w:pPr>
+            <w:hyperlink r:id="rId97" w:history="1">
+              <w:r>
+                <w:rPr>
+                  <w:rStyle w:val="Hyperlink"/>
+                  <w:rFonts w:ascii="Poppins" w:hAnsi="Poppins" w:cs="Poppins"/>
+                  <w:sz w:val="24"/>
+                  <w:szCs w:val="24"/>
+                </w:rPr>
+                <w:t>RomaniaTourism.com</w:t>
+              </w:r>
+            </w:hyperlink>
+          </w:p>
+          <w:p>
+            <w:pPr>
+              <w:spacing w:line="276" w:lineRule="auto"/>
+              <w:cnfStyle w:val="000000000000" w:firstRow="0" w:lastRow="0" w:firstColumn="0" w:lastColumn="0" w:oddVBand="0" w:evenVBand="0" w:oddHBand="0" w:evenHBand="0" w:firstRowFirstColumn="0" w:firstRowLastColumn="0" w:lastRowFirstColumn="0" w:lastRowLastColumn="0"/>
+              <w:rPr>
+                <w:rFonts w:ascii="Poppins" w:hAnsi="Poppins" w:cs="Poppins"/>
+                <w:sz w:val="24"/>
+                <w:szCs w:val="24"/>
+              </w:rPr>
+            </w:pPr>
+            <w:hyperlink r:id="rId98" w:history="1">
+              <w:r>
+                <w:rPr>
+                  <w:rStyle w:val="Hyperlink"/>
+                  <w:rFonts w:ascii="Poppins" w:hAnsi="Poppins" w:cs="Poppins"/>
+                  <w:sz w:val="24"/>
+                  <w:szCs w:val="24"/>
+                </w:rPr>
+                <w:t>Wikipedia.org</w:t>
+              </w:r>
+            </w:hyperlink>
+          </w:p>
+        </w:tc>
+      </w:tr>
+      <w:tr>
+        <w:trPr>
+          <w:cnfStyle w:val="000000100000" w:firstRow="0" w:lastRow="0" w:firstColumn="0" w:lastColumn="0" w:oddVBand="0" w:evenVBand="0" w:oddHBand="1" w:evenHBand="0" w:firstRowFirstColumn="0" w:firstRowLastColumn="0" w:lastRowFirstColumn="0" w:lastRowLastColumn="0"/>
+          <w:trHeight w:val="144"/>
+        </w:trPr>
+        <w:tc>
+          <w:tcPr>
+            <w:cnfStyle w:val="001000000000" w:firstRow="0" w:lastRow="0" w:firstColumn="1" w:lastColumn="0" w:oddVBand="0" w:evenVBand="0" w:oddHBand="0" w:evenHBand="0" w:firstRowFirstColumn="0" w:firstRowLastColumn="0" w:lastRowFirstColumn="0" w:lastRowLastColumn="0"/>
+            <w:tcW w:w="518" w:type="dxa"/>
+          </w:tcPr>
+          <w:p>
+            <w:pPr>
+              <w:pStyle w:val="ListNumber"/>
+              <w:numPr>
+                <w:ilvl w:val="0"/>
+                <w:numId w:val="0"/>
+              </w:numPr>
+              <w:spacing w:after="160" w:line="276" w:lineRule="auto"/>
+              <w:ind w:left="7655" w:hanging="288"/>
+              <w:rPr>
+                <w:rFonts w:ascii="Poppins" w:hAnsi="Poppins" w:cs="Poppins"/>
+                <w:b w:val="0"/>
+                <w:sz w:val="20"/>
+                <w:szCs w:val="20"/>
+                <w:lang w:val="en-GB"/>
+              </w:rPr>
+            </w:pPr>
+          </w:p>
+        </w:tc>
+        <w:tc>
+          <w:tcPr>
+            <w:tcW w:w="8271" w:type="dxa"/>
+          </w:tcPr>
+          <w:p>
+            <w:pPr>
+              <w:spacing w:line="276" w:lineRule="auto"/>
+              <w:cnfStyle w:val="000000100000" w:firstRow="0" w:lastRow="0" w:firstColumn="0" w:lastColumn="0" w:oddVBand="0" w:evenVBand="0" w:oddHBand="1" w:evenHBand="0" w:firstRowFirstColumn="0" w:firstRowLastColumn="0" w:lastRowFirstColumn="0" w:lastRowLastColumn="0"/>
+              <w:rPr>
+                <w:rFonts w:ascii="Poppins" w:hAnsi="Poppins" w:cs="Poppins"/>
+                <w:sz w:val="24"/>
+                <w:szCs w:val="24"/>
+              </w:rPr>
+            </w:pPr>
+            <w:r>
+              <w:rPr>
+                <w:rFonts w:ascii="Poppins" w:hAnsi="Poppins" w:cs="Poppins"/>
+                <w:sz w:val="24"/>
+                <w:szCs w:val="24"/>
+              </w:rPr>
+              <w:t>Slovakia</w:t>
+            </w:r>
+          </w:p>
+          <w:p>
+            <w:pPr>
+              <w:spacing w:line="276" w:lineRule="auto"/>
+              <w:cnfStyle w:val="000000100000" w:firstRow="0" w:lastRow="0" w:firstColumn="0" w:lastColumn="0" w:oddVBand="0" w:evenVBand="0" w:oddHBand="1" w:evenHBand="0" w:firstRowFirstColumn="0" w:firstRowLastColumn="0" w:lastRowFirstColumn="0" w:lastRowLastColumn="0"/>
+              <w:rPr>
+                <w:rFonts w:ascii="Poppins" w:hAnsi="Poppins" w:cs="Poppins"/>
+                <w:sz w:val="24"/>
+                <w:szCs w:val="24"/>
+              </w:rPr>
+            </w:pPr>
+          </w:p>
+          <w:p>
+            <w:pPr>
+              <w:spacing w:line="276" w:lineRule="auto"/>
+              <w:cnfStyle w:val="000000100000" w:firstRow="0" w:lastRow="0" w:firstColumn="0" w:lastColumn="0" w:oddVBand="0" w:evenVBand="0" w:oddHBand="1" w:evenHBand="0" w:firstRowFirstColumn="0" w:firstRowLastColumn="0" w:lastRowFirstColumn="0" w:lastRowLastColumn="0"/>
+              <w:rPr>
+                <w:rFonts w:ascii="Poppins" w:hAnsi="Poppins" w:cs="Poppins"/>
+                <w:sz w:val="24"/>
+                <w:szCs w:val="24"/>
+              </w:rPr>
+            </w:pPr>
+            <w:hyperlink r:id="rId99" w:history="1">
+              <w:r>
+                <w:rPr>
+                  <w:rStyle w:val="Hyperlink"/>
+                  <w:rFonts w:ascii="Poppins" w:hAnsi="Poppins" w:cs="Poppins"/>
+                  <w:sz w:val="24"/>
+                  <w:szCs w:val="24"/>
+                </w:rPr>
+                <w:t>Wikipedia.org</w:t>
+              </w:r>
+            </w:hyperlink>
+          </w:p>
+          <w:p>
+            <w:pPr>
+              <w:spacing w:line="276" w:lineRule="auto"/>
+              <w:cnfStyle w:val="000000100000" w:firstRow="0" w:lastRow="0" w:firstColumn="0" w:lastColumn="0" w:oddVBand="0" w:evenVBand="0" w:oddHBand="1" w:evenHBand="0" w:firstRowFirstColumn="0" w:firstRowLastColumn="0" w:lastRowFirstColumn="0" w:lastRowLastColumn="0"/>
+              <w:rPr>
+                <w:rFonts w:ascii="Poppins" w:hAnsi="Poppins" w:cs="Poppins"/>
+                <w:sz w:val="24"/>
+                <w:szCs w:val="24"/>
+              </w:rPr>
+            </w:pPr>
+            <w:hyperlink r:id="rId100" w:history="1">
+              <w:proofErr w:type="spellStart"/>
+              <w:r>
+                <w:rPr>
+                  <w:rStyle w:val="Hyperlink"/>
+                  <w:rFonts w:ascii="Poppins" w:hAnsi="Poppins" w:cs="Poppins"/>
+                  <w:sz w:val="24"/>
+                  <w:szCs w:val="24"/>
+                </w:rPr>
+                <w:t>Planetware,com</w:t>
+              </w:r>
+              <w:proofErr w:type="spellEnd"/>
+            </w:hyperlink>
+          </w:p>
+          <w:p>
+            <w:pPr>
+              <w:spacing w:line="276" w:lineRule="auto"/>
+              <w:cnfStyle w:val="000000100000" w:firstRow="0" w:lastRow="0" w:firstColumn="0" w:lastColumn="0" w:oddVBand="0" w:evenVBand="0" w:oddHBand="1" w:evenHBand="0" w:firstRowFirstColumn="0" w:firstRowLastColumn="0" w:lastRowFirstColumn="0" w:lastRowLastColumn="0"/>
+              <w:rPr>
+                <w:rFonts w:ascii="Poppins" w:hAnsi="Poppins" w:cs="Poppins"/>
+                <w:sz w:val="24"/>
+                <w:szCs w:val="24"/>
+              </w:rPr>
+            </w:pPr>
+            <w:hyperlink r:id="rId101" w:history="1">
+              <w:r>
+                <w:rPr>
+                  <w:rStyle w:val="Hyperlink"/>
+                  <w:rFonts w:ascii="Poppins" w:hAnsi="Poppins" w:cs="Poppins"/>
+                  <w:sz w:val="24"/>
+                  <w:szCs w:val="24"/>
+                </w:rPr>
+                <w:t>Unesco.org</w:t>
+              </w:r>
+            </w:hyperlink>
+          </w:p>
+          <w:p>
+            <w:pPr>
+              <w:spacing w:line="276" w:lineRule="auto"/>
+              <w:cnfStyle w:val="000000100000" w:firstRow="0" w:lastRow="0" w:firstColumn="0" w:lastColumn="0" w:oddVBand="0" w:evenVBand="0" w:oddHBand="1" w:evenHBand="0" w:firstRowFirstColumn="0" w:firstRowLastColumn="0" w:lastRowFirstColumn="0" w:lastRowLastColumn="0"/>
+              <w:rPr>
+                <w:rFonts w:ascii="Poppins" w:hAnsi="Poppins" w:cs="Poppins"/>
+                <w:sz w:val="24"/>
+                <w:szCs w:val="24"/>
+              </w:rPr>
+            </w:pPr>
+            <w:hyperlink r:id="rId102" w:history="1">
+              <w:r>
+                <w:rPr>
+                  <w:rStyle w:val="Hyperlink"/>
+                  <w:rFonts w:ascii="Poppins" w:hAnsi="Poppins" w:cs="Poppins"/>
+                  <w:sz w:val="24"/>
+                  <w:szCs w:val="24"/>
+                </w:rPr>
+                <w:t>Unesco.org</w:t>
+              </w:r>
+            </w:hyperlink>
+          </w:p>
+        </w:tc>
+      </w:tr>
+      <w:tr>
+        <w:trPr>
+          <w:trHeight w:val="144"/>
+        </w:trPr>
+        <w:tc>
+          <w:tcPr>
+            <w:cnfStyle w:val="001000000000" w:firstRow="0" w:lastRow="0" w:firstColumn="1" w:lastColumn="0" w:oddVBand="0" w:evenVBand="0" w:oddHBand="0" w:evenHBand="0" w:firstRowFirstColumn="0" w:firstRowLastColumn="0" w:lastRowFirstColumn="0" w:lastRowLastColumn="0"/>
+            <w:tcW w:w="518" w:type="dxa"/>
+          </w:tcPr>
+          <w:p>
+            <w:pPr>
+              <w:pStyle w:val="ListNumber"/>
+              <w:numPr>
+                <w:ilvl w:val="0"/>
+                <w:numId w:val="0"/>
+              </w:numPr>
+              <w:spacing w:after="160" w:line="276" w:lineRule="auto"/>
+              <w:ind w:left="7655" w:hanging="288"/>
+              <w:rPr>
+                <w:rFonts w:ascii="Poppins" w:hAnsi="Poppins" w:cs="Poppins"/>
+                <w:b w:val="0"/>
+                <w:sz w:val="20"/>
+                <w:szCs w:val="20"/>
+                <w:lang w:val="en-GB"/>
+              </w:rPr>
+            </w:pPr>
+          </w:p>
+        </w:tc>
+        <w:tc>
+          <w:tcPr>
+            <w:tcW w:w="8271" w:type="dxa"/>
+          </w:tcPr>
+          <w:p>
+            <w:pPr>
+              <w:spacing w:line="276" w:lineRule="auto"/>
+              <w:cnfStyle w:val="000000000000" w:firstRow="0" w:lastRow="0" w:firstColumn="0" w:lastColumn="0" w:oddVBand="0" w:evenVBand="0" w:oddHBand="0" w:evenHBand="0" w:firstRowFirstColumn="0" w:firstRowLastColumn="0" w:lastRowFirstColumn="0" w:lastRowLastColumn="0"/>
+              <w:rPr>
+                <w:rFonts w:ascii="Poppins" w:hAnsi="Poppins" w:cs="Poppins"/>
+                <w:sz w:val="24"/>
+                <w:szCs w:val="24"/>
+              </w:rPr>
+            </w:pPr>
+            <w:r>
+              <w:rPr>
+                <w:rFonts w:ascii="Poppins" w:hAnsi="Poppins" w:cs="Poppins"/>
+                <w:sz w:val="24"/>
+                <w:szCs w:val="24"/>
+              </w:rPr>
+              <w:t>Slovenia</w:t>
+            </w:r>
+          </w:p>
+          <w:p>
+            <w:pPr>
+              <w:spacing w:line="276" w:lineRule="auto"/>
+              <w:cnfStyle w:val="000000000000" w:firstRow="0" w:lastRow="0" w:firstColumn="0" w:lastColumn="0" w:oddVBand="0" w:evenVBand="0" w:oddHBand="0" w:evenHBand="0" w:firstRowFirstColumn="0" w:firstRowLastColumn="0" w:lastRowFirstColumn="0" w:lastRowLastColumn="0"/>
+              <w:rPr>
+                <w:rFonts w:ascii="Poppins" w:hAnsi="Poppins" w:cs="Poppins"/>
+                <w:sz w:val="24"/>
+                <w:szCs w:val="24"/>
+              </w:rPr>
+            </w:pPr>
+          </w:p>
+          <w:p>
+            <w:pPr>
+              <w:spacing w:line="276" w:lineRule="auto"/>
+              <w:cnfStyle w:val="000000000000" w:firstRow="0" w:lastRow="0" w:firstColumn="0" w:lastColumn="0" w:oddVBand="0" w:evenVBand="0" w:oddHBand="0" w:evenHBand="0" w:firstRowFirstColumn="0" w:firstRowLastColumn="0" w:lastRowFirstColumn="0" w:lastRowLastColumn="0"/>
+              <w:rPr>
+                <w:rFonts w:ascii="Poppins" w:hAnsi="Poppins" w:cs="Poppins"/>
+                <w:sz w:val="24"/>
+                <w:szCs w:val="24"/>
+              </w:rPr>
+            </w:pPr>
+            <w:hyperlink r:id="rId103" w:history="1">
+              <w:r>
+                <w:rPr>
+                  <w:rStyle w:val="Hyperlink"/>
+                  <w:rFonts w:ascii="Poppins" w:hAnsi="Poppins" w:cs="Poppins"/>
+                  <w:sz w:val="24"/>
+                  <w:szCs w:val="24"/>
+                </w:rPr>
+                <w:t>Wikipedia.org</w:t>
+              </w:r>
+            </w:hyperlink>
+          </w:p>
+          <w:p>
+            <w:pPr>
+              <w:spacing w:line="276" w:lineRule="auto"/>
+              <w:cnfStyle w:val="000000000000" w:firstRow="0" w:lastRow="0" w:firstColumn="0" w:lastColumn="0" w:oddVBand="0" w:evenVBand="0" w:oddHBand="0" w:evenHBand="0" w:firstRowFirstColumn="0" w:firstRowLastColumn="0" w:lastRowFirstColumn="0" w:lastRowLastColumn="0"/>
+              <w:rPr>
+                <w:rFonts w:ascii="Poppins" w:hAnsi="Poppins" w:cs="Poppins"/>
+                <w:sz w:val="24"/>
+                <w:szCs w:val="24"/>
+              </w:rPr>
+            </w:pPr>
+            <w:hyperlink r:id="rId104" w:history="1">
+              <w:r>
+                <w:rPr>
+                  <w:rStyle w:val="Hyperlink"/>
+                  <w:rFonts w:ascii="Poppins" w:hAnsi="Poppins" w:cs="Poppins"/>
+                  <w:sz w:val="24"/>
+                  <w:szCs w:val="24"/>
+                </w:rPr>
+                <w:t>Wikipedia.org</w:t>
+              </w:r>
+            </w:hyperlink>
+          </w:p>
+          <w:p>
+            <w:pPr>
+              <w:spacing w:line="276" w:lineRule="auto"/>
+              <w:cnfStyle w:val="000000000000" w:firstRow="0" w:lastRow="0" w:firstColumn="0" w:lastColumn="0" w:oddVBand="0" w:evenVBand="0" w:oddHBand="0" w:evenHBand="0" w:firstRowFirstColumn="0" w:firstRowLastColumn="0" w:lastRowFirstColumn="0" w:lastRowLastColumn="0"/>
+              <w:rPr>
+                <w:rFonts w:ascii="Poppins" w:hAnsi="Poppins" w:cs="Poppins"/>
+                <w:sz w:val="24"/>
+                <w:szCs w:val="24"/>
+              </w:rPr>
+            </w:pPr>
+            <w:hyperlink r:id="rId105" w:history="1">
+              <w:r>
+                <w:rPr>
+                  <w:rStyle w:val="Hyperlink"/>
+                  <w:rFonts w:ascii="Poppins" w:hAnsi="Poppins" w:cs="Poppins"/>
+                  <w:sz w:val="24"/>
+                  <w:szCs w:val="24"/>
+                </w:rPr>
+                <w:t>Wikipedia.org</w:t>
+              </w:r>
+            </w:hyperlink>
+          </w:p>
+          <w:p>
+            <w:pPr>
+              <w:spacing w:line="276" w:lineRule="auto"/>
+              <w:cnfStyle w:val="000000000000" w:firstRow="0" w:lastRow="0" w:firstColumn="0" w:lastColumn="0" w:oddVBand="0" w:evenVBand="0" w:oddHBand="0" w:evenHBand="0" w:firstRowFirstColumn="0" w:firstRowLastColumn="0" w:lastRowFirstColumn="0" w:lastRowLastColumn="0"/>
+              <w:rPr>
+                <w:rFonts w:ascii="Poppins" w:hAnsi="Poppins" w:cs="Poppins"/>
+                <w:sz w:val="24"/>
+                <w:szCs w:val="24"/>
+              </w:rPr>
+            </w:pPr>
+            <w:hyperlink r:id="rId106" w:history="1">
+              <w:r>
+                <w:rPr>
+                  <w:rStyle w:val="Hyperlink"/>
+                  <w:rFonts w:ascii="Poppins" w:hAnsi="Poppins" w:cs="Poppins"/>
+                  <w:sz w:val="24"/>
+                  <w:szCs w:val="24"/>
+                </w:rPr>
+                <w:t>InspiRock.com</w:t>
+              </w:r>
+            </w:hyperlink>
+          </w:p>
+          <w:p>
+            <w:pPr>
+              <w:spacing w:line="276" w:lineRule="auto"/>
+              <w:cnfStyle w:val="000000000000" w:firstRow="0" w:lastRow="0" w:firstColumn="0" w:lastColumn="0" w:oddVBand="0" w:evenVBand="0" w:oddHBand="0" w:evenHBand="0" w:firstRowFirstColumn="0" w:firstRowLastColumn="0" w:lastRowFirstColumn="0" w:lastRowLastColumn="0"/>
+              <w:rPr>
+                <w:rFonts w:ascii="Poppins" w:hAnsi="Poppins" w:cs="Poppins"/>
+                <w:sz w:val="24"/>
+                <w:szCs w:val="24"/>
+              </w:rPr>
+            </w:pPr>
+            <w:hyperlink r:id="rId107" w:history="1">
+              <w:r>
+                <w:rPr>
+                  <w:rStyle w:val="Hyperlink"/>
+                  <w:rFonts w:ascii="Poppins" w:hAnsi="Poppins" w:cs="Poppins"/>
+                  <w:sz w:val="24"/>
+                  <w:szCs w:val="24"/>
+                </w:rPr>
+                <w:t>Kraji.eu</w:t>
+              </w:r>
+            </w:hyperlink>
+          </w:p>
+        </w:tc>
+      </w:tr>
+      <w:tr>
+        <w:trPr>
+          <w:cnfStyle w:val="000000100000" w:firstRow="0" w:lastRow="0" w:firstColumn="0" w:lastColumn="0" w:oddVBand="0" w:evenVBand="0" w:oddHBand="1" w:evenHBand="0" w:firstRowFirstColumn="0" w:firstRowLastColumn="0" w:lastRowFirstColumn="0" w:lastRowLastColumn="0"/>
+          <w:trHeight w:val="144"/>
+        </w:trPr>
+        <w:tc>
+          <w:tcPr>
+            <w:cnfStyle w:val="001000000000" w:firstRow="0" w:lastRow="0" w:firstColumn="1" w:lastColumn="0" w:oddVBand="0" w:evenVBand="0" w:oddHBand="0" w:evenHBand="0" w:firstRowFirstColumn="0" w:firstRowLastColumn="0" w:lastRowFirstColumn="0" w:lastRowLastColumn="0"/>
+            <w:tcW w:w="518" w:type="dxa"/>
+          </w:tcPr>
+          <w:p>
+            <w:pPr>
+              <w:pStyle w:val="ListNumber"/>
+              <w:numPr>
+                <w:ilvl w:val="0"/>
+                <w:numId w:val="0"/>
+              </w:numPr>
+              <w:spacing w:after="160" w:line="276" w:lineRule="auto"/>
+              <w:ind w:left="7655" w:hanging="288"/>
+              <w:rPr>
+                <w:rFonts w:ascii="Poppins" w:hAnsi="Poppins" w:cs="Poppins"/>
+                <w:b w:val="0"/>
+                <w:sz w:val="20"/>
+                <w:szCs w:val="20"/>
+                <w:lang w:val="en-GB"/>
+              </w:rPr>
+            </w:pPr>
+          </w:p>
+        </w:tc>
+        <w:tc>
+          <w:tcPr>
+            <w:tcW w:w="8271" w:type="dxa"/>
+          </w:tcPr>
+          <w:p>
+            <w:pPr>
+              <w:spacing w:line="276" w:lineRule="auto"/>
+              <w:cnfStyle w:val="000000100000" w:firstRow="0" w:lastRow="0" w:firstColumn="0" w:lastColumn="0" w:oddVBand="0" w:evenVBand="0" w:oddHBand="1" w:evenHBand="0" w:firstRowFirstColumn="0" w:firstRowLastColumn="0" w:lastRowFirstColumn="0" w:lastRowLastColumn="0"/>
+              <w:rPr>
+                <w:rFonts w:ascii="Poppins" w:hAnsi="Poppins" w:cs="Poppins"/>
+                <w:sz w:val="24"/>
+                <w:szCs w:val="24"/>
+              </w:rPr>
+            </w:pPr>
+            <w:r>
+              <w:rPr>
+                <w:rFonts w:ascii="Poppins" w:hAnsi="Poppins" w:cs="Poppins"/>
+                <w:sz w:val="24"/>
+                <w:szCs w:val="24"/>
+              </w:rPr>
+              <w:t>Spain</w:t>
+            </w:r>
+          </w:p>
+          <w:p>
+            <w:pPr>
+              <w:spacing w:line="276" w:lineRule="auto"/>
+              <w:cnfStyle w:val="000000100000" w:firstRow="0" w:lastRow="0" w:firstColumn="0" w:lastColumn="0" w:oddVBand="0" w:evenVBand="0" w:oddHBand="1" w:evenHBand="0" w:firstRowFirstColumn="0" w:firstRowLastColumn="0" w:lastRowFirstColumn="0" w:lastRowLastColumn="0"/>
+              <w:rPr>
+                <w:rFonts w:ascii="Poppins" w:hAnsi="Poppins" w:cs="Poppins"/>
+                <w:sz w:val="24"/>
+                <w:szCs w:val="24"/>
+              </w:rPr>
+            </w:pPr>
+          </w:p>
+          <w:p>
+            <w:pPr>
+              <w:spacing w:line="276" w:lineRule="auto"/>
+              <w:cnfStyle w:val="000000100000" w:firstRow="0" w:lastRow="0" w:firstColumn="0" w:lastColumn="0" w:oddVBand="0" w:evenVBand="0" w:oddHBand="1" w:evenHBand="0" w:firstRowFirstColumn="0" w:firstRowLastColumn="0" w:lastRowFirstColumn="0" w:lastRowLastColumn="0"/>
+              <w:rPr>
+                <w:rFonts w:ascii="Poppins" w:hAnsi="Poppins" w:cs="Poppins"/>
+                <w:sz w:val="24"/>
+                <w:szCs w:val="24"/>
+              </w:rPr>
+            </w:pPr>
+            <w:hyperlink r:id="rId108" w:history="1">
+              <w:r>
+                <w:rPr>
+                  <w:rStyle w:val="Hyperlink"/>
+                  <w:rFonts w:ascii="Poppins" w:hAnsi="Poppins" w:cs="Poppins"/>
+                  <w:sz w:val="24"/>
+                  <w:szCs w:val="24"/>
+                </w:rPr>
+                <w:t>Planetware.com</w:t>
+              </w:r>
+            </w:hyperlink>
+          </w:p>
+        </w:tc>
+      </w:tr>
+      <w:tr>
+        <w:trPr>
+          <w:trHeight w:val="144"/>
+        </w:trPr>
+        <w:tc>
+          <w:tcPr>
+            <w:cnfStyle w:val="001000000000" w:firstRow="0" w:lastRow="0" w:firstColumn="1" w:lastColumn="0" w:oddVBand="0" w:evenVBand="0" w:oddHBand="0" w:evenHBand="0" w:firstRowFirstColumn="0" w:firstRowLastColumn="0" w:lastRowFirstColumn="0" w:lastRowLastColumn="0"/>
+            <w:tcW w:w="518" w:type="dxa"/>
+          </w:tcPr>
+          <w:p>
+            <w:pPr>
+              <w:pStyle w:val="ListNumber"/>
+              <w:numPr>
+                <w:ilvl w:val="0"/>
+                <w:numId w:val="0"/>
+              </w:numPr>
+              <w:spacing w:after="160" w:line="276" w:lineRule="auto"/>
+              <w:ind w:left="7655" w:hanging="288"/>
+              <w:rPr>
+                <w:rFonts w:ascii="Poppins" w:hAnsi="Poppins" w:cs="Poppins"/>
+                <w:b w:val="0"/>
+                <w:sz w:val="20"/>
+                <w:szCs w:val="20"/>
+                <w:lang w:val="en-GB"/>
+              </w:rPr>
+            </w:pPr>
+            <w:r>
+              <w:rPr>
+                <w:rFonts w:ascii="Poppins" w:hAnsi="Poppins" w:cs="Poppins"/>
+                <w:b w:val="0"/>
+                <w:sz w:val="20"/>
+                <w:szCs w:val="20"/>
+                <w:lang w:val="en-GB"/>
+              </w:rPr>
+              <w:t>S</w:t>
+            </w:r>
+          </w:p>
+        </w:tc>
+        <w:tc>
+          <w:tcPr>
+            <w:tcW w:w="8271" w:type="dxa"/>
+          </w:tcPr>
+          <w:p>
+            <w:pPr>
+              <w:spacing w:line="276" w:lineRule="auto"/>
+              <w:cnfStyle w:val="000000000000" w:firstRow="0" w:lastRow="0" w:firstColumn="0" w:lastColumn="0" w:oddVBand="0" w:evenVBand="0" w:oddHBand="0" w:evenHBand="0" w:firstRowFirstColumn="0" w:firstRowLastColumn="0" w:lastRowFirstColumn="0" w:lastRowLastColumn="0"/>
+              <w:rPr>
+                <w:rFonts w:ascii="Poppins" w:hAnsi="Poppins" w:cs="Poppins"/>
+                <w:sz w:val="24"/>
+                <w:szCs w:val="24"/>
+              </w:rPr>
+            </w:pPr>
+            <w:r>
+              <w:rPr>
+                <w:rFonts w:ascii="Poppins" w:hAnsi="Poppins" w:cs="Poppins"/>
+                <w:sz w:val="24"/>
+                <w:szCs w:val="24"/>
+              </w:rPr>
+              <w:t>Sweden</w:t>
+            </w:r>
+          </w:p>
+          <w:p>
+            <w:pPr>
+              <w:spacing w:line="276" w:lineRule="auto"/>
+              <w:cnfStyle w:val="000000000000" w:firstRow="0" w:lastRow="0" w:firstColumn="0" w:lastColumn="0" w:oddVBand="0" w:evenVBand="0" w:oddHBand="0" w:evenHBand="0" w:firstRowFirstColumn="0" w:firstRowLastColumn="0" w:lastRowFirstColumn="0" w:lastRowLastColumn="0"/>
+              <w:rPr>
+                <w:rFonts w:ascii="Poppins" w:hAnsi="Poppins" w:cs="Poppins"/>
+                <w:sz w:val="24"/>
+                <w:szCs w:val="24"/>
+              </w:rPr>
+            </w:pPr>
+          </w:p>
+          <w:p>
+            <w:pPr>
+              <w:spacing w:line="276" w:lineRule="auto"/>
+              <w:cnfStyle w:val="000000000000" w:firstRow="0" w:lastRow="0" w:firstColumn="0" w:lastColumn="0" w:oddVBand="0" w:evenVBand="0" w:oddHBand="0" w:evenHBand="0" w:firstRowFirstColumn="0" w:firstRowLastColumn="0" w:lastRowFirstColumn="0" w:lastRowLastColumn="0"/>
+              <w:rPr>
+                <w:rFonts w:ascii="Poppins" w:hAnsi="Poppins" w:cs="Poppins"/>
+                <w:sz w:val="24"/>
+                <w:szCs w:val="24"/>
+              </w:rPr>
+            </w:pPr>
+            <w:hyperlink r:id="rId109" w:history="1">
+              <w:r>
+                <w:rPr>
+                  <w:rStyle w:val="Hyperlink"/>
+                  <w:rFonts w:ascii="Poppins" w:hAnsi="Poppins" w:cs="Poppins"/>
+                  <w:sz w:val="24"/>
+                  <w:szCs w:val="24"/>
+                </w:rPr>
+                <w:t>Planetware.com</w:t>
               </w:r>
             </w:hyperlink>
           </w:p>
@@ -5343,7 +8512,7 @@
         </w:rPr>
         <w:t xml:space="preserve"> Images that are in the </w:t>
       </w:r>
-      <w:hyperlink r:id="rId48" w:history="1">
+      <w:hyperlink r:id="rId110" w:history="1">
         <w:r>
           <w:rPr>
             <w:rStyle w:val="Hyperlink"/>
@@ -5484,7 +8653,7 @@
               </w:rPr>
               <w:t xml:space="preserve"> </w:t>
             </w:r>
-            <w:hyperlink r:id="rId49" w:history="1">
+            <w:hyperlink r:id="rId111" w:history="1">
               <w:r>
                 <w:rPr>
                   <w:rStyle w:val="Hyperlink"/>
@@ -5521,7 +8690,7 @@
               </w:rPr>
               <w:t xml:space="preserve"> </w:t>
             </w:r>
-            <w:hyperlink r:id="rId50" w:history="1">
+            <w:hyperlink r:id="rId112" w:history="1">
               <w:r>
                 <w:rPr>
                   <w:rStyle w:val="Hyperlink"/>
@@ -5550,7 +8719,7 @@
               </w:rPr>
               <w:t xml:space="preserve">and </w:t>
             </w:r>
-            <w:hyperlink r:id="rId51" w:history="1">
+            <w:hyperlink r:id="rId113" w:history="1">
               <w:r>
                 <w:rPr>
                   <w:rStyle w:val="Hyperlink"/>
@@ -5652,7 +8821,7 @@
                 <w:lang w:val="en-GB"/>
               </w:rPr>
             </w:pPr>
-            <w:hyperlink r:id="rId52" w:history="1">
+            <w:hyperlink r:id="rId114" w:history="1">
               <w:r>
                 <w:rPr>
                   <w:rStyle w:val="Hyperlink"/>
@@ -5715,7 +8884,7 @@
                 <w:szCs w:val="20"/>
               </w:rPr>
             </w:pPr>
-            <w:hyperlink r:id="rId53" w:history="1">
+            <w:hyperlink r:id="rId115" w:history="1">
               <w:r>
                 <w:rPr>
                   <w:rStyle w:val="Hyperlink"/>
@@ -5781,7 +8950,7 @@
                 <w:lang w:val="bg-BG"/>
               </w:rPr>
             </w:pPr>
-            <w:hyperlink r:id="rId54" w:history="1">
+            <w:hyperlink r:id="rId116" w:history="1">
               <w:r>
                 <w:rPr>
                   <w:rStyle w:val="Hyperlink"/>
@@ -5845,7 +9014,7 @@
                 <w:lang w:val="bg-BG"/>
               </w:rPr>
             </w:pPr>
-            <w:hyperlink r:id="rId55" w:history="1">
+            <w:hyperlink r:id="rId117" w:history="1">
               <w:r>
                 <w:rPr>
                   <w:rStyle w:val="Hyperlink"/>
@@ -5912,7 +9081,7 @@
                 <w:lang w:val="bg-BG"/>
               </w:rPr>
             </w:pPr>
-            <w:hyperlink r:id="rId56" w:history="1">
+            <w:hyperlink r:id="rId118" w:history="1">
               <w:r>
                 <w:rPr>
                   <w:rStyle w:val="Hyperlink"/>
@@ -5979,7 +9148,7 @@
                 <w:lang w:val="en-GB"/>
               </w:rPr>
             </w:pPr>
-            <w:hyperlink r:id="rId57" w:history="1">
+            <w:hyperlink r:id="rId119" w:history="1">
               <w:r>
                 <w:rPr>
                   <w:rStyle w:val="Hyperlink"/>
@@ -6045,7 +9214,7 @@
                 <w:szCs w:val="20"/>
               </w:rPr>
             </w:pPr>
-            <w:hyperlink r:id="rId58" w:history="1">
+            <w:hyperlink r:id="rId120" w:history="1">
               <w:r>
                 <w:rPr>
                   <w:rStyle w:val="Hyperlink"/>
@@ -6110,7 +9279,7 @@
                 <w:szCs w:val="20"/>
               </w:rPr>
             </w:pPr>
-            <w:hyperlink r:id="rId59" w:history="1">
+            <w:hyperlink r:id="rId121" w:history="1">
               <w:r>
                 <w:rPr>
                   <w:rStyle w:val="Hyperlink"/>
@@ -6176,7 +9345,7 @@
                 <w:szCs w:val="20"/>
               </w:rPr>
             </w:pPr>
-            <w:hyperlink r:id="rId60" w:history="1">
+            <w:hyperlink r:id="rId122" w:history="1">
               <w:r>
                 <w:rPr>
                   <w:rStyle w:val="Hyperlink"/>
@@ -6241,7 +9410,7 @@
                 <w:szCs w:val="20"/>
               </w:rPr>
             </w:pPr>
-            <w:hyperlink r:id="rId61" w:history="1">
+            <w:hyperlink r:id="rId123" w:history="1">
               <w:r>
                 <w:rPr>
                   <w:rStyle w:val="Hyperlink"/>
@@ -6307,7 +9476,7 @@
                 <w:szCs w:val="20"/>
               </w:rPr>
             </w:pPr>
-            <w:hyperlink r:id="rId62" w:history="1">
+            <w:hyperlink r:id="rId124" w:history="1">
               <w:r>
                 <w:rPr>
                   <w:rStyle w:val="Hyperlink"/>
@@ -6381,7 +9550,7 @@
                 <w:szCs w:val="20"/>
               </w:rPr>
             </w:pPr>
-            <w:hyperlink r:id="rId63" w:history="1">
+            <w:hyperlink r:id="rId125" w:history="1">
               <w:r>
                 <w:rPr>
                   <w:rStyle w:val="Hyperlink"/>
@@ -6449,7 +9618,7 @@
                 <w:lang w:val="bg-BG"/>
               </w:rPr>
             </w:pPr>
-            <w:hyperlink r:id="rId64" w:history="1">
+            <w:hyperlink r:id="rId126" w:history="1">
               <w:r>
                 <w:rPr>
                   <w:rStyle w:val="Hyperlink"/>
@@ -6468,7 +9637,7 @@
               </w:rPr>
               <w:t xml:space="preserve"> - </w:t>
             </w:r>
-            <w:hyperlink r:id="rId65" w:history="1">
+            <w:hyperlink r:id="rId127" w:history="1">
               <w:r>
                 <w:rPr>
                   <w:rStyle w:val="Hyperlink"/>
@@ -6599,7 +9768,7 @@
                 <w:szCs w:val="20"/>
               </w:rPr>
             </w:pPr>
-            <w:hyperlink r:id="rId66" w:history="1">
+            <w:hyperlink r:id="rId128" w:history="1">
               <w:r>
                 <w:rPr>
                   <w:rStyle w:val="Hyperlink"/>
@@ -6664,7 +9833,7 @@
                 <w:szCs w:val="20"/>
               </w:rPr>
             </w:pPr>
-            <w:hyperlink r:id="rId67" w:history="1">
+            <w:hyperlink r:id="rId129" w:history="1">
               <w:r>
                 <w:rPr>
                   <w:rStyle w:val="Hyperlink"/>
@@ -6728,7 +9897,7 @@
                 <w:szCs w:val="20"/>
               </w:rPr>
             </w:pPr>
-            <w:hyperlink r:id="rId68" w:history="1">
+            <w:hyperlink r:id="rId130" w:history="1">
               <w:r>
                 <w:rPr>
                   <w:rStyle w:val="Hyperlink"/>
@@ -6793,7 +9962,7 @@
                 <w:szCs w:val="20"/>
               </w:rPr>
             </w:pPr>
-            <w:hyperlink r:id="rId69" w:history="1">
+            <w:hyperlink r:id="rId131" w:history="1">
               <w:r>
                 <w:rPr>
                   <w:rStyle w:val="Hyperlink"/>
@@ -6858,7 +10027,7 @@
                 <w:szCs w:val="20"/>
               </w:rPr>
             </w:pPr>
-            <w:hyperlink r:id="rId70" w:history="1">
+            <w:hyperlink r:id="rId132" w:history="1">
               <w:r>
                 <w:rPr>
                   <w:rStyle w:val="Hyperlink"/>
@@ -6923,7 +10092,7 @@
                 <w:szCs w:val="20"/>
               </w:rPr>
             </w:pPr>
-            <w:hyperlink r:id="rId71" w:history="1">
+            <w:hyperlink r:id="rId133" w:history="1">
               <w:r>
                 <w:rPr>
                   <w:rStyle w:val="Hyperlink"/>
@@ -6987,7 +10156,7 @@
                 <w:szCs w:val="20"/>
               </w:rPr>
             </w:pPr>
-            <w:hyperlink r:id="rId72" w:history="1">
+            <w:hyperlink r:id="rId134" w:history="1">
               <w:r>
                 <w:rPr>
                   <w:rStyle w:val="Hyperlink"/>
@@ -7052,7 +10221,7 @@
                 <w:szCs w:val="20"/>
               </w:rPr>
             </w:pPr>
-            <w:hyperlink r:id="rId73" w:history="1">
+            <w:hyperlink r:id="rId135" w:history="1">
               <w:r>
                 <w:rPr>
                   <w:rStyle w:val="Hyperlink"/>
@@ -7116,7 +10285,7 @@
                 <w:szCs w:val="20"/>
               </w:rPr>
             </w:pPr>
-            <w:hyperlink r:id="rId74" w:history="1">
+            <w:hyperlink r:id="rId136" w:history="1">
               <w:r>
                 <w:rPr>
                   <w:rStyle w:val="Hyperlink"/>
@@ -7181,7 +10350,7 @@
                 <w:szCs w:val="20"/>
               </w:rPr>
             </w:pPr>
-            <w:hyperlink r:id="rId75" w:history="1">
+            <w:hyperlink r:id="rId137" w:history="1">
               <w:r>
                 <w:rPr>
                   <w:rStyle w:val="Hyperlink"/>
@@ -7245,7 +10414,7 @@
                 <w:szCs w:val="20"/>
               </w:rPr>
             </w:pPr>
-            <w:hyperlink r:id="rId76" w:history="1">
+            <w:hyperlink r:id="rId138" w:history="1">
               <w:r>
                 <w:rPr>
                   <w:rStyle w:val="Hyperlink"/>
@@ -7310,7 +10479,7 @@
                 <w:szCs w:val="20"/>
               </w:rPr>
             </w:pPr>
-            <w:hyperlink r:id="rId77" w:history="1">
+            <w:hyperlink r:id="rId139" w:history="1">
               <w:r>
                 <w:rPr>
                   <w:rStyle w:val="Hyperlink"/>
@@ -7374,7 +10543,7 @@
                 <w:szCs w:val="20"/>
               </w:rPr>
             </w:pPr>
-            <w:hyperlink r:id="rId78" w:history="1">
+            <w:hyperlink r:id="rId140" w:history="1">
               <w:r>
                 <w:rPr>
                   <w:rStyle w:val="Hyperlink"/>
@@ -7393,7 +10562,7 @@
               </w:rPr>
               <w:t xml:space="preserve"> – </w:t>
             </w:r>
-            <w:hyperlink r:id="rId79" w:history="1">
+            <w:hyperlink r:id="rId141" w:history="1">
               <w:r>
                 <w:rPr>
                   <w:rStyle w:val="Hyperlink"/>
@@ -7458,7 +10627,7 @@
                 <w:szCs w:val="20"/>
               </w:rPr>
             </w:pPr>
-            <w:hyperlink r:id="rId80" w:history="1">
+            <w:hyperlink r:id="rId142" w:history="1">
               <w:r>
                 <w:rPr>
                   <w:rStyle w:val="Hyperlink"/>
@@ -7533,7 +10702,7 @@
                 <w:szCs w:val="20"/>
               </w:rPr>
             </w:pPr>
-            <w:hyperlink r:id="rId81" w:history="1">
+            <w:hyperlink r:id="rId143" w:history="1">
               <w:r>
                 <w:rPr>
                   <w:rStyle w:val="Hyperlink"/>
@@ -7609,7 +10778,7 @@
                 <w:szCs w:val="20"/>
               </w:rPr>
             </w:pPr>
-            <w:hyperlink r:id="rId82" w:history="1">
+            <w:hyperlink r:id="rId144" w:history="1">
               <w:r>
                 <w:rPr>
                   <w:rStyle w:val="Hyperlink"/>
@@ -7681,7 +10850,7 @@
                 <w:szCs w:val="20"/>
               </w:rPr>
             </w:pPr>
-            <w:hyperlink r:id="rId83" w:history="1">
+            <w:hyperlink r:id="rId145" w:history="1">
               <w:r>
                 <w:rPr>
                   <w:rStyle w:val="Hyperlink"/>
@@ -7746,7 +10915,7 @@
                 <w:szCs w:val="20"/>
               </w:rPr>
             </w:pPr>
-            <w:hyperlink r:id="rId84" w:history="1">
+            <w:hyperlink r:id="rId146" w:history="1">
               <w:r>
                 <w:rPr>
                   <w:rStyle w:val="Hyperlink"/>
@@ -7821,7 +10990,7 @@
                 <w:szCs w:val="20"/>
               </w:rPr>
             </w:pPr>
-            <w:hyperlink r:id="rId85" w:history="1">
+            <w:hyperlink r:id="rId147" w:history="1">
               <w:r>
                 <w:rPr>
                   <w:rStyle w:val="Hyperlink"/>
@@ -7881,7 +11050,7 @@
               <w:spacing w:after="120" w:line="276" w:lineRule="auto"/>
               <w:cnfStyle w:val="000000100000" w:firstRow="0" w:lastRow="0" w:firstColumn="0" w:lastColumn="0" w:oddVBand="0" w:evenVBand="0" w:oddHBand="1" w:evenHBand="0" w:firstRowFirstColumn="0" w:firstRowLastColumn="0" w:lastRowFirstColumn="0" w:lastRowLastColumn="0"/>
             </w:pPr>
-            <w:hyperlink r:id="rId86" w:history="1">
+            <w:hyperlink r:id="rId148" w:history="1">
               <w:r>
                 <w:rPr>
                   <w:rStyle w:val="Hyperlink"/>
@@ -7930,18 +11099,7 @@
                 <w:szCs w:val="20"/>
                 <w:lang w:val="en-GB"/>
               </w:rPr>
-              <w:t>3</w:t>
-            </w:r>
-            <w:r>
-              <w:rPr>
-                <w:rFonts w:ascii="Poppins" w:hAnsi="Poppins" w:cs="Poppins"/>
-                <w:b w:val="0"/>
-                <w:bCs w:val="0"/>
-                <w:sz w:val="20"/>
-                <w:szCs w:val="20"/>
-                <w:lang w:val="en-GB"/>
-              </w:rPr>
-              <w:t>4</w:t>
+              <w:t>34</w:t>
             </w:r>
           </w:p>
         </w:tc>
@@ -7954,7 +11112,7 @@
               <w:spacing w:after="120" w:line="276" w:lineRule="auto"/>
               <w:cnfStyle w:val="000000000000" w:firstRow="0" w:lastRow="0" w:firstColumn="0" w:lastColumn="0" w:oddVBand="0" w:evenVBand="0" w:oddHBand="0" w:evenHBand="0" w:firstRowFirstColumn="0" w:firstRowLastColumn="0" w:lastRowFirstColumn="0" w:lastRowLastColumn="0"/>
             </w:pPr>
-            <w:hyperlink r:id="rId87" w:history="1">
+            <w:hyperlink r:id="rId149" w:history="1">
               <w:r>
                 <w:rPr>
                   <w:rStyle w:val="Hyperlink"/>
@@ -8004,18 +11162,7 @@
                 <w:szCs w:val="20"/>
                 <w:lang w:val="en-GB"/>
               </w:rPr>
-              <w:t>3</w:t>
-            </w:r>
-            <w:r>
-              <w:rPr>
-                <w:rFonts w:ascii="Poppins" w:hAnsi="Poppins" w:cs="Poppins"/>
-                <w:b w:val="0"/>
-                <w:bCs w:val="0"/>
-                <w:sz w:val="20"/>
-                <w:szCs w:val="20"/>
-                <w:lang w:val="en-GB"/>
-              </w:rPr>
-              <w:t>5</w:t>
+              <w:t>35</w:t>
             </w:r>
           </w:p>
         </w:tc>
@@ -8028,7 +11175,7 @@
               <w:spacing w:after="120" w:line="276" w:lineRule="auto"/>
               <w:cnfStyle w:val="000000100000" w:firstRow="0" w:lastRow="0" w:firstColumn="0" w:lastColumn="0" w:oddVBand="0" w:evenVBand="0" w:oddHBand="1" w:evenHBand="0" w:firstRowFirstColumn="0" w:firstRowLastColumn="0" w:lastRowFirstColumn="0" w:lastRowLastColumn="0"/>
             </w:pPr>
-            <w:hyperlink r:id="rId88" w:history="1">
+            <w:hyperlink r:id="rId150" w:history="1">
               <w:proofErr w:type="spellStart"/>
               <w:r>
                 <w:rPr>
@@ -8079,18 +11226,7 @@
                 <w:szCs w:val="20"/>
                 <w:lang w:val="en-GB"/>
               </w:rPr>
-              <w:t>3</w:t>
-            </w:r>
-            <w:r>
-              <w:rPr>
-                <w:rFonts w:ascii="Poppins" w:hAnsi="Poppins" w:cs="Poppins"/>
-                <w:b w:val="0"/>
-                <w:bCs w:val="0"/>
-                <w:sz w:val="20"/>
-                <w:szCs w:val="20"/>
-                <w:lang w:val="en-GB"/>
-              </w:rPr>
-              <w:t>6</w:t>
+              <w:t>36</w:t>
             </w:r>
           </w:p>
         </w:tc>
@@ -8103,7 +11239,7 @@
               <w:spacing w:after="120" w:line="276" w:lineRule="auto"/>
               <w:cnfStyle w:val="000000000000" w:firstRow="0" w:lastRow="0" w:firstColumn="0" w:lastColumn="0" w:oddVBand="0" w:evenVBand="0" w:oddHBand="0" w:evenHBand="0" w:firstRowFirstColumn="0" w:firstRowLastColumn="0" w:lastRowFirstColumn="0" w:lastRowLastColumn="0"/>
             </w:pPr>
-            <w:hyperlink r:id="rId89" w:history="1">
+            <w:hyperlink r:id="rId151" w:history="1">
               <w:proofErr w:type="spellStart"/>
               <w:r>
                 <w:rPr>
@@ -8161,18 +11297,7 @@
                 <w:szCs w:val="20"/>
                 <w:lang w:val="en-GB"/>
               </w:rPr>
-              <w:t>3</w:t>
-            </w:r>
-            <w:r>
-              <w:rPr>
-                <w:rFonts w:ascii="Poppins" w:hAnsi="Poppins" w:cs="Poppins"/>
-                <w:b w:val="0"/>
-                <w:bCs w:val="0"/>
-                <w:sz w:val="20"/>
-                <w:szCs w:val="20"/>
-                <w:lang w:val="en-GB"/>
-              </w:rPr>
-              <w:t>7</w:t>
+              <w:t>37</w:t>
             </w:r>
           </w:p>
         </w:tc>
@@ -8185,7 +11310,7 @@
               <w:spacing w:after="120" w:line="276" w:lineRule="auto"/>
               <w:cnfStyle w:val="000000100000" w:firstRow="0" w:lastRow="0" w:firstColumn="0" w:lastColumn="0" w:oddVBand="0" w:evenVBand="0" w:oddHBand="1" w:evenHBand="0" w:firstRowFirstColumn="0" w:firstRowLastColumn="0" w:lastRowFirstColumn="0" w:lastRowLastColumn="0"/>
             </w:pPr>
-            <w:hyperlink r:id="rId90" w:history="1">
+            <w:hyperlink r:id="rId152" w:history="1">
               <w:r>
                 <w:rPr>
                   <w:rStyle w:val="Hyperlink"/>
@@ -8234,18 +11359,7 @@
                 <w:szCs w:val="20"/>
                 <w:lang w:val="en-GB"/>
               </w:rPr>
-              <w:t>3</w:t>
-            </w:r>
-            <w:r>
-              <w:rPr>
-                <w:rFonts w:ascii="Poppins" w:hAnsi="Poppins" w:cs="Poppins"/>
-                <w:b w:val="0"/>
-                <w:bCs w:val="0"/>
-                <w:sz w:val="20"/>
-                <w:szCs w:val="20"/>
-                <w:lang w:val="en-GB"/>
-              </w:rPr>
-              <w:t>8</w:t>
+              <w:t>38</w:t>
             </w:r>
           </w:p>
         </w:tc>
@@ -8258,7 +11372,7 @@
               <w:spacing w:after="120" w:line="276" w:lineRule="auto"/>
               <w:cnfStyle w:val="000000000000" w:firstRow="0" w:lastRow="0" w:firstColumn="0" w:lastColumn="0" w:oddVBand="0" w:evenVBand="0" w:oddHBand="0" w:evenHBand="0" w:firstRowFirstColumn="0" w:firstRowLastColumn="0" w:lastRowFirstColumn="0" w:lastRowLastColumn="0"/>
             </w:pPr>
-            <w:hyperlink r:id="rId91" w:history="1">
+            <w:hyperlink r:id="rId153" w:history="1">
               <w:r>
                 <w:rPr>
                   <w:rStyle w:val="Hyperlink"/>
@@ -8308,18 +11422,7 @@
                 <w:szCs w:val="20"/>
                 <w:lang w:val="en-GB"/>
               </w:rPr>
-              <w:t>3</w:t>
-            </w:r>
-            <w:r>
-              <w:rPr>
-                <w:rFonts w:ascii="Poppins" w:hAnsi="Poppins" w:cs="Poppins"/>
-                <w:b w:val="0"/>
-                <w:bCs w:val="0"/>
-                <w:sz w:val="20"/>
-                <w:szCs w:val="20"/>
-                <w:lang w:val="en-GB"/>
-              </w:rPr>
-              <w:t>9</w:t>
+              <w:t>39</w:t>
             </w:r>
           </w:p>
         </w:tc>
@@ -8332,7 +11435,7 @@
               <w:spacing w:after="120" w:line="276" w:lineRule="auto"/>
               <w:cnfStyle w:val="000000100000" w:firstRow="0" w:lastRow="0" w:firstColumn="0" w:lastColumn="0" w:oddVBand="0" w:evenVBand="0" w:oddHBand="1" w:evenHBand="0" w:firstRowFirstColumn="0" w:firstRowLastColumn="0" w:lastRowFirstColumn="0" w:lastRowLastColumn="0"/>
             </w:pPr>
-            <w:hyperlink r:id="rId92" w:history="1">
+            <w:hyperlink r:id="rId154" w:history="1">
               <w:r>
                 <w:rPr>
                   <w:rStyle w:val="Hyperlink"/>
@@ -8394,7 +11497,7 @@
               <w:spacing w:after="120" w:line="276" w:lineRule="auto"/>
               <w:cnfStyle w:val="000000000000" w:firstRow="0" w:lastRow="0" w:firstColumn="0" w:lastColumn="0" w:oddVBand="0" w:evenVBand="0" w:oddHBand="0" w:evenHBand="0" w:firstRowFirstColumn="0" w:firstRowLastColumn="0" w:lastRowFirstColumn="0" w:lastRowLastColumn="0"/>
             </w:pPr>
-            <w:hyperlink r:id="rId93" w:history="1">
+            <w:hyperlink r:id="rId155" w:history="1">
               <w:r>
                 <w:rPr>
                   <w:rStyle w:val="Hyperlink"/>
@@ -8444,18 +11547,7 @@
                 <w:szCs w:val="20"/>
                 <w:lang w:val="en-GB"/>
               </w:rPr>
-              <w:t>4</w:t>
-            </w:r>
-            <w:r>
-              <w:rPr>
-                <w:rFonts w:ascii="Poppins" w:hAnsi="Poppins" w:cs="Poppins"/>
-                <w:b w:val="0"/>
-                <w:bCs w:val="0"/>
-                <w:sz w:val="20"/>
-                <w:szCs w:val="20"/>
-                <w:lang w:val="en-GB"/>
-              </w:rPr>
-              <w:t>1</w:t>
+              <w:t>41</w:t>
             </w:r>
           </w:p>
         </w:tc>
@@ -8468,7 +11560,7 @@
               <w:spacing w:after="120" w:line="276" w:lineRule="auto"/>
               <w:cnfStyle w:val="000000100000" w:firstRow="0" w:lastRow="0" w:firstColumn="0" w:lastColumn="0" w:oddVBand="0" w:evenVBand="0" w:oddHBand="1" w:evenHBand="0" w:firstRowFirstColumn="0" w:firstRowLastColumn="0" w:lastRowFirstColumn="0" w:lastRowLastColumn="0"/>
             </w:pPr>
-            <w:hyperlink r:id="rId94" w:history="1">
+            <w:hyperlink r:id="rId156" w:history="1">
               <w:r>
                 <w:rPr>
                   <w:rStyle w:val="Hyperlink"/>
@@ -8517,18 +11609,7 @@
                 <w:szCs w:val="20"/>
                 <w:lang w:val="en-GB"/>
               </w:rPr>
-              <w:t>4</w:t>
-            </w:r>
-            <w:r>
-              <w:rPr>
-                <w:rFonts w:ascii="Poppins" w:hAnsi="Poppins" w:cs="Poppins"/>
-                <w:b w:val="0"/>
-                <w:bCs w:val="0"/>
-                <w:sz w:val="20"/>
-                <w:szCs w:val="20"/>
-                <w:lang w:val="en-GB"/>
-              </w:rPr>
-              <w:t>2</w:t>
+              <w:t>42</w:t>
             </w:r>
           </w:p>
         </w:tc>
@@ -8541,7 +11622,7 @@
               <w:spacing w:after="120" w:line="276" w:lineRule="auto"/>
               <w:cnfStyle w:val="000000000000" w:firstRow="0" w:lastRow="0" w:firstColumn="0" w:lastColumn="0" w:oddVBand="0" w:evenVBand="0" w:oddHBand="0" w:evenHBand="0" w:firstRowFirstColumn="0" w:firstRowLastColumn="0" w:lastRowFirstColumn="0" w:lastRowLastColumn="0"/>
             </w:pPr>
-            <w:hyperlink r:id="rId95" w:history="1">
+            <w:hyperlink r:id="rId157" w:history="1">
               <w:proofErr w:type="spellStart"/>
               <w:r>
                 <w:rPr>
@@ -8593,18 +11674,7 @@
                 <w:szCs w:val="20"/>
                 <w:lang w:val="en-GB"/>
               </w:rPr>
-              <w:t>4</w:t>
-            </w:r>
-            <w:r>
-              <w:rPr>
-                <w:rFonts w:ascii="Poppins" w:hAnsi="Poppins" w:cs="Poppins"/>
-                <w:b w:val="0"/>
-                <w:bCs w:val="0"/>
-                <w:sz w:val="20"/>
-                <w:szCs w:val="20"/>
-                <w:lang w:val="en-GB"/>
-              </w:rPr>
-              <w:t>3</w:t>
+              <w:t>43</w:t>
             </w:r>
           </w:p>
         </w:tc>
@@ -8617,7 +11687,7 @@
               <w:spacing w:after="120" w:line="276" w:lineRule="auto"/>
               <w:cnfStyle w:val="000000100000" w:firstRow="0" w:lastRow="0" w:firstColumn="0" w:lastColumn="0" w:oddVBand="0" w:evenVBand="0" w:oddHBand="1" w:evenHBand="0" w:firstRowFirstColumn="0" w:firstRowLastColumn="0" w:lastRowFirstColumn="0" w:lastRowLastColumn="0"/>
             </w:pPr>
-            <w:hyperlink r:id="rId96" w:history="1">
+            <w:hyperlink r:id="rId158" w:history="1">
               <w:r>
                 <w:rPr>
                   <w:rStyle w:val="Hyperlink"/>
@@ -8681,7 +11751,7 @@
               <w:spacing w:after="120" w:line="276" w:lineRule="auto"/>
               <w:cnfStyle w:val="000000000000" w:firstRow="0" w:lastRow="0" w:firstColumn="0" w:lastColumn="0" w:oddVBand="0" w:evenVBand="0" w:oddHBand="0" w:evenHBand="0" w:firstRowFirstColumn="0" w:firstRowLastColumn="0" w:lastRowFirstColumn="0" w:lastRowLastColumn="0"/>
             </w:pPr>
-            <w:hyperlink r:id="rId97" w:history="1">
+            <w:hyperlink r:id="rId159" w:history="1">
               <w:r>
                 <w:rPr>
                   <w:rStyle w:val="Hyperlink"/>
@@ -8891,7 +11961,7 @@
                     </pic:cNvPicPr>
                   </pic:nvPicPr>
                   <pic:blipFill>
-                    <a:blip r:embed="rId98">
+                    <a:blip r:embed="rId160">
                       <a:extLst>
                         <a:ext uri="{28A0092B-C50C-407E-A947-70E740481C1C}">
                           <a14:useLocalDpi xmlns:a14="http://schemas.microsoft.com/office/drawing/2010/main" val="0"/>
@@ -9102,8 +12172,8 @@
       </w:r>
     </w:p>
     <w:sectPr>
-      <w:footerReference w:type="default" r:id="rId99"/>
-      <w:footerReference w:type="first" r:id="rId100"/>
+      <w:footerReference w:type="default" r:id="rId161"/>
+      <w:footerReference w:type="first" r:id="rId162"/>
       <w:pgSz w:w="12240" w:h="15840"/>
       <w:pgMar w:top="1440" w:right="1800" w:bottom="1440" w:left="1800" w:header="2448" w:footer="288" w:gutter="0"/>
       <w:pgNumType w:start="0"/>
@@ -9259,7 +12329,7 @@
         <v:path o:extrusionok="f" gradientshapeok="t" o:connecttype="rect"/>
         <o:lock v:ext="edit" aspectratio="t"/>
       </v:shapetype>
-      <v:shape id="_x0000_i1066" type="#_x0000_t75" style="width:150pt;height:150pt" o:bullet="t">
+      <v:shape id="_x0000_i1059" type="#_x0000_t75" style="width:149.7pt;height:149.7pt" o:bullet="t">
         <v:imagedata r:id="rId1" o:title="logo"/>
       </v:shape>
     </w:pict>
@@ -11527,6 +14597,74 @@
       <w:u w:val="single"/>
     </w:rPr>
   </w:style>
+  <w:style w:type="character" w:styleId="CommentReference">
+    <w:name w:val="annotation reference"/>
+    <w:basedOn w:val="DefaultParagraphFont"/>
+    <w:uiPriority w:val="99"/>
+    <w:semiHidden/>
+    <w:unhideWhenUsed/>
+    <w:rsid w:val="005673D4"/>
+    <w:rPr>
+      <w:sz w:val="16"/>
+      <w:szCs w:val="16"/>
+    </w:rPr>
+  </w:style>
+  <w:style w:type="paragraph" w:styleId="CommentText">
+    <w:name w:val="annotation text"/>
+    <w:basedOn w:val="Normal"/>
+    <w:link w:val="CommentTextChar"/>
+    <w:uiPriority w:val="99"/>
+    <w:semiHidden/>
+    <w:unhideWhenUsed/>
+    <w:rsid w:val="005673D4"/>
+    <w:pPr>
+      <w:spacing w:line="240" w:lineRule="auto"/>
+    </w:pPr>
+    <w:rPr>
+      <w:sz w:val="20"/>
+      <w:szCs w:val="20"/>
+    </w:rPr>
+  </w:style>
+  <w:style w:type="character" w:customStyle="1" w:styleId="CommentTextChar">
+    <w:name w:val="Comment Text Char"/>
+    <w:basedOn w:val="DefaultParagraphFont"/>
+    <w:link w:val="CommentText"/>
+    <w:uiPriority w:val="99"/>
+    <w:semiHidden/>
+    <w:rsid w:val="005673D4"/>
+    <w:rPr>
+      <w:sz w:val="20"/>
+      <w:szCs w:val="20"/>
+    </w:rPr>
+  </w:style>
+  <w:style w:type="paragraph" w:styleId="CommentSubject">
+    <w:name w:val="annotation subject"/>
+    <w:basedOn w:val="CommentText"/>
+    <w:next w:val="CommentText"/>
+    <w:link w:val="CommentSubjectChar"/>
+    <w:uiPriority w:val="99"/>
+    <w:semiHidden/>
+    <w:unhideWhenUsed/>
+    <w:rsid w:val="005673D4"/>
+    <w:rPr>
+      <w:b/>
+      <w:bCs/>
+    </w:rPr>
+  </w:style>
+  <w:style w:type="character" w:customStyle="1" w:styleId="CommentSubjectChar">
+    <w:name w:val="Comment Subject Char"/>
+    <w:basedOn w:val="CommentTextChar"/>
+    <w:link w:val="CommentSubject"/>
+    <w:uiPriority w:val="99"/>
+    <w:semiHidden/>
+    <w:rsid w:val="005673D4"/>
+    <w:rPr>
+      <w:b/>
+      <w:bCs/>
+      <w:sz w:val="20"/>
+      <w:szCs w:val="20"/>
+    </w:rPr>
+  </w:style>
 </w:styles>
 </file>
 
@@ -11656,6 +14794,7 @@
     <w:rsid w:val="00320D3A"/>
     <w:rsid w:val="00350EA8"/>
     <w:rsid w:val="00373436"/>
+    <w:rsid w:val="003976FB"/>
     <w:rsid w:val="005713A4"/>
     <w:rsid w:val="00587F75"/>
     <w:rsid w:val="006558C6"/>
@@ -11670,6 +14809,7 @@
     <w:rsid w:val="00A42EDE"/>
     <w:rsid w:val="00A439B6"/>
     <w:rsid w:val="00B35BB9"/>
+    <w:rsid w:val="00C806DB"/>
     <w:rsid w:val="00CA3605"/>
     <w:rsid w:val="00CA4946"/>
     <w:rsid w:val="00EF2DAC"/>
@@ -12128,10 +15268,6 @@
     <w:name w:val="5A0743C5627340ABAAEC36C9E509947C"/>
     <w:rsid w:val="002E7FC6"/>
   </w:style>
-  <w:style w:type="paragraph" w:customStyle="1" w:styleId="4EB489084EEE45E7A458927F4DC1D6C2">
-    <w:name w:val="4EB489084EEE45E7A458927F4DC1D6C2"/>
-    <w:rsid w:val="00350EA8"/>
-  </w:style>
 </w:styles>
 </file>
 

</xml_diff>